<commit_message>
BDD TP - exos 1 à 3 fini
</commit_message>
<xml_diff>
--- a/SGBD/part2_sql/TP/TP_BDD_Exercices_Oracle_2024-2025.docx
+++ b/SGBD/part2_sql/TP/TP_BDD_Exercices_Oracle_2024-2025.docx
@@ -1,6 +1,6 @@
 
 <file path=word/document.xml><?xml version="1.0" encoding="utf-8"?>
-<w:document xmlns:wpc="http://schemas.microsoft.com/office/word/2010/wordprocessingCanvas" xmlns:cx="http://schemas.microsoft.com/office/drawing/2014/chartex" xmlns:cx1="http://schemas.microsoft.com/office/drawing/2015/9/8/chartex" xmlns:cx2="http://schemas.microsoft.com/office/drawing/2015/10/21/chartex" xmlns:cx3="http://schemas.microsoft.com/office/drawing/2016/5/9/chartex" xmlns:cx4="http://schemas.microsoft.com/office/drawing/2016/5/10/chartex" xmlns:cx5="http://schemas.microsoft.com/office/drawing/2016/5/11/chartex" xmlns:cx6="http://schemas.microsoft.com/office/drawing/2016/5/12/chartex" xmlns:cx7="http://schemas.microsoft.com/office/drawing/2016/5/13/chartex" xmlns:cx8="http://schemas.microsoft.com/office/drawing/2016/5/14/chartex" xmlns:mc="http://schemas.openxmlformats.org/markup-compatibility/2006" xmlns:aink="http://schemas.microsoft.com/office/drawing/2016/ink" xmlns:am3d="http://schemas.microsoft.com/office/drawing/2017/model3d" xmlns:o="urn:schemas-microsoft-com:office:office" xmlns:oel="http://schemas.microsoft.com/office/2019/extlst" xmlns:r="http://schemas.openxmlformats.org/officeDocument/2006/relationships" xmlns:m="http://schemas.openxmlformats.org/officeDocument/2006/math" xmlns:v="urn:schemas-microsoft-com:vml" xmlns:wp14="http://schemas.microsoft.com/office/word/2010/wordprocessingDrawing" xmlns:wp="http://schemas.openxmlformats.org/drawingml/2006/wordprocessingDrawing" xmlns:w10="urn:schemas-microsoft-com:office:word" xmlns:w="http://schemas.openxmlformats.org/wordprocessingml/2006/main" xmlns:w14="http://schemas.microsoft.com/office/word/2010/wordml" xmlns:w15="http://schemas.microsoft.com/office/word/2012/wordml" xmlns:w16cex="http://schemas.microsoft.com/office/word/2018/wordml/cex" xmlns:w16cid="http://schemas.microsoft.com/office/word/2016/wordml/cid" xmlns:w16="http://schemas.microsoft.com/office/word/2018/wordml" xmlns:w16sdtdh="http://schemas.microsoft.com/office/word/2020/wordml/sdtdatahash" xmlns:w16se="http://schemas.microsoft.com/office/word/2015/wordml/symex" xmlns:wpg="http://schemas.microsoft.com/office/word/2010/wordprocessingGroup" xmlns:wpi="http://schemas.microsoft.com/office/word/2010/wordprocessingInk" xmlns:wne="http://schemas.microsoft.com/office/word/2006/wordml" xmlns:wps="http://schemas.microsoft.com/office/word/2010/wordprocessingShape" mc:Ignorable="w14 w15 w16se w16cid w16 w16cex w16sdtdh wp14">
+<w:document xmlns:wpc="http://schemas.microsoft.com/office/word/2010/wordprocessingCanvas" xmlns:cx="http://schemas.microsoft.com/office/drawing/2014/chartex" xmlns:cx1="http://schemas.microsoft.com/office/drawing/2015/9/8/chartex" xmlns:cx2="http://schemas.microsoft.com/office/drawing/2015/10/21/chartex" xmlns:cx3="http://schemas.microsoft.com/office/drawing/2016/5/9/chartex" xmlns:cx4="http://schemas.microsoft.com/office/drawing/2016/5/10/chartex" xmlns:cx5="http://schemas.microsoft.com/office/drawing/2016/5/11/chartex" xmlns:cx6="http://schemas.microsoft.com/office/drawing/2016/5/12/chartex" xmlns:cx7="http://schemas.microsoft.com/office/drawing/2016/5/13/chartex" xmlns:cx8="http://schemas.microsoft.com/office/drawing/2016/5/14/chartex" xmlns:mc="http://schemas.openxmlformats.org/markup-compatibility/2006" xmlns:aink="http://schemas.microsoft.com/office/drawing/2016/ink" xmlns:am3d="http://schemas.microsoft.com/office/drawing/2017/model3d" xmlns:o="urn:schemas-microsoft-com:office:office" xmlns:r="http://schemas.openxmlformats.org/officeDocument/2006/relationships" xmlns:m="http://schemas.openxmlformats.org/officeDocument/2006/math" xmlns:v="urn:schemas-microsoft-com:vml" xmlns:wp14="http://schemas.microsoft.com/office/word/2010/wordprocessingDrawing" xmlns:wp="http://schemas.openxmlformats.org/drawingml/2006/wordprocessingDrawing" xmlns:w10="urn:schemas-microsoft-com:office:word" xmlns:w="http://schemas.openxmlformats.org/wordprocessingml/2006/main" xmlns:w14="http://schemas.microsoft.com/office/word/2010/wordml" xmlns:w15="http://schemas.microsoft.com/office/word/2012/wordml" xmlns:w16cex="http://schemas.microsoft.com/office/word/2018/wordml/cex" xmlns:w16cid="http://schemas.microsoft.com/office/word/2016/wordml/cid" xmlns:w16="http://schemas.microsoft.com/office/word/2018/wordml" xmlns:w16sdtdh="http://schemas.microsoft.com/office/word/2020/wordml/sdtdatahash" xmlns:w16se="http://schemas.microsoft.com/office/word/2015/wordml/symex" xmlns:wpg="http://schemas.microsoft.com/office/word/2010/wordprocessingGroup" xmlns:wpi="http://schemas.microsoft.com/office/word/2010/wordprocessingInk" xmlns:wne="http://schemas.microsoft.com/office/word/2006/wordml" xmlns:wps="http://schemas.microsoft.com/office/word/2010/wordprocessingShape" mc:Ignorable="w14 w15 w16se w16cid w16 w16cex w16sdtdh wp14">
   <w:body>
     <w:p>
       <w:pPr>
@@ -117,14 +117,31 @@
           <w:sz w:val="20"/>
           <w:szCs w:val="20"/>
         </w:rPr>
-        <w:t>ORACLE_HOME</w:t>
-      </w:r>
-      <w:r>
-        <w:rPr>
-          <w:sz w:val="20"/>
-          <w:szCs w:val="20"/>
-        </w:rPr>
-        <w:t xml:space="preserve">  et  </w:t>
+        <w:t>ORACLE_</w:t>
+      </w:r>
+      <w:proofErr w:type="gramStart"/>
+      <w:r>
+        <w:rPr>
+          <w:b/>
+          <w:sz w:val="20"/>
+          <w:szCs w:val="20"/>
+        </w:rPr>
+        <w:t>HOME</w:t>
+      </w:r>
+      <w:r>
+        <w:rPr>
+          <w:sz w:val="20"/>
+          <w:szCs w:val="20"/>
+        </w:rPr>
+        <w:t xml:space="preserve">  et</w:t>
+      </w:r>
+      <w:proofErr w:type="gramEnd"/>
+      <w:r>
+        <w:rPr>
+          <w:sz w:val="20"/>
+          <w:szCs w:val="20"/>
+        </w:rPr>
+        <w:t xml:space="preserve">  </w:t>
       </w:r>
       <w:r>
         <w:rPr>
@@ -159,12 +176,14 @@
         <w:rPr>
           <w:sz w:val="20"/>
           <w:szCs w:val="20"/>
-        </w:rPr>
-      </w:pPr>
-      <w:r>
-        <w:rPr>
-          <w:sz w:val="20"/>
-          <w:szCs w:val="20"/>
+          <w:highlight w:val="yellow"/>
+        </w:rPr>
+      </w:pPr>
+      <w:r>
+        <w:rPr>
+          <w:sz w:val="20"/>
+          <w:szCs w:val="20"/>
+          <w:highlight w:val="yellow"/>
         </w:rPr>
         <w:t>Lancez l</w:t>
       </w:r>
@@ -172,6 +191,7 @@
         <w:rPr>
           <w:sz w:val="20"/>
           <w:szCs w:val="20"/>
+          <w:highlight w:val="yellow"/>
         </w:rPr>
         <w:t>’invit</w:t>
       </w:r>
@@ -179,6 +199,7 @@
         <w:rPr>
           <w:sz w:val="20"/>
           <w:szCs w:val="20"/>
+          <w:highlight w:val="yellow"/>
         </w:rPr>
         <w:t>e</w:t>
       </w:r>
@@ -186,6 +207,7 @@
         <w:rPr>
           <w:sz w:val="20"/>
           <w:szCs w:val="20"/>
+          <w:highlight w:val="yellow"/>
         </w:rPr>
         <w:t xml:space="preserve"> de commande MS DOS</w:t>
       </w:r>
@@ -193,6 +215,7 @@
         <w:rPr>
           <w:sz w:val="20"/>
           <w:szCs w:val="20"/>
+          <w:highlight w:val="yellow"/>
         </w:rPr>
         <w:t xml:space="preserve"> et vérifiez les valeurs de ces deux variables</w:t>
       </w:r>
@@ -221,12 +244,14 @@
         <w:rPr>
           <w:sz w:val="20"/>
           <w:szCs w:val="20"/>
-        </w:rPr>
-      </w:pPr>
-      <w:r>
-        <w:rPr>
-          <w:sz w:val="20"/>
-          <w:szCs w:val="20"/>
+          <w:highlight w:val="yellow"/>
+        </w:rPr>
+      </w:pPr>
+      <w:r>
+        <w:rPr>
+          <w:sz w:val="20"/>
+          <w:szCs w:val="20"/>
+          <w:highlight w:val="yellow"/>
         </w:rPr>
         <w:t>Vérifiez le nom de la base de données par défaut configurée sur votre machine</w:t>
       </w:r>
@@ -255,12 +280,14 @@
         <w:rPr>
           <w:sz w:val="20"/>
           <w:szCs w:val="20"/>
-        </w:rPr>
-      </w:pPr>
-      <w:r>
-        <w:rPr>
-          <w:sz w:val="20"/>
-          <w:szCs w:val="20"/>
+          <w:highlight w:val="yellow"/>
+        </w:rPr>
+      </w:pPr>
+      <w:r>
+        <w:rPr>
+          <w:sz w:val="20"/>
+          <w:szCs w:val="20"/>
+          <w:highlight w:val="yellow"/>
         </w:rPr>
         <w:t xml:space="preserve">Effectuez une connexion à cette </w:t>
       </w:r>
@@ -268,6 +295,7 @@
         <w:rPr>
           <w:sz w:val="20"/>
           <w:szCs w:val="20"/>
+          <w:highlight w:val="yellow"/>
         </w:rPr>
         <w:t>base de données</w:t>
       </w:r>
@@ -275,6 +303,7 @@
         <w:rPr>
           <w:sz w:val="20"/>
           <w:szCs w:val="20"/>
+          <w:highlight w:val="yellow"/>
         </w:rPr>
         <w:t xml:space="preserve"> </w:t>
       </w:r>
@@ -282,6 +311,7 @@
         <w:rPr>
           <w:sz w:val="20"/>
           <w:szCs w:val="20"/>
+          <w:highlight w:val="yellow"/>
         </w:rPr>
         <w:t xml:space="preserve">avec le compte SYSTEM </w:t>
       </w:r>
@@ -289,6 +319,7 @@
         <w:rPr>
           <w:sz w:val="20"/>
           <w:szCs w:val="20"/>
+          <w:highlight w:val="yellow"/>
         </w:rPr>
         <w:t>puis commentez le résultat</w:t>
       </w:r>
@@ -324,14 +355,30 @@
           <w:sz w:val="20"/>
           <w:szCs w:val="20"/>
         </w:rPr>
-        <w:t>Décrivez en détail l’environnement de travail SQL*Plus</w:t>
-      </w:r>
-      <w:r>
-        <w:rPr>
-          <w:sz w:val="20"/>
-          <w:szCs w:val="20"/>
-        </w:rPr>
-        <w:t xml:space="preserve">  dans lequel vous vous trouvez</w:t>
+        <w:t>Décrivez en détail l’environnement de travail SQL*</w:t>
+      </w:r>
+      <w:proofErr w:type="gramStart"/>
+      <w:r>
+        <w:rPr>
+          <w:sz w:val="20"/>
+          <w:szCs w:val="20"/>
+        </w:rPr>
+        <w:t>Plus</w:t>
+      </w:r>
+      <w:r>
+        <w:rPr>
+          <w:sz w:val="20"/>
+          <w:szCs w:val="20"/>
+        </w:rPr>
+        <w:t xml:space="preserve">  dans</w:t>
+      </w:r>
+      <w:proofErr w:type="gramEnd"/>
+      <w:r>
+        <w:rPr>
+          <w:sz w:val="20"/>
+          <w:szCs w:val="20"/>
+        </w:rPr>
+        <w:t xml:space="preserve"> lequel vous vous trouvez</w:t>
       </w:r>
     </w:p>
     <w:p>
@@ -436,12 +483,14 @@
         <w:rPr>
           <w:sz w:val="20"/>
           <w:szCs w:val="20"/>
-        </w:rPr>
-      </w:pPr>
-      <w:r>
-        <w:rPr>
-          <w:sz w:val="20"/>
-          <w:szCs w:val="20"/>
+          <w:highlight w:val="yellow"/>
+        </w:rPr>
+      </w:pPr>
+      <w:r>
+        <w:rPr>
+          <w:sz w:val="20"/>
+          <w:szCs w:val="20"/>
+          <w:highlight w:val="yellow"/>
         </w:rPr>
         <w:t>Qu'</w:t>
       </w:r>
@@ -449,6 +498,7 @@
         <w:rPr>
           <w:sz w:val="20"/>
           <w:szCs w:val="20"/>
+          <w:highlight w:val="yellow"/>
         </w:rPr>
         <w:t>est-ce</w:t>
       </w:r>
@@ -456,8 +506,27 @@
         <w:rPr>
           <w:sz w:val="20"/>
           <w:szCs w:val="20"/>
+          <w:highlight w:val="yellow"/>
         </w:rPr>
         <w:t xml:space="preserve"> qu'un schéma dans une base de données Oracle ?</w:t>
+      </w:r>
+      <w:r>
+        <w:rPr>
+          <w:sz w:val="20"/>
+          <w:szCs w:val="20"/>
+          <w:highlight w:val="yellow"/>
+        </w:rPr>
+        <w:t xml:space="preserve"> </w:t>
+      </w:r>
+      <w:r>
+        <w:rPr>
+          <w:b/>
+          <w:bCs/>
+          <w:sz w:val="20"/>
+          <w:szCs w:val="20"/>
+          <w:highlight w:val="yellow"/>
+        </w:rPr>
+        <w:t>Un utilisateur</w:t>
       </w:r>
     </w:p>
     <w:p>
@@ -484,14 +553,64 @@
         <w:rPr>
           <w:sz w:val="20"/>
           <w:szCs w:val="20"/>
-        </w:rPr>
-      </w:pPr>
-      <w:r>
-        <w:rPr>
-          <w:sz w:val="20"/>
-          <w:szCs w:val="20"/>
-        </w:rPr>
-        <w:t>Que représente le schémas SYSTEM dans une base Oracle ?</w:t>
+          <w:highlight w:val="yellow"/>
+        </w:rPr>
+      </w:pPr>
+      <w:r>
+        <w:rPr>
+          <w:sz w:val="20"/>
+          <w:szCs w:val="20"/>
+          <w:highlight w:val="yellow"/>
+        </w:rPr>
+        <w:t xml:space="preserve">Que représente </w:t>
+      </w:r>
+      <w:proofErr w:type="gramStart"/>
+      <w:r>
+        <w:rPr>
+          <w:sz w:val="20"/>
+          <w:szCs w:val="20"/>
+          <w:highlight w:val="yellow"/>
+        </w:rPr>
+        <w:t>le schémas</w:t>
+      </w:r>
+      <w:proofErr w:type="gramEnd"/>
+      <w:r>
+        <w:rPr>
+          <w:sz w:val="20"/>
+          <w:szCs w:val="20"/>
+          <w:highlight w:val="yellow"/>
+        </w:rPr>
+        <w:t xml:space="preserve"> SYSTEM dans une base Oracle ?</w:t>
+      </w:r>
+      <w:r>
+        <w:rPr>
+          <w:sz w:val="20"/>
+          <w:szCs w:val="20"/>
+          <w:highlight w:val="yellow"/>
+        </w:rPr>
+        <w:t xml:space="preserve"> </w:t>
+      </w:r>
+      <w:proofErr w:type="spellStart"/>
+      <w:r>
+        <w:rPr>
+          <w:b/>
+          <w:bCs/>
+          <w:sz w:val="20"/>
+          <w:szCs w:val="20"/>
+          <w:highlight w:val="yellow"/>
+        </w:rPr>
+        <w:t>Superuser</w:t>
+      </w:r>
+      <w:proofErr w:type="spellEnd"/>
+      <w:r>
+        <w:rPr>
+          <w:b/>
+          <w:bCs/>
+          <w:sz w:val="20"/>
+          <w:szCs w:val="20"/>
+          <w:highlight w:val="yellow"/>
+        </w:rPr>
+        <w:t xml:space="preserve"> – Admin</w:t>
       </w:r>
     </w:p>
     <w:p>
@@ -518,12 +637,14 @@
         <w:rPr>
           <w:sz w:val="20"/>
           <w:szCs w:val="20"/>
-        </w:rPr>
-      </w:pPr>
-      <w:r>
-        <w:rPr>
-          <w:sz w:val="20"/>
-          <w:szCs w:val="20"/>
+          <w:highlight w:val="yellow"/>
+        </w:rPr>
+      </w:pPr>
+      <w:r>
+        <w:rPr>
+          <w:sz w:val="20"/>
+          <w:szCs w:val="20"/>
+          <w:highlight w:val="yellow"/>
         </w:rPr>
         <w:t xml:space="preserve">Lancez une fenêtre MS DOS et Connectez-vous à votre base de données par défaut </w:t>
       </w:r>
@@ -531,6 +652,7 @@
         <w:rPr>
           <w:sz w:val="20"/>
           <w:szCs w:val="20"/>
+          <w:highlight w:val="yellow"/>
         </w:rPr>
         <w:t xml:space="preserve">avec le compte </w:t>
       </w:r>
@@ -539,6 +661,7 @@
           <w:b/>
           <w:sz w:val="20"/>
           <w:szCs w:val="20"/>
+          <w:highlight w:val="yellow"/>
         </w:rPr>
         <w:t>SYSTEM</w:t>
       </w:r>
@@ -567,12 +690,14 @@
         <w:rPr>
           <w:sz w:val="20"/>
           <w:szCs w:val="20"/>
-        </w:rPr>
-      </w:pPr>
-      <w:r>
-        <w:rPr>
-          <w:sz w:val="20"/>
-          <w:szCs w:val="20"/>
+          <w:highlight w:val="yellow"/>
+        </w:rPr>
+      </w:pPr>
+      <w:r>
+        <w:rPr>
+          <w:sz w:val="20"/>
+          <w:szCs w:val="20"/>
+          <w:highlight w:val="yellow"/>
         </w:rPr>
         <w:t xml:space="preserve">Créez un </w:t>
       </w:r>
@@ -580,6 +705,7 @@
         <w:rPr>
           <w:sz w:val="20"/>
           <w:szCs w:val="20"/>
+          <w:highlight w:val="yellow"/>
         </w:rPr>
         <w:t>schéma</w:t>
       </w:r>
@@ -587,22 +713,27 @@
         <w:rPr>
           <w:sz w:val="20"/>
           <w:szCs w:val="20"/>
+          <w:highlight w:val="yellow"/>
         </w:rPr>
         <w:t xml:space="preserve"> nommé </w:t>
       </w:r>
+      <w:proofErr w:type="spellStart"/>
       <w:r>
         <w:rPr>
           <w:b/>
           <w:i/>
           <w:sz w:val="20"/>
           <w:szCs w:val="20"/>
+          <w:highlight w:val="yellow"/>
         </w:rPr>
         <w:t>etudiant</w:t>
       </w:r>
-      <w:r>
-        <w:rPr>
-          <w:sz w:val="20"/>
-          <w:szCs w:val="20"/>
+      <w:proofErr w:type="spellEnd"/>
+      <w:r>
+        <w:rPr>
+          <w:sz w:val="20"/>
+          <w:szCs w:val="20"/>
+          <w:highlight w:val="yellow"/>
         </w:rPr>
         <w:t>. Ce schéma doit avoir comme mot de passe :</w:t>
       </w:r>
@@ -611,6 +742,7 @@
           <w:b/>
           <w:sz w:val="20"/>
           <w:szCs w:val="20"/>
+          <w:highlight w:val="yellow"/>
         </w:rPr>
         <w:t xml:space="preserve"> </w:t>
       </w:r>
@@ -619,6 +751,7 @@
           <w:b/>
           <w:sz w:val="20"/>
           <w:szCs w:val="20"/>
+          <w:highlight w:val="yellow"/>
         </w:rPr>
         <w:t>etu_pise_20</w:t>
       </w:r>
@@ -627,6 +760,7 @@
           <w:b/>
           <w:sz w:val="20"/>
           <w:szCs w:val="20"/>
+          <w:highlight w:val="yellow"/>
         </w:rPr>
         <w:t>23</w:t>
       </w:r>
@@ -655,12 +789,14 @@
         <w:rPr>
           <w:sz w:val="20"/>
           <w:szCs w:val="20"/>
-        </w:rPr>
-      </w:pPr>
-      <w:r>
-        <w:rPr>
-          <w:sz w:val="20"/>
-          <w:szCs w:val="20"/>
+          <w:highlight w:val="yellow"/>
+        </w:rPr>
+      </w:pPr>
+      <w:r>
+        <w:rPr>
+          <w:sz w:val="20"/>
+          <w:szCs w:val="20"/>
+          <w:highlight w:val="yellow"/>
         </w:rPr>
         <w:t>Déconnectez-vous</w:t>
       </w:r>
@@ -668,6 +804,7 @@
         <w:rPr>
           <w:sz w:val="20"/>
           <w:szCs w:val="20"/>
+          <w:highlight w:val="yellow"/>
         </w:rPr>
         <w:t xml:space="preserve"> puis </w:t>
       </w:r>
@@ -675,6 +812,7 @@
         <w:rPr>
           <w:sz w:val="20"/>
           <w:szCs w:val="20"/>
+          <w:highlight w:val="yellow"/>
         </w:rPr>
         <w:t>connectez-vous</w:t>
       </w:r>
@@ -682,6 +820,7 @@
         <w:rPr>
           <w:sz w:val="20"/>
           <w:szCs w:val="20"/>
+          <w:highlight w:val="yellow"/>
         </w:rPr>
         <w:t xml:space="preserve"> avec le compte nouvellement crée</w:t>
       </w:r>
@@ -710,12 +849,14 @@
         <w:rPr>
           <w:sz w:val="20"/>
           <w:szCs w:val="20"/>
-        </w:rPr>
-      </w:pPr>
-      <w:r>
-        <w:rPr>
-          <w:sz w:val="20"/>
-          <w:szCs w:val="20"/>
+          <w:highlight w:val="yellow"/>
+        </w:rPr>
+      </w:pPr>
+      <w:r>
+        <w:rPr>
+          <w:sz w:val="20"/>
+          <w:szCs w:val="20"/>
+          <w:highlight w:val="yellow"/>
         </w:rPr>
         <w:t xml:space="preserve">Que </w:t>
       </w:r>
@@ -723,6 +864,7 @@
         <w:rPr>
           <w:sz w:val="20"/>
           <w:szCs w:val="20"/>
+          <w:highlight w:val="yellow"/>
         </w:rPr>
         <w:t>constatez-vous</w:t>
       </w:r>
@@ -730,6 +872,7 @@
         <w:rPr>
           <w:sz w:val="20"/>
           <w:szCs w:val="20"/>
+          <w:highlight w:val="yellow"/>
         </w:rPr>
         <w:t xml:space="preserve"> ? </w:t>
       </w:r>
@@ -737,6 +880,7 @@
         <w:rPr>
           <w:sz w:val="20"/>
           <w:szCs w:val="20"/>
+          <w:highlight w:val="yellow"/>
         </w:rPr>
         <w:t>Manque-t</w:t>
       </w:r>
@@ -744,6 +888,7 @@
         <w:rPr>
           <w:sz w:val="20"/>
           <w:szCs w:val="20"/>
+          <w:highlight w:val="yellow"/>
         </w:rPr>
         <w:t xml:space="preserve">-il des privilèges particuliers ? Comment y </w:t>
       </w:r>
@@ -751,6 +896,7 @@
         <w:rPr>
           <w:sz w:val="20"/>
           <w:szCs w:val="20"/>
+          <w:highlight w:val="yellow"/>
         </w:rPr>
         <w:t>remédier</w:t>
       </w:r>
@@ -758,6 +904,7 @@
         <w:rPr>
           <w:sz w:val="20"/>
           <w:szCs w:val="20"/>
+          <w:highlight w:val="yellow"/>
         </w:rPr>
         <w:t> ?</w:t>
       </w:r>
@@ -765,6 +912,7 @@
         <w:rPr>
           <w:sz w:val="20"/>
           <w:szCs w:val="20"/>
+          <w:highlight w:val="yellow"/>
         </w:rPr>
         <w:t xml:space="preserve"> Détaillez votre réponse.</w:t>
       </w:r>
@@ -779,6 +927,54 @@
           <w:lang w:val="fr-FR" w:eastAsia="fr-FR"/>
         </w:rPr>
       </w:pPr>
+    </w:p>
+    <w:p>
+      <w:pPr>
+        <w:jc w:val="both"/>
+        <w:rPr>
+          <w:rFonts w:asciiTheme="minorHAnsi" w:hAnsiTheme="minorHAnsi"/>
+          <w:b/>
+          <w:bCs/>
+          <w:sz w:val="20"/>
+          <w:szCs w:val="20"/>
+          <w:lang w:val="fr-FR" w:eastAsia="fr-FR"/>
+        </w:rPr>
+      </w:pPr>
+      <w:r>
+        <w:rPr>
+          <w:rFonts w:asciiTheme="minorHAnsi" w:hAnsiTheme="minorHAnsi"/>
+          <w:b/>
+          <w:bCs/>
+          <w:sz w:val="20"/>
+          <w:szCs w:val="20"/>
+          <w:lang w:val="fr-FR" w:eastAsia="fr-FR"/>
+        </w:rPr>
+        <w:t xml:space="preserve">Tous les </w:t>
+      </w:r>
+      <w:proofErr w:type="spellStart"/>
+      <w:r>
+        <w:rPr>
+          <w:rFonts w:asciiTheme="minorHAnsi" w:hAnsiTheme="minorHAnsi"/>
+          <w:b/>
+          <w:bCs/>
+          <w:sz w:val="20"/>
+          <w:szCs w:val="20"/>
+          <w:lang w:val="fr-FR" w:eastAsia="fr-FR"/>
+        </w:rPr>
+        <w:t>privileges</w:t>
+      </w:r>
+      <w:proofErr w:type="spellEnd"/>
+      <w:r>
+        <w:rPr>
+          <w:rFonts w:asciiTheme="minorHAnsi" w:hAnsiTheme="minorHAnsi"/>
+          <w:b/>
+          <w:bCs/>
+          <w:sz w:val="20"/>
+          <w:szCs w:val="20"/>
+          <w:lang w:val="fr-FR" w:eastAsia="fr-FR"/>
+        </w:rPr>
+        <w:t xml:space="preserve"> sont manquants : de l’accès au schéma jusqu’à la création de table</w:t>
+      </w:r>
     </w:p>
     <w:p>
       <w:pPr>
@@ -862,20 +1058,24 @@
         <w:rPr>
           <w:sz w:val="20"/>
           <w:szCs w:val="20"/>
-        </w:rPr>
-      </w:pPr>
-      <w:r>
-        <w:rPr>
-          <w:sz w:val="20"/>
-          <w:szCs w:val="20"/>
+          <w:highlight w:val="yellow"/>
+        </w:rPr>
+      </w:pPr>
+      <w:r>
+        <w:rPr>
+          <w:sz w:val="20"/>
+          <w:szCs w:val="20"/>
+          <w:highlight w:val="yellow"/>
         </w:rPr>
         <w:t xml:space="preserve">Créez un fichier nommé </w:t>
       </w:r>
+      <w:proofErr w:type="gramStart"/>
       <w:r>
         <w:rPr>
           <w:b/>
           <w:sz w:val="20"/>
           <w:szCs w:val="20"/>
+          <w:highlight w:val="yellow"/>
         </w:rPr>
         <w:t>exercice_3</w:t>
       </w:r>
@@ -884,6 +1084,7 @@
           <w:b/>
           <w:sz w:val="20"/>
           <w:szCs w:val="20"/>
+          <w:highlight w:val="yellow"/>
         </w:rPr>
         <w:t>.sql</w:t>
       </w:r>
@@ -892,6 +1093,7 @@
           <w:b/>
           <w:sz w:val="20"/>
           <w:szCs w:val="20"/>
+          <w:highlight w:val="yellow"/>
         </w:rPr>
         <w:t xml:space="preserve">  </w:t>
       </w:r>
@@ -900,14 +1102,26 @@
           <w:b/>
           <w:sz w:val="20"/>
           <w:szCs w:val="20"/>
-        </w:rPr>
-        <w:t>dans le dossier C:\temp\</w:t>
-      </w:r>
+          <w:highlight w:val="yellow"/>
+        </w:rPr>
+        <w:t>dans</w:t>
+      </w:r>
+      <w:proofErr w:type="gramEnd"/>
       <w:r>
         <w:rPr>
           <w:b/>
           <w:sz w:val="20"/>
           <w:szCs w:val="20"/>
+          <w:highlight w:val="yellow"/>
+        </w:rPr>
+        <w:t xml:space="preserve"> le dossier C:\temp\</w:t>
+      </w:r>
+      <w:r>
+        <w:rPr>
+          <w:b/>
+          <w:sz w:val="20"/>
+          <w:szCs w:val="20"/>
+          <w:highlight w:val="yellow"/>
         </w:rPr>
         <w:t xml:space="preserve"> </w:t>
       </w:r>
@@ -922,26 +1136,58 @@
         <w:rPr>
           <w:sz w:val="20"/>
           <w:szCs w:val="20"/>
-        </w:rPr>
-      </w:pPr>
-      <w:r>
-        <w:rPr>
-          <w:sz w:val="20"/>
-          <w:szCs w:val="20"/>
-        </w:rPr>
-        <w:t xml:space="preserve">Editez ce fichier avec notepad++ </w:t>
-      </w:r>
-      <w:r>
-        <w:rPr>
-          <w:sz w:val="20"/>
-          <w:szCs w:val="20"/>
+          <w:highlight w:val="yellow"/>
+        </w:rPr>
+      </w:pPr>
+      <w:r>
+        <w:rPr>
+          <w:sz w:val="20"/>
+          <w:szCs w:val="20"/>
+          <w:highlight w:val="yellow"/>
+        </w:rPr>
+        <w:t xml:space="preserve">Editez ce fichier avec </w:t>
+      </w:r>
+      <w:proofErr w:type="spellStart"/>
+      <w:r>
+        <w:rPr>
+          <w:sz w:val="20"/>
+          <w:szCs w:val="20"/>
+          <w:highlight w:val="yellow"/>
+        </w:rPr>
+        <w:t>notepad</w:t>
+      </w:r>
+      <w:proofErr w:type="spellEnd"/>
+      <w:r>
+        <w:rPr>
+          <w:sz w:val="20"/>
+          <w:szCs w:val="20"/>
+          <w:highlight w:val="yellow"/>
+        </w:rPr>
+        <w:t>+</w:t>
+      </w:r>
+      <w:proofErr w:type="gramStart"/>
+      <w:r>
+        <w:rPr>
+          <w:sz w:val="20"/>
+          <w:szCs w:val="20"/>
+          <w:highlight w:val="yellow"/>
+        </w:rPr>
+        <w:t xml:space="preserve">+ </w:t>
+      </w:r>
+      <w:r>
+        <w:rPr>
+          <w:sz w:val="20"/>
+          <w:szCs w:val="20"/>
+          <w:highlight w:val="yellow"/>
         </w:rPr>
         <w:t>,</w:t>
       </w:r>
-      <w:r>
-        <w:rPr>
-          <w:sz w:val="20"/>
-          <w:szCs w:val="20"/>
+      <w:proofErr w:type="gramEnd"/>
+      <w:r>
+        <w:rPr>
+          <w:sz w:val="20"/>
+          <w:szCs w:val="20"/>
+          <w:highlight w:val="yellow"/>
         </w:rPr>
         <w:t xml:space="preserve"> inscrivez ce qui suit </w:t>
       </w:r>
@@ -949,6 +1195,7 @@
         <w:rPr>
           <w:sz w:val="20"/>
           <w:szCs w:val="20"/>
+          <w:highlight w:val="yellow"/>
         </w:rPr>
         <w:t xml:space="preserve">puis enregistrez le fichier </w:t>
       </w:r>
@@ -956,6 +1203,7 @@
         <w:rPr>
           <w:sz w:val="20"/>
           <w:szCs w:val="20"/>
+          <w:highlight w:val="yellow"/>
         </w:rPr>
         <w:t>:</w:t>
       </w:r>
@@ -1025,6 +1273,7 @@
         </w:rPr>
         <w:t xml:space="preserve"> FROM </w:t>
       </w:r>
+      <w:proofErr w:type="gramStart"/>
       <w:r>
         <w:rPr>
           <w:rFonts w:ascii="Courier New" w:hAnsi="Courier New" w:cs="Courier New"/>
@@ -1057,6 +1306,7 @@
         </w:rPr>
         <w:t>;</w:t>
       </w:r>
+      <w:proofErr w:type="gramEnd"/>
     </w:p>
     <w:p>
       <w:pPr>
@@ -1112,8 +1362,9 @@
           <w:highlight w:val="white"/>
           <w:lang w:eastAsia="fr-FR"/>
         </w:rPr>
-        <w:t xml:space="preserve">GLOBAL_NAME </w:t>
-      </w:r>
+        <w:t>GLOBAL_</w:t>
+      </w:r>
+      <w:proofErr w:type="gramStart"/>
       <w:r>
         <w:rPr>
           <w:rFonts w:ascii="Courier New" w:hAnsi="Courier New" w:cs="Courier New"/>
@@ -1123,8 +1374,20 @@
           <w:highlight w:val="white"/>
           <w:lang w:eastAsia="fr-FR"/>
         </w:rPr>
+        <w:t xml:space="preserve">NAME </w:t>
+      </w:r>
+      <w:r>
+        <w:rPr>
+          <w:rFonts w:ascii="Courier New" w:hAnsi="Courier New" w:cs="Courier New"/>
+          <w:color w:val="0066FF"/>
+          <w:sz w:val="18"/>
+          <w:szCs w:val="18"/>
+          <w:highlight w:val="white"/>
+          <w:lang w:eastAsia="fr-FR"/>
+        </w:rPr>
         <w:t>;</w:t>
       </w:r>
+      <w:proofErr w:type="gramEnd"/>
     </w:p>
     <w:p>
       <w:pPr>
@@ -1136,12 +1399,14 @@
         <w:rPr>
           <w:sz w:val="20"/>
           <w:szCs w:val="20"/>
-        </w:rPr>
-      </w:pPr>
-      <w:r>
-        <w:rPr>
-          <w:sz w:val="20"/>
-          <w:szCs w:val="20"/>
+          <w:highlight w:val="yellow"/>
+        </w:rPr>
+      </w:pPr>
+      <w:r>
+        <w:rPr>
+          <w:sz w:val="20"/>
+          <w:szCs w:val="20"/>
+          <w:highlight w:val="yellow"/>
         </w:rPr>
         <w:t>Sous SQL*Plus</w:t>
       </w:r>
@@ -1149,6 +1414,7 @@
         <w:rPr>
           <w:sz w:val="20"/>
           <w:szCs w:val="20"/>
+          <w:highlight w:val="yellow"/>
         </w:rPr>
         <w:t xml:space="preserve">, </w:t>
       </w:r>
@@ -1156,6 +1422,7 @@
         <w:rPr>
           <w:sz w:val="20"/>
           <w:szCs w:val="20"/>
+          <w:highlight w:val="yellow"/>
         </w:rPr>
         <w:t>positionnez-vous</w:t>
       </w:r>
@@ -1163,6 +1430,7 @@
         <w:rPr>
           <w:sz w:val="20"/>
           <w:szCs w:val="20"/>
+          <w:highlight w:val="yellow"/>
         </w:rPr>
         <w:t xml:space="preserve"> dans le dossier </w:t>
       </w:r>
@@ -1171,6 +1439,7 @@
           <w:b/>
           <w:sz w:val="20"/>
           <w:szCs w:val="20"/>
+          <w:highlight w:val="yellow"/>
         </w:rPr>
         <w:t>C:\temp\</w:t>
       </w:r>
@@ -1199,12 +1468,14 @@
         <w:rPr>
           <w:sz w:val="20"/>
           <w:szCs w:val="20"/>
-        </w:rPr>
-      </w:pPr>
-      <w:r>
-        <w:rPr>
-          <w:sz w:val="20"/>
-          <w:szCs w:val="20"/>
+          <w:highlight w:val="yellow"/>
+        </w:rPr>
+      </w:pPr>
+      <w:r>
+        <w:rPr>
+          <w:sz w:val="20"/>
+          <w:szCs w:val="20"/>
+          <w:highlight w:val="yellow"/>
         </w:rPr>
         <w:t>Connectez-vous</w:t>
       </w:r>
@@ -1212,6 +1483,7 @@
         <w:rPr>
           <w:sz w:val="20"/>
           <w:szCs w:val="20"/>
+          <w:highlight w:val="yellow"/>
         </w:rPr>
         <w:t xml:space="preserve"> </w:t>
       </w:r>
@@ -1219,6 +1491,7 @@
         <w:rPr>
           <w:sz w:val="20"/>
           <w:szCs w:val="20"/>
+          <w:highlight w:val="yellow"/>
         </w:rPr>
         <w:t xml:space="preserve">à votre base de données par défaut </w:t>
       </w:r>
@@ -1226,6 +1499,7 @@
         <w:rPr>
           <w:sz w:val="20"/>
           <w:szCs w:val="20"/>
+          <w:highlight w:val="yellow"/>
         </w:rPr>
         <w:t>avec le compte nouvellement crée</w:t>
       </w:r>
@@ -1233,6 +1507,7 @@
         <w:rPr>
           <w:sz w:val="20"/>
           <w:szCs w:val="20"/>
+          <w:highlight w:val="yellow"/>
         </w:rPr>
         <w:t xml:space="preserve"> à l'exercice 2</w:t>
       </w:r>
@@ -1261,12 +1536,14 @@
         <w:rPr>
           <w:sz w:val="20"/>
           <w:szCs w:val="20"/>
-        </w:rPr>
-      </w:pPr>
-      <w:r>
-        <w:rPr>
-          <w:sz w:val="20"/>
-          <w:szCs w:val="20"/>
+          <w:highlight w:val="yellow"/>
+        </w:rPr>
+      </w:pPr>
+      <w:r>
+        <w:rPr>
+          <w:sz w:val="20"/>
+          <w:szCs w:val="20"/>
+          <w:highlight w:val="yellow"/>
         </w:rPr>
         <w:t>Exécutez ensuite le fichier puis commentez le résultat</w:t>
       </w:r>
@@ -1361,7 +1638,23 @@
           <w:sz w:val="20"/>
           <w:szCs w:val="20"/>
         </w:rPr>
-        <w:t xml:space="preserve">Sans quitter l’environnement SQL*Plus, éditer à nouveau dans notepad++ le fichier </w:t>
+        <w:t xml:space="preserve">Sans quitter l’environnement SQL*Plus, éditer à nouveau dans </w:t>
+      </w:r>
+      <w:proofErr w:type="spellStart"/>
+      <w:r>
+        <w:rPr>
+          <w:sz w:val="20"/>
+          <w:szCs w:val="20"/>
+        </w:rPr>
+        <w:t>notepad</w:t>
+      </w:r>
+      <w:proofErr w:type="spellEnd"/>
+      <w:r>
+        <w:rPr>
+          <w:sz w:val="20"/>
+          <w:szCs w:val="20"/>
+        </w:rPr>
+        <w:t xml:space="preserve">++ le fichier </w:t>
       </w:r>
       <w:r>
         <w:rPr>
@@ -1422,19 +1715,23 @@
         <w:rPr>
           <w:sz w:val="20"/>
           <w:szCs w:val="20"/>
-        </w:rPr>
-      </w:pPr>
-      <w:r>
-        <w:rPr>
-          <w:sz w:val="20"/>
-          <w:szCs w:val="20"/>
+          <w:highlight w:val="yellow"/>
+        </w:rPr>
+      </w:pPr>
+      <w:r>
+        <w:rPr>
+          <w:sz w:val="20"/>
+          <w:szCs w:val="20"/>
+          <w:highlight w:val="yellow"/>
         </w:rPr>
         <w:t xml:space="preserve">Sous SQL*Plus, </w:t>
       </w:r>
-      <w:r>
-        <w:rPr>
-          <w:sz w:val="20"/>
-          <w:szCs w:val="20"/>
+      <w:proofErr w:type="spellStart"/>
+      <w:r>
+        <w:rPr>
+          <w:sz w:val="20"/>
+          <w:szCs w:val="20"/>
+          <w:highlight w:val="yellow"/>
         </w:rPr>
         <w:t>ré</w:t>
       </w:r>
@@ -1442,13 +1739,24 @@
         <w:rPr>
           <w:sz w:val="20"/>
           <w:szCs w:val="20"/>
-        </w:rPr>
-        <w:t xml:space="preserve">-exécutez le script comme vous l’avez fait au </w:t>
-      </w:r>
-      <w:r>
-        <w:rPr>
-          <w:sz w:val="20"/>
-          <w:szCs w:val="20"/>
+          <w:highlight w:val="yellow"/>
+        </w:rPr>
+        <w:t>-exécutez</w:t>
+      </w:r>
+      <w:proofErr w:type="spellEnd"/>
+      <w:r>
+        <w:rPr>
+          <w:sz w:val="20"/>
+          <w:szCs w:val="20"/>
+          <w:highlight w:val="yellow"/>
+        </w:rPr>
+        <w:t xml:space="preserve"> le script comme vous l’avez fait au </w:t>
+      </w:r>
+      <w:r>
+        <w:rPr>
+          <w:sz w:val="20"/>
+          <w:szCs w:val="20"/>
+          <w:highlight w:val="yellow"/>
         </w:rPr>
         <w:t>5</w:t>
       </w:r>
@@ -1456,6 +1764,7 @@
         <w:rPr>
           <w:sz w:val="20"/>
           <w:szCs w:val="20"/>
+          <w:highlight w:val="yellow"/>
         </w:rPr>
         <w:t>)</w:t>
       </w:r>
@@ -1600,7 +1909,23 @@
           <w:sz w:val="20"/>
           <w:szCs w:val="20"/>
         </w:rPr>
-        <w:t>ce qu’un tablespace ? à quoi sert-il ?</w:t>
+        <w:t xml:space="preserve">ce qu’un tablespace ? à quoi </w:t>
+      </w:r>
+      <w:proofErr w:type="spellStart"/>
+      <w:r>
+        <w:rPr>
+          <w:sz w:val="20"/>
+          <w:szCs w:val="20"/>
+        </w:rPr>
+        <w:t>sert-il</w:t>
+      </w:r>
+      <w:proofErr w:type="spellEnd"/>
+      <w:r>
+        <w:rPr>
+          <w:sz w:val="20"/>
+          <w:szCs w:val="20"/>
+        </w:rPr>
+        <w:t> ?</w:t>
       </w:r>
     </w:p>
     <w:p>
@@ -1661,7 +1986,15 @@
           <w:sz w:val="20"/>
           <w:szCs w:val="20"/>
         </w:rPr>
-        <w:t xml:space="preserve">Un tablespace nommé  </w:t>
+        <w:t xml:space="preserve">Un tablespace </w:t>
+      </w:r>
+      <w:proofErr w:type="gramStart"/>
+      <w:r>
+        <w:rPr>
+          <w:sz w:val="20"/>
+          <w:szCs w:val="20"/>
+        </w:rPr>
+        <w:t xml:space="preserve">nommé  </w:t>
       </w:r>
       <w:r>
         <w:rPr>
@@ -1669,14 +2002,39 @@
           <w:sz w:val="20"/>
           <w:szCs w:val="20"/>
         </w:rPr>
-        <w:t>DATA_SC_PISE</w:t>
-      </w:r>
-      <w:r>
-        <w:rPr>
-          <w:sz w:val="20"/>
-          <w:szCs w:val="20"/>
-        </w:rPr>
-        <w:t xml:space="preserve">  constitué de 3 datafiles d’une taille chacun de </w:t>
+        <w:t>DATA</w:t>
+      </w:r>
+      <w:proofErr w:type="gramEnd"/>
+      <w:r>
+        <w:rPr>
+          <w:b/>
+          <w:sz w:val="20"/>
+          <w:szCs w:val="20"/>
+        </w:rPr>
+        <w:t>_SC_PISE</w:t>
+      </w:r>
+      <w:r>
+        <w:rPr>
+          <w:sz w:val="20"/>
+          <w:szCs w:val="20"/>
+        </w:rPr>
+        <w:t xml:space="preserve">  constitué de 3 </w:t>
+      </w:r>
+      <w:proofErr w:type="spellStart"/>
+      <w:r>
+        <w:rPr>
+          <w:sz w:val="20"/>
+          <w:szCs w:val="20"/>
+        </w:rPr>
+        <w:t>datafiles</w:t>
+      </w:r>
+      <w:proofErr w:type="spellEnd"/>
+      <w:r>
+        <w:rPr>
+          <w:sz w:val="20"/>
+          <w:szCs w:val="20"/>
+        </w:rPr>
+        <w:t xml:space="preserve"> d’une taille chacun de </w:t>
       </w:r>
       <w:r>
         <w:rPr>
@@ -1718,7 +2076,23 @@
           <w:sz w:val="20"/>
           <w:szCs w:val="20"/>
         </w:rPr>
-        <w:t xml:space="preserve"> constitué de 2 datafiles d’une taille chacun de </w:t>
+        <w:t xml:space="preserve"> constitué de 2 </w:t>
+      </w:r>
+      <w:proofErr w:type="spellStart"/>
+      <w:r>
+        <w:rPr>
+          <w:sz w:val="20"/>
+          <w:szCs w:val="20"/>
+        </w:rPr>
+        <w:t>datafiles</w:t>
+      </w:r>
+      <w:proofErr w:type="spellEnd"/>
+      <w:r>
+        <w:rPr>
+          <w:sz w:val="20"/>
+          <w:szCs w:val="20"/>
+        </w:rPr>
+        <w:t xml:space="preserve"> d’une taille chacun de </w:t>
       </w:r>
       <w:r>
         <w:rPr>
@@ -1818,8 +2192,19 @@
                 <w:szCs w:val="16"/>
                 <w:lang w:val="fr-FR"/>
               </w:rPr>
-              <w:t>Nom Datafile</w:t>
+              <w:t xml:space="preserve">Nom </w:t>
             </w:r>
+            <w:proofErr w:type="spellStart"/>
+            <w:r>
+              <w:rPr>
+                <w:rFonts w:ascii="Arial" w:hAnsi="Arial" w:cs="Arial"/>
+                <w:sz w:val="16"/>
+                <w:szCs w:val="16"/>
+                <w:lang w:val="fr-FR"/>
+              </w:rPr>
+              <w:t>Datafile</w:t>
+            </w:r>
+            <w:proofErr w:type="spellEnd"/>
           </w:p>
         </w:tc>
         <w:tc>
@@ -1843,8 +2228,19 @@
                 <w:szCs w:val="16"/>
                 <w:lang w:val="fr-FR"/>
               </w:rPr>
-              <w:t>Taille du datafile</w:t>
+              <w:t xml:space="preserve">Taille du </w:t>
             </w:r>
+            <w:proofErr w:type="spellStart"/>
+            <w:r>
+              <w:rPr>
+                <w:rFonts w:ascii="Arial" w:hAnsi="Arial" w:cs="Arial"/>
+                <w:sz w:val="16"/>
+                <w:szCs w:val="16"/>
+                <w:lang w:val="fr-FR"/>
+              </w:rPr>
+              <w:t>datafile</w:t>
+            </w:r>
+            <w:proofErr w:type="spellEnd"/>
           </w:p>
         </w:tc>
       </w:tr>
@@ -2358,7 +2754,27 @@
           <w:szCs w:val="20"/>
           <w:lang w:val="fr-FR"/>
         </w:rPr>
-        <w:t xml:space="preserve"> : Afin de garder trace de votre travail, toutes les requêtes doivent être écrites dans des scripts sql différents que vous nommerez proprement. Dans le cas présent, le script doit </w:t>
+        <w:t xml:space="preserve"> : Afin de garder trace de votre travail, toutes les requêtes doivent être écrites dans des scripts </w:t>
+      </w:r>
+      <w:proofErr w:type="spellStart"/>
+      <w:r>
+        <w:rPr>
+          <w:rFonts w:asciiTheme="minorHAnsi" w:hAnsiTheme="minorHAnsi"/>
+          <w:sz w:val="20"/>
+          <w:szCs w:val="20"/>
+          <w:lang w:val="fr-FR"/>
+        </w:rPr>
+        <w:t>sql</w:t>
+      </w:r>
+      <w:proofErr w:type="spellEnd"/>
+      <w:r>
+        <w:rPr>
+          <w:rFonts w:asciiTheme="minorHAnsi" w:hAnsiTheme="minorHAnsi"/>
+          <w:sz w:val="20"/>
+          <w:szCs w:val="20"/>
+          <w:lang w:val="fr-FR"/>
+        </w:rPr>
+        <w:t xml:space="preserve"> différents que vous nommerez proprement. Dans le cas présent, le script doit </w:t>
       </w:r>
       <w:r>
         <w:rPr>
@@ -2369,6 +2785,8 @@
         </w:rPr>
         <w:t xml:space="preserve">s’appeler </w:t>
       </w:r>
+      <w:proofErr w:type="spellStart"/>
+      <w:proofErr w:type="gramStart"/>
       <w:r>
         <w:rPr>
           <w:rFonts w:asciiTheme="minorHAnsi" w:hAnsiTheme="minorHAnsi"/>
@@ -2379,14 +2797,25 @@
         </w:rPr>
         <w:t>create_tablespace.sql</w:t>
       </w:r>
-      <w:r>
-        <w:rPr>
-          <w:rFonts w:asciiTheme="minorHAnsi" w:hAnsiTheme="minorHAnsi"/>
-          <w:sz w:val="20"/>
-          <w:szCs w:val="20"/>
-          <w:lang w:val="fr-FR"/>
-        </w:rPr>
-        <w:t xml:space="preserve">  ou  bien  </w:t>
+      <w:proofErr w:type="spellEnd"/>
+      <w:r>
+        <w:rPr>
+          <w:rFonts w:asciiTheme="minorHAnsi" w:hAnsiTheme="minorHAnsi"/>
+          <w:sz w:val="20"/>
+          <w:szCs w:val="20"/>
+          <w:lang w:val="fr-FR"/>
+        </w:rPr>
+        <w:t xml:space="preserve">  ou</w:t>
+      </w:r>
+      <w:proofErr w:type="gramEnd"/>
+      <w:r>
+        <w:rPr>
+          <w:rFonts w:asciiTheme="minorHAnsi" w:hAnsiTheme="minorHAnsi"/>
+          <w:sz w:val="20"/>
+          <w:szCs w:val="20"/>
+          <w:lang w:val="fr-FR"/>
+        </w:rPr>
+        <w:t xml:space="preserve">  bien  </w:t>
       </w:r>
       <w:r>
         <w:rPr>
@@ -2602,7 +3031,25 @@
           <w:sz w:val="20"/>
           <w:szCs w:val="20"/>
         </w:rPr>
-        <w:t xml:space="preserve">Que peut-on dire des associations "Appartient",  "Signe", "Couvert", "Concerne" ? </w:t>
+        <w:t>Que peut-on dire des associations "Appartient</w:t>
+      </w:r>
+      <w:proofErr w:type="gramStart"/>
+      <w:r>
+        <w:rPr>
+          <w:rFonts w:cs="Arial"/>
+          <w:sz w:val="20"/>
+          <w:szCs w:val="20"/>
+        </w:rPr>
+        <w:t>",  "</w:t>
+      </w:r>
+      <w:proofErr w:type="gramEnd"/>
+      <w:r>
+        <w:rPr>
+          <w:rFonts w:cs="Arial"/>
+          <w:sz w:val="20"/>
+          <w:szCs w:val="20"/>
+        </w:rPr>
+        <w:t xml:space="preserve">Signe", "Couvert", "Concerne" ? </w:t>
       </w:r>
     </w:p>
     <w:p>
@@ -2814,6 +3261,7 @@
         </w:rPr>
         <w:t xml:space="preserve">. Nommez ce script </w:t>
       </w:r>
+      <w:proofErr w:type="spellStart"/>
       <w:r>
         <w:rPr>
           <w:rFonts w:cs="Arial"/>
@@ -2823,6 +3271,7 @@
         </w:rPr>
         <w:t>create_table.sql</w:t>
       </w:r>
+      <w:proofErr w:type="spellEnd"/>
       <w:r>
         <w:rPr>
           <w:rFonts w:cs="Arial"/>
@@ -2891,7 +3340,25 @@
           <w:sz w:val="20"/>
           <w:szCs w:val="20"/>
         </w:rPr>
-        <w:t xml:space="preserve"> avec le compte crée à l'exercice 2 puis exécutez  le script crée au 4)</w:t>
+        <w:t xml:space="preserve"> avec le compte crée à l'exercice 2 puis </w:t>
+      </w:r>
+      <w:proofErr w:type="gramStart"/>
+      <w:r>
+        <w:rPr>
+          <w:rFonts w:cs="Arial"/>
+          <w:sz w:val="20"/>
+          <w:szCs w:val="20"/>
+        </w:rPr>
+        <w:t>exécutez  le</w:t>
+      </w:r>
+      <w:proofErr w:type="gramEnd"/>
+      <w:r>
+        <w:rPr>
+          <w:rFonts w:cs="Arial"/>
+          <w:sz w:val="20"/>
+          <w:szCs w:val="20"/>
+        </w:rPr>
+        <w:t xml:space="preserve"> script crée au 4)</w:t>
       </w:r>
     </w:p>
     <w:p>
@@ -2928,7 +3395,25 @@
           <w:sz w:val="20"/>
           <w:szCs w:val="20"/>
         </w:rPr>
-        <w:t xml:space="preserve">Lancez SQLDevelopper, créez une connexion avec le compte </w:t>
+        <w:t xml:space="preserve">Lancez </w:t>
+      </w:r>
+      <w:proofErr w:type="spellStart"/>
+      <w:r>
+        <w:rPr>
+          <w:rFonts w:cs="Arial"/>
+          <w:sz w:val="20"/>
+          <w:szCs w:val="20"/>
+        </w:rPr>
+        <w:t>SQLDevelopper</w:t>
+      </w:r>
+      <w:proofErr w:type="spellEnd"/>
+      <w:r>
+        <w:rPr>
+          <w:rFonts w:cs="Arial"/>
+          <w:sz w:val="20"/>
+          <w:szCs w:val="20"/>
+        </w:rPr>
+        <w:t xml:space="preserve">, créez une connexion avec le compte </w:t>
       </w:r>
       <w:r>
         <w:rPr>
@@ -3095,7 +3580,27 @@
           <w:szCs w:val="20"/>
           <w:lang w:val="fr-FR"/>
         </w:rPr>
-        <w:t xml:space="preserve"> crées à l'exercice 4</w:t>
+        <w:t xml:space="preserve"> </w:t>
+      </w:r>
+      <w:proofErr w:type="gramStart"/>
+      <w:r>
+        <w:rPr>
+          <w:rFonts w:asciiTheme="minorHAnsi" w:hAnsiTheme="minorHAnsi"/>
+          <w:sz w:val="20"/>
+          <w:szCs w:val="20"/>
+          <w:lang w:val="fr-FR"/>
+        </w:rPr>
+        <w:t>crées</w:t>
+      </w:r>
+      <w:proofErr w:type="gramEnd"/>
+      <w:r>
+        <w:rPr>
+          <w:rFonts w:asciiTheme="minorHAnsi" w:hAnsiTheme="minorHAnsi"/>
+          <w:sz w:val="20"/>
+          <w:szCs w:val="20"/>
+          <w:lang w:val="fr-FR"/>
+        </w:rPr>
+        <w:t xml:space="preserve"> à l'exercice 4</w:t>
       </w:r>
       <w:r>
         <w:rPr>
@@ -3207,7 +3712,23 @@
           <w:sz w:val="20"/>
           <w:szCs w:val="20"/>
         </w:rPr>
-        <w:t xml:space="preserve"> ou SQLDeveloper (à votre convenance), </w:t>
+        <w:t xml:space="preserve"> ou </w:t>
+      </w:r>
+      <w:proofErr w:type="spellStart"/>
+      <w:r>
+        <w:rPr>
+          <w:sz w:val="20"/>
+          <w:szCs w:val="20"/>
+        </w:rPr>
+        <w:t>SQLDeveloper</w:t>
+      </w:r>
+      <w:proofErr w:type="spellEnd"/>
+      <w:r>
+        <w:rPr>
+          <w:sz w:val="20"/>
+          <w:szCs w:val="20"/>
+        </w:rPr>
+        <w:t xml:space="preserve"> (à votre convenance), </w:t>
       </w:r>
       <w:r>
         <w:rPr>
@@ -3296,10 +3817,10 @@
             <v:path o:extrusionok="f" gradientshapeok="t" o:connecttype="rect"/>
             <o:lock v:ext="edit" aspectratio="t"/>
           </v:shapetype>
-          <v:shape id="_x0000_i1028" type="#_x0000_t75" style="width:60.9pt;height:39.7pt" o:ole="">
+          <v:shape id="_x0000_i1025" type="#_x0000_t75" style="width:61pt;height:39.5pt" o:ole="">
             <v:imagedata r:id="rId9" o:title=""/>
           </v:shape>
-          <o:OLEObject Type="Embed" ProgID="Package" ShapeID="_x0000_i1028" DrawAspect="Icon" ObjectID="_1731984821" r:id="rId10"/>
+          <o:OLEObject Type="Embed" ProgID="Package" ShapeID="_x0000_i1025" DrawAspect="Icon" ObjectID="_1793712600" r:id="rId10"/>
         </w:object>
       </w:r>
     </w:p>
@@ -3367,7 +3888,23 @@
           <w:sz w:val="20"/>
           <w:szCs w:val="20"/>
         </w:rPr>
-        <w:t>uels sont les élèves nés en 1986 ou en 1987  et n’habitant pas Paris ?</w:t>
+        <w:t xml:space="preserve">uels sont les élèves nés en 1986 ou en </w:t>
+      </w:r>
+      <w:proofErr w:type="gramStart"/>
+      <w:r>
+        <w:rPr>
+          <w:sz w:val="20"/>
+          <w:szCs w:val="20"/>
+        </w:rPr>
+        <w:t>1987  et</w:t>
+      </w:r>
+      <w:proofErr w:type="gramEnd"/>
+      <w:r>
+        <w:rPr>
+          <w:sz w:val="20"/>
+          <w:szCs w:val="20"/>
+        </w:rPr>
+        <w:t xml:space="preserve"> n’habitant pas Paris ?</w:t>
       </w:r>
     </w:p>
     <w:p>
@@ -3421,7 +3958,23 @@
           <w:sz w:val="20"/>
           <w:szCs w:val="20"/>
         </w:rPr>
-        <w:t>uels sont les élèves prénommés Pierre ou Eric ?</w:t>
+        <w:t xml:space="preserve">uels sont les élèves prénommés Pierre ou </w:t>
+      </w:r>
+      <w:proofErr w:type="spellStart"/>
+      <w:r>
+        <w:rPr>
+          <w:sz w:val="20"/>
+          <w:szCs w:val="20"/>
+        </w:rPr>
+        <w:t>Eric</w:t>
+      </w:r>
+      <w:proofErr w:type="spellEnd"/>
+      <w:r>
+        <w:rPr>
+          <w:sz w:val="20"/>
+          <w:szCs w:val="20"/>
+        </w:rPr>
+        <w:t> ?</w:t>
       </w:r>
     </w:p>
     <w:p>
@@ -3698,8 +4251,17 @@
           <w:sz w:val="20"/>
           <w:szCs w:val="20"/>
         </w:rPr>
-        <w:t>Ecrivez la requête SQL qui rend le champ DATE_NAIS_ELEVE de la table ELEVE non nullable</w:t>
-      </w:r>
+        <w:t xml:space="preserve">Ecrivez la requête SQL qui rend le champ DATE_NAIS_ELEVE de la table ELEVE non </w:t>
+      </w:r>
+      <w:proofErr w:type="spellStart"/>
+      <w:r>
+        <w:rPr>
+          <w:sz w:val="20"/>
+          <w:szCs w:val="20"/>
+        </w:rPr>
+        <w:t>nullable</w:t>
+      </w:r>
+      <w:proofErr w:type="spellEnd"/>
     </w:p>
     <w:p>
       <w:pPr>
@@ -4004,13 +4566,69 @@
           <w:highlight w:val="white"/>
         </w:rPr>
       </w:pPr>
+      <w:proofErr w:type="gramStart"/>
       <w:r>
         <w:rPr>
           <w:sz w:val="20"/>
           <w:szCs w:val="20"/>
           <w:highlight w:val="white"/>
         </w:rPr>
-        <w:t>U(NumU, NomU, VilleU)</w:t>
+        <w:t>U(</w:t>
+      </w:r>
+      <w:proofErr w:type="spellStart"/>
+      <w:proofErr w:type="gramEnd"/>
+      <w:r>
+        <w:rPr>
+          <w:sz w:val="20"/>
+          <w:szCs w:val="20"/>
+          <w:highlight w:val="white"/>
+        </w:rPr>
+        <w:t>NumU</w:t>
+      </w:r>
+      <w:proofErr w:type="spellEnd"/>
+      <w:r>
+        <w:rPr>
+          <w:sz w:val="20"/>
+          <w:szCs w:val="20"/>
+          <w:highlight w:val="white"/>
+        </w:rPr>
+        <w:t xml:space="preserve">, </w:t>
+      </w:r>
+      <w:proofErr w:type="spellStart"/>
+      <w:r>
+        <w:rPr>
+          <w:sz w:val="20"/>
+          <w:szCs w:val="20"/>
+          <w:highlight w:val="white"/>
+        </w:rPr>
+        <w:t>NomU</w:t>
+      </w:r>
+      <w:proofErr w:type="spellEnd"/>
+      <w:r>
+        <w:rPr>
+          <w:sz w:val="20"/>
+          <w:szCs w:val="20"/>
+          <w:highlight w:val="white"/>
+        </w:rPr>
+        <w:t xml:space="preserve">, </w:t>
+      </w:r>
+      <w:proofErr w:type="spellStart"/>
+      <w:r>
+        <w:rPr>
+          <w:sz w:val="20"/>
+          <w:szCs w:val="20"/>
+          <w:highlight w:val="white"/>
+        </w:rPr>
+        <w:t>VilleU</w:t>
+      </w:r>
+      <w:proofErr w:type="spellEnd"/>
+      <w:r>
+        <w:rPr>
+          <w:sz w:val="20"/>
+          <w:szCs w:val="20"/>
+          <w:highlight w:val="white"/>
+        </w:rPr>
+        <w:t>)</w:t>
       </w:r>
     </w:p>
     <w:p>
@@ -4022,13 +4640,51 @@
           <w:highlight w:val="white"/>
         </w:rPr>
       </w:pPr>
+      <w:proofErr w:type="gramStart"/>
       <w:r>
         <w:rPr>
           <w:sz w:val="20"/>
           <w:szCs w:val="20"/>
           <w:highlight w:val="white"/>
         </w:rPr>
-        <w:t>P(NumP, NomP, Couleur, Poids)</w:t>
+        <w:t>P(</w:t>
+      </w:r>
+      <w:proofErr w:type="spellStart"/>
+      <w:proofErr w:type="gramEnd"/>
+      <w:r>
+        <w:rPr>
+          <w:sz w:val="20"/>
+          <w:szCs w:val="20"/>
+          <w:highlight w:val="white"/>
+        </w:rPr>
+        <w:t>NumP</w:t>
+      </w:r>
+      <w:proofErr w:type="spellEnd"/>
+      <w:r>
+        <w:rPr>
+          <w:sz w:val="20"/>
+          <w:szCs w:val="20"/>
+          <w:highlight w:val="white"/>
+        </w:rPr>
+        <w:t xml:space="preserve">, </w:t>
+      </w:r>
+      <w:proofErr w:type="spellStart"/>
+      <w:r>
+        <w:rPr>
+          <w:sz w:val="20"/>
+          <w:szCs w:val="20"/>
+          <w:highlight w:val="white"/>
+        </w:rPr>
+        <w:t>NomP</w:t>
+      </w:r>
+      <w:proofErr w:type="spellEnd"/>
+      <w:r>
+        <w:rPr>
+          <w:sz w:val="20"/>
+          <w:szCs w:val="20"/>
+          <w:highlight w:val="white"/>
+        </w:rPr>
+        <w:t>, Couleur, Poids)</w:t>
       </w:r>
     </w:p>
     <w:p>
@@ -4040,13 +4696,69 @@
           <w:highlight w:val="white"/>
         </w:rPr>
       </w:pPr>
+      <w:proofErr w:type="gramStart"/>
       <w:r>
         <w:rPr>
           <w:sz w:val="20"/>
           <w:szCs w:val="20"/>
           <w:highlight w:val="white"/>
         </w:rPr>
-        <w:t>F(NumF, NomF, Statut, VilleF)</w:t>
+        <w:t>F(</w:t>
+      </w:r>
+      <w:proofErr w:type="spellStart"/>
+      <w:proofErr w:type="gramEnd"/>
+      <w:r>
+        <w:rPr>
+          <w:sz w:val="20"/>
+          <w:szCs w:val="20"/>
+          <w:highlight w:val="white"/>
+        </w:rPr>
+        <w:t>NumF</w:t>
+      </w:r>
+      <w:proofErr w:type="spellEnd"/>
+      <w:r>
+        <w:rPr>
+          <w:sz w:val="20"/>
+          <w:szCs w:val="20"/>
+          <w:highlight w:val="white"/>
+        </w:rPr>
+        <w:t xml:space="preserve">, </w:t>
+      </w:r>
+      <w:proofErr w:type="spellStart"/>
+      <w:r>
+        <w:rPr>
+          <w:sz w:val="20"/>
+          <w:szCs w:val="20"/>
+          <w:highlight w:val="white"/>
+        </w:rPr>
+        <w:t>NomF</w:t>
+      </w:r>
+      <w:proofErr w:type="spellEnd"/>
+      <w:r>
+        <w:rPr>
+          <w:sz w:val="20"/>
+          <w:szCs w:val="20"/>
+          <w:highlight w:val="white"/>
+        </w:rPr>
+        <w:t xml:space="preserve">, Statut, </w:t>
+      </w:r>
+      <w:proofErr w:type="spellStart"/>
+      <w:r>
+        <w:rPr>
+          <w:sz w:val="20"/>
+          <w:szCs w:val="20"/>
+          <w:highlight w:val="white"/>
+        </w:rPr>
+        <w:t>VilleF</w:t>
+      </w:r>
+      <w:proofErr w:type="spellEnd"/>
+      <w:r>
+        <w:rPr>
+          <w:sz w:val="20"/>
+          <w:szCs w:val="20"/>
+          <w:highlight w:val="white"/>
+        </w:rPr>
+        <w:t>)</w:t>
       </w:r>
     </w:p>
     <w:p>
@@ -4058,13 +4770,69 @@
           <w:highlight w:val="white"/>
         </w:rPr>
       </w:pPr>
+      <w:proofErr w:type="gramStart"/>
       <w:r>
         <w:rPr>
           <w:sz w:val="20"/>
           <w:szCs w:val="20"/>
           <w:highlight w:val="white"/>
         </w:rPr>
-        <w:t>PUF(NumP, NumU, NumF, Quantité)</w:t>
+        <w:t>PUF(</w:t>
+      </w:r>
+      <w:proofErr w:type="spellStart"/>
+      <w:proofErr w:type="gramEnd"/>
+      <w:r>
+        <w:rPr>
+          <w:sz w:val="20"/>
+          <w:szCs w:val="20"/>
+          <w:highlight w:val="white"/>
+        </w:rPr>
+        <w:t>NumP</w:t>
+      </w:r>
+      <w:proofErr w:type="spellEnd"/>
+      <w:r>
+        <w:rPr>
+          <w:sz w:val="20"/>
+          <w:szCs w:val="20"/>
+          <w:highlight w:val="white"/>
+        </w:rPr>
+        <w:t xml:space="preserve">, </w:t>
+      </w:r>
+      <w:proofErr w:type="spellStart"/>
+      <w:r>
+        <w:rPr>
+          <w:sz w:val="20"/>
+          <w:szCs w:val="20"/>
+          <w:highlight w:val="white"/>
+        </w:rPr>
+        <w:t>NumU</w:t>
+      </w:r>
+      <w:proofErr w:type="spellEnd"/>
+      <w:r>
+        <w:rPr>
+          <w:sz w:val="20"/>
+          <w:szCs w:val="20"/>
+          <w:highlight w:val="white"/>
+        </w:rPr>
+        <w:t xml:space="preserve">, </w:t>
+      </w:r>
+      <w:proofErr w:type="spellStart"/>
+      <w:r>
+        <w:rPr>
+          <w:sz w:val="20"/>
+          <w:szCs w:val="20"/>
+          <w:highlight w:val="white"/>
+        </w:rPr>
+        <w:t>NumF</w:t>
+      </w:r>
+      <w:proofErr w:type="spellEnd"/>
+      <w:r>
+        <w:rPr>
+          <w:sz w:val="20"/>
+          <w:szCs w:val="20"/>
+          <w:highlight w:val="white"/>
+        </w:rPr>
+        <w:t>, Quantité)</w:t>
       </w:r>
     </w:p>
     <w:p>
@@ -4152,7 +4920,67 @@
           <w:szCs w:val="20"/>
           <w:lang w:val="fr-FR"/>
         </w:rPr>
-        <w:t xml:space="preserve"> : une usine est décrite par son numéro NumU, son nom NomU et la ville VilleU où elle est située </w:t>
+        <w:t xml:space="preserve"> : une usine est décrite par son numéro </w:t>
+      </w:r>
+      <w:proofErr w:type="spellStart"/>
+      <w:r>
+        <w:rPr>
+          <w:rFonts w:asciiTheme="minorHAnsi" w:hAnsiTheme="minorHAnsi"/>
+          <w:sz w:val="20"/>
+          <w:szCs w:val="20"/>
+          <w:lang w:val="fr-FR"/>
+        </w:rPr>
+        <w:t>NumU</w:t>
+      </w:r>
+      <w:proofErr w:type="spellEnd"/>
+      <w:r>
+        <w:rPr>
+          <w:rFonts w:asciiTheme="minorHAnsi" w:hAnsiTheme="minorHAnsi"/>
+          <w:sz w:val="20"/>
+          <w:szCs w:val="20"/>
+          <w:lang w:val="fr-FR"/>
+        </w:rPr>
+        <w:t xml:space="preserve">, son nom </w:t>
+      </w:r>
+      <w:proofErr w:type="spellStart"/>
+      <w:r>
+        <w:rPr>
+          <w:rFonts w:asciiTheme="minorHAnsi" w:hAnsiTheme="minorHAnsi"/>
+          <w:sz w:val="20"/>
+          <w:szCs w:val="20"/>
+          <w:lang w:val="fr-FR"/>
+        </w:rPr>
+        <w:t>NomU</w:t>
+      </w:r>
+      <w:proofErr w:type="spellEnd"/>
+      <w:r>
+        <w:rPr>
+          <w:rFonts w:asciiTheme="minorHAnsi" w:hAnsiTheme="minorHAnsi"/>
+          <w:sz w:val="20"/>
+          <w:szCs w:val="20"/>
+          <w:lang w:val="fr-FR"/>
+        </w:rPr>
+        <w:t xml:space="preserve"> et la ville </w:t>
+      </w:r>
+      <w:proofErr w:type="spellStart"/>
+      <w:r>
+        <w:rPr>
+          <w:rFonts w:asciiTheme="minorHAnsi" w:hAnsiTheme="minorHAnsi"/>
+          <w:sz w:val="20"/>
+          <w:szCs w:val="20"/>
+          <w:lang w:val="fr-FR"/>
+        </w:rPr>
+        <w:t>VilleU</w:t>
+      </w:r>
+      <w:proofErr w:type="spellEnd"/>
+      <w:r>
+        <w:rPr>
+          <w:rFonts w:asciiTheme="minorHAnsi" w:hAnsiTheme="minorHAnsi"/>
+          <w:sz w:val="20"/>
+          <w:szCs w:val="20"/>
+          <w:lang w:val="fr-FR"/>
+        </w:rPr>
+        <w:t xml:space="preserve"> où elle est située </w:t>
       </w:r>
     </w:p>
     <w:p>
@@ -4182,7 +5010,47 @@
           <w:szCs w:val="20"/>
           <w:lang w:val="fr-FR"/>
         </w:rPr>
-        <w:t xml:space="preserve"> : un produit est décrit par son numéro NumP, son nom NomP, sa </w:t>
+        <w:t xml:space="preserve"> : un produit est décrit par son numéro </w:t>
+      </w:r>
+      <w:proofErr w:type="spellStart"/>
+      <w:r>
+        <w:rPr>
+          <w:rFonts w:asciiTheme="minorHAnsi" w:hAnsiTheme="minorHAnsi"/>
+          <w:sz w:val="20"/>
+          <w:szCs w:val="20"/>
+          <w:lang w:val="fr-FR"/>
+        </w:rPr>
+        <w:t>NumP</w:t>
+      </w:r>
+      <w:proofErr w:type="spellEnd"/>
+      <w:r>
+        <w:rPr>
+          <w:rFonts w:asciiTheme="minorHAnsi" w:hAnsiTheme="minorHAnsi"/>
+          <w:sz w:val="20"/>
+          <w:szCs w:val="20"/>
+          <w:lang w:val="fr-FR"/>
+        </w:rPr>
+        <w:t xml:space="preserve">, son nom </w:t>
+      </w:r>
+      <w:proofErr w:type="spellStart"/>
+      <w:r>
+        <w:rPr>
+          <w:rFonts w:asciiTheme="minorHAnsi" w:hAnsiTheme="minorHAnsi"/>
+          <w:sz w:val="20"/>
+          <w:szCs w:val="20"/>
+          <w:lang w:val="fr-FR"/>
+        </w:rPr>
+        <w:t>NomP</w:t>
+      </w:r>
+      <w:proofErr w:type="spellEnd"/>
+      <w:r>
+        <w:rPr>
+          <w:rFonts w:asciiTheme="minorHAnsi" w:hAnsiTheme="minorHAnsi"/>
+          <w:sz w:val="20"/>
+          <w:szCs w:val="20"/>
+          <w:lang w:val="fr-FR"/>
+        </w:rPr>
+        <w:t xml:space="preserve">, sa </w:t>
       </w:r>
       <w:r>
         <w:rPr>
@@ -4248,7 +5116,47 @@
           <w:szCs w:val="20"/>
           <w:lang w:val="fr-FR"/>
         </w:rPr>
-        <w:t xml:space="preserve"> : un fournisseur est décrit par son numéro NumP, son nom NomF, son </w:t>
+        <w:t xml:space="preserve"> : un fournisseur est décrit par son numéro </w:t>
+      </w:r>
+      <w:proofErr w:type="spellStart"/>
+      <w:r>
+        <w:rPr>
+          <w:rFonts w:asciiTheme="minorHAnsi" w:hAnsiTheme="minorHAnsi"/>
+          <w:sz w:val="20"/>
+          <w:szCs w:val="20"/>
+          <w:lang w:val="fr-FR"/>
+        </w:rPr>
+        <w:t>NumP</w:t>
+      </w:r>
+      <w:proofErr w:type="spellEnd"/>
+      <w:r>
+        <w:rPr>
+          <w:rFonts w:asciiTheme="minorHAnsi" w:hAnsiTheme="minorHAnsi"/>
+          <w:sz w:val="20"/>
+          <w:szCs w:val="20"/>
+          <w:lang w:val="fr-FR"/>
+        </w:rPr>
+        <w:t xml:space="preserve">, son nom </w:t>
+      </w:r>
+      <w:proofErr w:type="spellStart"/>
+      <w:r>
+        <w:rPr>
+          <w:rFonts w:asciiTheme="minorHAnsi" w:hAnsiTheme="minorHAnsi"/>
+          <w:sz w:val="20"/>
+          <w:szCs w:val="20"/>
+          <w:lang w:val="fr-FR"/>
+        </w:rPr>
+        <w:t>NomF</w:t>
+      </w:r>
+      <w:proofErr w:type="spellEnd"/>
+      <w:r>
+        <w:rPr>
+          <w:rFonts w:asciiTheme="minorHAnsi" w:hAnsiTheme="minorHAnsi"/>
+          <w:sz w:val="20"/>
+          <w:szCs w:val="20"/>
+          <w:lang w:val="fr-FR"/>
+        </w:rPr>
+        <w:t xml:space="preserve">, son </w:t>
       </w:r>
       <w:r>
         <w:rPr>
@@ -4284,7 +5192,27 @@
           <w:szCs w:val="20"/>
           <w:lang w:val="fr-FR"/>
         </w:rPr>
-        <w:t>(sous-traitant, client…) et la ville VilleF où il est domicilié</w:t>
+        <w:t xml:space="preserve">(sous-traitant, client…) et la ville </w:t>
+      </w:r>
+      <w:proofErr w:type="spellStart"/>
+      <w:r>
+        <w:rPr>
+          <w:rFonts w:asciiTheme="minorHAnsi" w:hAnsiTheme="minorHAnsi"/>
+          <w:sz w:val="20"/>
+          <w:szCs w:val="20"/>
+          <w:lang w:val="fr-FR"/>
+        </w:rPr>
+        <w:t>VilleF</w:t>
+      </w:r>
+      <w:proofErr w:type="spellEnd"/>
+      <w:r>
+        <w:rPr>
+          <w:rFonts w:asciiTheme="minorHAnsi" w:hAnsiTheme="minorHAnsi"/>
+          <w:sz w:val="20"/>
+          <w:szCs w:val="20"/>
+          <w:lang w:val="fr-FR"/>
+        </w:rPr>
+        <w:t xml:space="preserve"> où il est domicilié</w:t>
       </w:r>
     </w:p>
     <w:p>
@@ -4325,7 +5253,67 @@
           <w:szCs w:val="20"/>
           <w:lang w:val="fr-FR"/>
         </w:rPr>
-        <w:t xml:space="preserve"> : le produit de numéro NumP a été délivré à l’usine de numéro NumU par le fournisseur de numéro NumF dans une quantité donnée</w:t>
+        <w:t xml:space="preserve"> : le produit de numéro </w:t>
+      </w:r>
+      <w:proofErr w:type="spellStart"/>
+      <w:r>
+        <w:rPr>
+          <w:rFonts w:asciiTheme="minorHAnsi" w:hAnsiTheme="minorHAnsi"/>
+          <w:sz w:val="20"/>
+          <w:szCs w:val="20"/>
+          <w:lang w:val="fr-FR"/>
+        </w:rPr>
+        <w:t>NumP</w:t>
+      </w:r>
+      <w:proofErr w:type="spellEnd"/>
+      <w:r>
+        <w:rPr>
+          <w:rFonts w:asciiTheme="minorHAnsi" w:hAnsiTheme="minorHAnsi"/>
+          <w:sz w:val="20"/>
+          <w:szCs w:val="20"/>
+          <w:lang w:val="fr-FR"/>
+        </w:rPr>
+        <w:t xml:space="preserve"> a été délivré à l’usine de numéro </w:t>
+      </w:r>
+      <w:proofErr w:type="spellStart"/>
+      <w:r>
+        <w:rPr>
+          <w:rFonts w:asciiTheme="minorHAnsi" w:hAnsiTheme="minorHAnsi"/>
+          <w:sz w:val="20"/>
+          <w:szCs w:val="20"/>
+          <w:lang w:val="fr-FR"/>
+        </w:rPr>
+        <w:t>NumU</w:t>
+      </w:r>
+      <w:proofErr w:type="spellEnd"/>
+      <w:r>
+        <w:rPr>
+          <w:rFonts w:asciiTheme="minorHAnsi" w:hAnsiTheme="minorHAnsi"/>
+          <w:sz w:val="20"/>
+          <w:szCs w:val="20"/>
+          <w:lang w:val="fr-FR"/>
+        </w:rPr>
+        <w:t xml:space="preserve"> par le fournisseur de numéro </w:t>
+      </w:r>
+      <w:proofErr w:type="spellStart"/>
+      <w:r>
+        <w:rPr>
+          <w:rFonts w:asciiTheme="minorHAnsi" w:hAnsiTheme="minorHAnsi"/>
+          <w:sz w:val="20"/>
+          <w:szCs w:val="20"/>
+          <w:lang w:val="fr-FR"/>
+        </w:rPr>
+        <w:t>NumF</w:t>
+      </w:r>
+      <w:proofErr w:type="spellEnd"/>
+      <w:r>
+        <w:rPr>
+          <w:rFonts w:asciiTheme="minorHAnsi" w:hAnsiTheme="minorHAnsi"/>
+          <w:sz w:val="20"/>
+          <w:szCs w:val="20"/>
+          <w:lang w:val="fr-FR"/>
+        </w:rPr>
+        <w:t xml:space="preserve"> dans une quantité donnée</w:t>
       </w:r>
     </w:p>
     <w:p>
@@ -4670,8 +5658,19 @@
           <w:szCs w:val="20"/>
           <w:lang w:val="fr-FR" w:eastAsia="fr-FR"/>
         </w:rPr>
-        <w:t>tilisation des fonctions d’agrégation, fonctions mathématique</w:t>
-      </w:r>
+        <w:t xml:space="preserve">tilisation des fonctions d’agrégation, </w:t>
+      </w:r>
+      <w:proofErr w:type="gramStart"/>
+      <w:r>
+        <w:rPr>
+          <w:rFonts w:ascii="Arial" w:hAnsi="Arial" w:cs="Arial"/>
+          <w:sz w:val="22"/>
+          <w:szCs w:val="20"/>
+          <w:lang w:val="fr-FR" w:eastAsia="fr-FR"/>
+        </w:rPr>
+        <w:t>fonctions mathématique</w:t>
+      </w:r>
+      <w:proofErr w:type="gramEnd"/>
       <w:r>
         <w:rPr>
           <w:rFonts w:ascii="Arial" w:hAnsi="Arial" w:cs="Arial"/>
@@ -4774,14 +5773,27 @@
           <w:highlight w:val="white"/>
         </w:rPr>
       </w:pPr>
+      <w:proofErr w:type="spellStart"/>
+      <w:proofErr w:type="gramStart"/>
       <w:r>
         <w:rPr>
           <w:sz w:val="20"/>
           <w:szCs w:val="20"/>
           <w:highlight w:val="white"/>
         </w:rPr>
-        <w:t>Emp(</w:t>
-      </w:r>
+        <w:t>Emp</w:t>
+      </w:r>
+      <w:proofErr w:type="spellEnd"/>
+      <w:r>
+        <w:rPr>
+          <w:sz w:val="20"/>
+          <w:szCs w:val="20"/>
+          <w:highlight w:val="white"/>
+        </w:rPr>
+        <w:t>(</w:t>
+      </w:r>
+      <w:proofErr w:type="spellStart"/>
+      <w:proofErr w:type="gramEnd"/>
       <w:r>
         <w:rPr>
           <w:b/>
@@ -4792,13 +5804,68 @@
         </w:rPr>
         <w:t>NumE</w:t>
       </w:r>
+      <w:proofErr w:type="spellEnd"/>
       <w:r>
         <w:rPr>
           <w:sz w:val="20"/>
           <w:szCs w:val="20"/>
           <w:highlight w:val="white"/>
         </w:rPr>
-        <w:t xml:space="preserve">, NomE, Fonction, NumS, Embauche, Salaire, Comm, </w:t>
+        <w:t xml:space="preserve">, </w:t>
+      </w:r>
+      <w:proofErr w:type="spellStart"/>
+      <w:r>
+        <w:rPr>
+          <w:sz w:val="20"/>
+          <w:szCs w:val="20"/>
+          <w:highlight w:val="white"/>
+        </w:rPr>
+        <w:t>NomE</w:t>
+      </w:r>
+      <w:proofErr w:type="spellEnd"/>
+      <w:r>
+        <w:rPr>
+          <w:sz w:val="20"/>
+          <w:szCs w:val="20"/>
+          <w:highlight w:val="white"/>
+        </w:rPr>
+        <w:t xml:space="preserve">, Fonction, </w:t>
+      </w:r>
+      <w:proofErr w:type="spellStart"/>
+      <w:r>
+        <w:rPr>
+          <w:sz w:val="20"/>
+          <w:szCs w:val="20"/>
+          <w:highlight w:val="white"/>
+        </w:rPr>
+        <w:t>NumS</w:t>
+      </w:r>
+      <w:proofErr w:type="spellEnd"/>
+      <w:r>
+        <w:rPr>
+          <w:sz w:val="20"/>
+          <w:szCs w:val="20"/>
+          <w:highlight w:val="white"/>
+        </w:rPr>
+        <w:t xml:space="preserve">, Embauche, Salaire, </w:t>
+      </w:r>
+      <w:proofErr w:type="spellStart"/>
+      <w:r>
+        <w:rPr>
+          <w:sz w:val="20"/>
+          <w:szCs w:val="20"/>
+          <w:highlight w:val="white"/>
+        </w:rPr>
+        <w:t>Comm</w:t>
+      </w:r>
+      <w:proofErr w:type="spellEnd"/>
+      <w:r>
+        <w:rPr>
+          <w:sz w:val="20"/>
+          <w:szCs w:val="20"/>
+          <w:highlight w:val="white"/>
+        </w:rPr>
+        <w:t xml:space="preserve">, </w:t>
       </w:r>
       <w:r>
         <w:rPr>
@@ -4831,6 +5898,7 @@
           <w:highlight w:val="white"/>
         </w:rPr>
       </w:pPr>
+      <w:proofErr w:type="gramStart"/>
       <w:r>
         <w:rPr>
           <w:sz w:val="20"/>
@@ -4839,6 +5907,8 @@
         </w:rPr>
         <w:t>Dept(</w:t>
       </w:r>
+      <w:proofErr w:type="spellStart"/>
+      <w:proofErr w:type="gramEnd"/>
       <w:r>
         <w:rPr>
           <w:b/>
@@ -4849,13 +5919,32 @@
         </w:rPr>
         <w:t>NumD</w:t>
       </w:r>
+      <w:proofErr w:type="spellEnd"/>
       <w:r>
         <w:rPr>
           <w:sz w:val="20"/>
           <w:szCs w:val="20"/>
           <w:highlight w:val="white"/>
         </w:rPr>
-        <w:t>, NomD, Lieu)</w:t>
+        <w:t xml:space="preserve">, </w:t>
+      </w:r>
+      <w:proofErr w:type="spellStart"/>
+      <w:r>
+        <w:rPr>
+          <w:sz w:val="20"/>
+          <w:szCs w:val="20"/>
+          <w:highlight w:val="white"/>
+        </w:rPr>
+        <w:t>NomD</w:t>
+      </w:r>
+      <w:proofErr w:type="spellEnd"/>
+      <w:r>
+        <w:rPr>
+          <w:sz w:val="20"/>
+          <w:szCs w:val="20"/>
+          <w:highlight w:val="white"/>
+        </w:rPr>
+        <w:t>, Lieu)</w:t>
       </w:r>
     </w:p>
     <w:p>
@@ -4912,6 +6001,7 @@
       <w:r>
         <w:rPr>
           <w:rFonts w:asciiTheme="minorHAnsi" w:hAnsiTheme="minorHAnsi"/>
+          <w:noProof/>
           <w:sz w:val="20"/>
           <w:szCs w:val="20"/>
           <w:lang w:val="fr-FR"/>
@@ -4976,6 +6066,7 @@
       <w:r>
         <w:rPr>
           <w:rFonts w:asciiTheme="minorHAnsi" w:hAnsiTheme="minorHAnsi"/>
+          <w:noProof/>
           <w:sz w:val="20"/>
           <w:szCs w:val="20"/>
           <w:lang w:val="fr-FR"/>
@@ -5096,7 +6187,23 @@
           <w:sz w:val="20"/>
           <w:szCs w:val="20"/>
         </w:rPr>
-        <w:t>Donnez les  noms des personnes embauchées depuis le 01-09-2006</w:t>
+        <w:t xml:space="preserve">Donnez </w:t>
+      </w:r>
+      <w:proofErr w:type="gramStart"/>
+      <w:r>
+        <w:rPr>
+          <w:sz w:val="20"/>
+          <w:szCs w:val="20"/>
+        </w:rPr>
+        <w:t>les  noms</w:t>
+      </w:r>
+      <w:proofErr w:type="gramEnd"/>
+      <w:r>
+        <w:rPr>
+          <w:sz w:val="20"/>
+          <w:szCs w:val="20"/>
+        </w:rPr>
+        <w:t xml:space="preserve"> des personnes embauchées depuis le 01-09-2006</w:t>
       </w:r>
     </w:p>
     <w:p>
@@ -5117,7 +6224,15 @@
           <w:sz w:val="20"/>
           <w:szCs w:val="20"/>
         </w:rPr>
-        <w:t>Donnez la liste des employés travaillant à Cr</w:t>
+        <w:t xml:space="preserve">Donnez la liste des employés travaillant à </w:t>
+      </w:r>
+      <w:proofErr w:type="spellStart"/>
+      <w:r>
+        <w:rPr>
+          <w:sz w:val="20"/>
+          <w:szCs w:val="20"/>
+        </w:rPr>
+        <w:t>Cr</w:t>
       </w:r>
       <w:r>
         <w:rPr>
@@ -5133,6 +6248,7 @@
         </w:rPr>
         <w:t>eil</w:t>
       </w:r>
+      <w:proofErr w:type="spellEnd"/>
     </w:p>
     <w:p>
       <w:pPr>
@@ -5171,7 +6287,23 @@
           <w:sz w:val="20"/>
           <w:szCs w:val="20"/>
         </w:rPr>
-        <w:t xml:space="preserve">Donnez la liste des subordonnés de "Guimezanes" </w:t>
+        <w:t>Donnez la liste des subordonnés de "</w:t>
+      </w:r>
+      <w:proofErr w:type="spellStart"/>
+      <w:r>
+        <w:rPr>
+          <w:sz w:val="20"/>
+          <w:szCs w:val="20"/>
+        </w:rPr>
+        <w:t>Guimezanes</w:t>
+      </w:r>
+      <w:proofErr w:type="spellEnd"/>
+      <w:r>
+        <w:rPr>
+          <w:sz w:val="20"/>
+          <w:szCs w:val="20"/>
+        </w:rPr>
+        <w:t xml:space="preserve">" </w:t>
       </w:r>
     </w:p>
     <w:p>
@@ -5340,10 +6472,10 @@
           <w:lang w:val="fr-FR" w:eastAsia="fr-FR"/>
         </w:rPr>
         <w:object w:dxaOrig="1520" w:dyaOrig="987" w14:anchorId="695F546B">
-          <v:shape id="_x0000_i1029" type="#_x0000_t75" style="width:76.15pt;height:49.4pt" o:ole="">
+          <v:shape id="_x0000_i1026" type="#_x0000_t75" style="width:76pt;height:49.5pt" o:ole="">
             <v:imagedata r:id="rId13" o:title=""/>
           </v:shape>
-          <o:OLEObject Type="Embed" ProgID="Package" ShapeID="_x0000_i1029" DrawAspect="Icon" ObjectID="_1731984822" r:id="rId14"/>
+          <o:OLEObject Type="Embed" ProgID="Package" ShapeID="_x0000_i1026" DrawAspect="Icon" ObjectID="_1793712601" r:id="rId14"/>
         </w:object>
       </w:r>
     </w:p>
@@ -5394,8 +6526,30 @@
           <w:szCs w:val="20"/>
           <w:lang w:val="fr-FR" w:eastAsia="fr-FR"/>
         </w:rPr>
-        <w:t xml:space="preserve">Soit le script sql  </w:t>
-      </w:r>
+        <w:t xml:space="preserve">Soit le script </w:t>
+      </w:r>
+      <w:proofErr w:type="spellStart"/>
+      <w:proofErr w:type="gramStart"/>
+      <w:r>
+        <w:rPr>
+          <w:rFonts w:asciiTheme="minorHAnsi" w:hAnsiTheme="minorHAnsi" w:cstheme="minorHAnsi"/>
+          <w:sz w:val="20"/>
+          <w:szCs w:val="20"/>
+          <w:lang w:val="fr-FR" w:eastAsia="fr-FR"/>
+        </w:rPr>
+        <w:t>sql</w:t>
+      </w:r>
+      <w:proofErr w:type="spellEnd"/>
+      <w:r>
+        <w:rPr>
+          <w:rFonts w:asciiTheme="minorHAnsi" w:hAnsiTheme="minorHAnsi" w:cstheme="minorHAnsi"/>
+          <w:sz w:val="20"/>
+          <w:szCs w:val="20"/>
+          <w:lang w:val="fr-FR" w:eastAsia="fr-FR"/>
+        </w:rPr>
+        <w:t xml:space="preserve">  </w:t>
+      </w:r>
+      <w:proofErr w:type="spellStart"/>
       <w:r>
         <w:rPr>
           <w:rFonts w:asciiTheme="minorHAnsi" w:hAnsiTheme="minorHAnsi" w:cstheme="minorHAnsi"/>
@@ -5407,6 +6561,8 @@
         </w:rPr>
         <w:t>create_user_scott.sql</w:t>
       </w:r>
+      <w:proofErr w:type="spellEnd"/>
+      <w:proofErr w:type="gramEnd"/>
       <w:r>
         <w:rPr>
           <w:rFonts w:asciiTheme="minorHAnsi" w:hAnsiTheme="minorHAnsi" w:cstheme="minorHAnsi"/>
@@ -5857,18 +7013,19 @@
           <w:szCs w:val="20"/>
           <w:lang w:val="fr-FR"/>
         </w:rPr>
-        <w:t>16 : Employés gagnant plus que leur manager (on ne prend pas comm en compte)</w:t>
-      </w:r>
-    </w:p>
-    <w:p>
-      <w:pPr>
+        <w:t xml:space="preserve">16 : Employés gagnant plus que leur manager (on ne prend pas </w:t>
+      </w:r>
+      <w:proofErr w:type="spellStart"/>
+      <w:r>
         <w:rPr>
           <w:rFonts w:asciiTheme="minorHAnsi" w:hAnsiTheme="minorHAnsi" w:cstheme="minorHAnsi"/>
           <w:sz w:val="20"/>
           <w:szCs w:val="20"/>
           <w:lang w:val="fr-FR"/>
         </w:rPr>
-      </w:pPr>
+        <w:t>comm</w:t>
+      </w:r>
+      <w:proofErr w:type="spellEnd"/>
       <w:r>
         <w:rPr>
           <w:rFonts w:asciiTheme="minorHAnsi" w:hAnsiTheme="minorHAnsi" w:cstheme="minorHAnsi"/>
@@ -5876,6 +7033,25 @@
           <w:szCs w:val="20"/>
           <w:lang w:val="fr-FR"/>
         </w:rPr>
+        <w:t xml:space="preserve"> en compte)</w:t>
+      </w:r>
+    </w:p>
+    <w:p>
+      <w:pPr>
+        <w:rPr>
+          <w:rFonts w:asciiTheme="minorHAnsi" w:hAnsiTheme="minorHAnsi" w:cstheme="minorHAnsi"/>
+          <w:sz w:val="20"/>
+          <w:szCs w:val="20"/>
+          <w:lang w:val="fr-FR"/>
+        </w:rPr>
+      </w:pPr>
+      <w:r>
+        <w:rPr>
+          <w:rFonts w:asciiTheme="minorHAnsi" w:hAnsiTheme="minorHAnsi" w:cstheme="minorHAnsi"/>
+          <w:sz w:val="20"/>
+          <w:szCs w:val="20"/>
+          <w:lang w:val="fr-FR"/>
+        </w:rPr>
         <w:t>17 : Liste des noms des employés avec les salaires tronqués au millier</w:t>
       </w:r>
     </w:p>
@@ -5982,10 +7158,10 @@
           <w:lang w:val="fr-FR"/>
         </w:rPr>
         <w:object w:dxaOrig="1520" w:dyaOrig="987" w14:anchorId="42CD0C6D">
-          <v:shape id="_x0000_i1026" type="#_x0000_t75" style="width:75.7pt;height:49.4pt" o:ole="">
+          <v:shape id="_x0000_i1027" type="#_x0000_t75" style="width:75.5pt;height:49.5pt" o:ole="">
             <v:imagedata r:id="rId15" o:title=""/>
           </v:shape>
-          <o:OLEObject Type="Embed" ProgID="Package" ShapeID="_x0000_i1026" DrawAspect="Icon" ObjectID="_1731984823" r:id="rId16"/>
+          <o:OLEObject Type="Embed" ProgID="Package" ShapeID="_x0000_i1027" DrawAspect="Icon" ObjectID="_1793712602" r:id="rId16"/>
         </w:object>
       </w:r>
     </w:p>
@@ -6002,7 +7178,7 @@
 </file>
 
 <file path=word/endnotes.xml><?xml version="1.0" encoding="utf-8"?>
-<w:endnotes xmlns:wpc="http://schemas.microsoft.com/office/word/2010/wordprocessingCanvas" xmlns:cx="http://schemas.microsoft.com/office/drawing/2014/chartex" xmlns:cx1="http://schemas.microsoft.com/office/drawing/2015/9/8/chartex" xmlns:cx2="http://schemas.microsoft.com/office/drawing/2015/10/21/chartex" xmlns:cx3="http://schemas.microsoft.com/office/drawing/2016/5/9/chartex" xmlns:cx4="http://schemas.microsoft.com/office/drawing/2016/5/10/chartex" xmlns:cx5="http://schemas.microsoft.com/office/drawing/2016/5/11/chartex" xmlns:cx6="http://schemas.microsoft.com/office/drawing/2016/5/12/chartex" xmlns:cx7="http://schemas.microsoft.com/office/drawing/2016/5/13/chartex" xmlns:cx8="http://schemas.microsoft.com/office/drawing/2016/5/14/chartex" xmlns:mc="http://schemas.openxmlformats.org/markup-compatibility/2006" xmlns:aink="http://schemas.microsoft.com/office/drawing/2016/ink" xmlns:am3d="http://schemas.microsoft.com/office/drawing/2017/model3d" xmlns:o="urn:schemas-microsoft-com:office:office" xmlns:oel="http://schemas.microsoft.com/office/2019/extlst" xmlns:r="http://schemas.openxmlformats.org/officeDocument/2006/relationships" xmlns:m="http://schemas.openxmlformats.org/officeDocument/2006/math" xmlns:v="urn:schemas-microsoft-com:vml" xmlns:wp14="http://schemas.microsoft.com/office/word/2010/wordprocessingDrawing" xmlns:wp="http://schemas.openxmlformats.org/drawingml/2006/wordprocessingDrawing" xmlns:w10="urn:schemas-microsoft-com:office:word" xmlns:w="http://schemas.openxmlformats.org/wordprocessingml/2006/main" xmlns:w14="http://schemas.microsoft.com/office/word/2010/wordml" xmlns:w15="http://schemas.microsoft.com/office/word/2012/wordml" xmlns:w16cex="http://schemas.microsoft.com/office/word/2018/wordml/cex" xmlns:w16cid="http://schemas.microsoft.com/office/word/2016/wordml/cid" xmlns:w16="http://schemas.microsoft.com/office/word/2018/wordml" xmlns:w16sdtdh="http://schemas.microsoft.com/office/word/2020/wordml/sdtdatahash" xmlns:w16se="http://schemas.microsoft.com/office/word/2015/wordml/symex" xmlns:wpg="http://schemas.microsoft.com/office/word/2010/wordprocessingGroup" xmlns:wpi="http://schemas.microsoft.com/office/word/2010/wordprocessingInk" xmlns:wne="http://schemas.microsoft.com/office/word/2006/wordml" xmlns:wps="http://schemas.microsoft.com/office/word/2010/wordprocessingShape" mc:Ignorable="w14 w15 w16se w16cid w16 w16cex w16sdtdh wp14">
+<w:endnotes xmlns:wpc="http://schemas.microsoft.com/office/word/2010/wordprocessingCanvas" xmlns:cx="http://schemas.microsoft.com/office/drawing/2014/chartex" xmlns:cx1="http://schemas.microsoft.com/office/drawing/2015/9/8/chartex" xmlns:cx2="http://schemas.microsoft.com/office/drawing/2015/10/21/chartex" xmlns:cx3="http://schemas.microsoft.com/office/drawing/2016/5/9/chartex" xmlns:cx4="http://schemas.microsoft.com/office/drawing/2016/5/10/chartex" xmlns:cx5="http://schemas.microsoft.com/office/drawing/2016/5/11/chartex" xmlns:cx6="http://schemas.microsoft.com/office/drawing/2016/5/12/chartex" xmlns:cx7="http://schemas.microsoft.com/office/drawing/2016/5/13/chartex" xmlns:cx8="http://schemas.microsoft.com/office/drawing/2016/5/14/chartex" xmlns:mc="http://schemas.openxmlformats.org/markup-compatibility/2006" xmlns:aink="http://schemas.microsoft.com/office/drawing/2016/ink" xmlns:am3d="http://schemas.microsoft.com/office/drawing/2017/model3d" xmlns:o="urn:schemas-microsoft-com:office:office" xmlns:r="http://schemas.openxmlformats.org/officeDocument/2006/relationships" xmlns:m="http://schemas.openxmlformats.org/officeDocument/2006/math" xmlns:v="urn:schemas-microsoft-com:vml" xmlns:wp14="http://schemas.microsoft.com/office/word/2010/wordprocessingDrawing" xmlns:wp="http://schemas.openxmlformats.org/drawingml/2006/wordprocessingDrawing" xmlns:w10="urn:schemas-microsoft-com:office:word" xmlns:w="http://schemas.openxmlformats.org/wordprocessingml/2006/main" xmlns:w14="http://schemas.microsoft.com/office/word/2010/wordml" xmlns:w15="http://schemas.microsoft.com/office/word/2012/wordml" xmlns:w16cex="http://schemas.microsoft.com/office/word/2018/wordml/cex" xmlns:w16cid="http://schemas.microsoft.com/office/word/2016/wordml/cid" xmlns:w16="http://schemas.microsoft.com/office/word/2018/wordml" xmlns:w16sdtdh="http://schemas.microsoft.com/office/word/2020/wordml/sdtdatahash" xmlns:w16se="http://schemas.microsoft.com/office/word/2015/wordml/symex" xmlns:wpg="http://schemas.microsoft.com/office/word/2010/wordprocessingGroup" xmlns:wpi="http://schemas.microsoft.com/office/word/2010/wordprocessingInk" xmlns:wne="http://schemas.microsoft.com/office/word/2006/wordml" xmlns:wps="http://schemas.microsoft.com/office/word/2010/wordprocessingShape" mc:Ignorable="w14 w15 w16se w16cid w16 w16cex w16sdtdh wp14">
   <w:endnote w:type="separator" w:id="-1">
     <w:p>
       <w:r>
@@ -6021,7 +7197,7 @@
 </file>
 
 <file path=word/footer1.xml><?xml version="1.0" encoding="utf-8"?>
-<w:ftr xmlns:wpc="http://schemas.microsoft.com/office/word/2010/wordprocessingCanvas" xmlns:cx="http://schemas.microsoft.com/office/drawing/2014/chartex" xmlns:cx1="http://schemas.microsoft.com/office/drawing/2015/9/8/chartex" xmlns:cx2="http://schemas.microsoft.com/office/drawing/2015/10/21/chartex" xmlns:cx3="http://schemas.microsoft.com/office/drawing/2016/5/9/chartex" xmlns:cx4="http://schemas.microsoft.com/office/drawing/2016/5/10/chartex" xmlns:cx5="http://schemas.microsoft.com/office/drawing/2016/5/11/chartex" xmlns:cx6="http://schemas.microsoft.com/office/drawing/2016/5/12/chartex" xmlns:cx7="http://schemas.microsoft.com/office/drawing/2016/5/13/chartex" xmlns:cx8="http://schemas.microsoft.com/office/drawing/2016/5/14/chartex" xmlns:mc="http://schemas.openxmlformats.org/markup-compatibility/2006" xmlns:aink="http://schemas.microsoft.com/office/drawing/2016/ink" xmlns:am3d="http://schemas.microsoft.com/office/drawing/2017/model3d" xmlns:o="urn:schemas-microsoft-com:office:office" xmlns:oel="http://schemas.microsoft.com/office/2019/extlst" xmlns:r="http://schemas.openxmlformats.org/officeDocument/2006/relationships" xmlns:m="http://schemas.openxmlformats.org/officeDocument/2006/math" xmlns:v="urn:schemas-microsoft-com:vml" xmlns:wp14="http://schemas.microsoft.com/office/word/2010/wordprocessingDrawing" xmlns:wp="http://schemas.openxmlformats.org/drawingml/2006/wordprocessingDrawing" xmlns:w10="urn:schemas-microsoft-com:office:word" xmlns:w="http://schemas.openxmlformats.org/wordprocessingml/2006/main" xmlns:w14="http://schemas.microsoft.com/office/word/2010/wordml" xmlns:w15="http://schemas.microsoft.com/office/word/2012/wordml" xmlns:w16cex="http://schemas.microsoft.com/office/word/2018/wordml/cex" xmlns:w16cid="http://schemas.microsoft.com/office/word/2016/wordml/cid" xmlns:w16="http://schemas.microsoft.com/office/word/2018/wordml" xmlns:w16sdtdh="http://schemas.microsoft.com/office/word/2020/wordml/sdtdatahash" xmlns:w16se="http://schemas.microsoft.com/office/word/2015/wordml/symex" xmlns:wpg="http://schemas.microsoft.com/office/word/2010/wordprocessingGroup" xmlns:wpi="http://schemas.microsoft.com/office/word/2010/wordprocessingInk" xmlns:wne="http://schemas.microsoft.com/office/word/2006/wordml" xmlns:wps="http://schemas.microsoft.com/office/word/2010/wordprocessingShape" mc:Ignorable="w14 w15 w16se w16cid w16 w16cex w16sdtdh wp14">
+<w:ftr xmlns:wpc="http://schemas.microsoft.com/office/word/2010/wordprocessingCanvas" xmlns:cx="http://schemas.microsoft.com/office/drawing/2014/chartex" xmlns:cx1="http://schemas.microsoft.com/office/drawing/2015/9/8/chartex" xmlns:cx2="http://schemas.microsoft.com/office/drawing/2015/10/21/chartex" xmlns:cx3="http://schemas.microsoft.com/office/drawing/2016/5/9/chartex" xmlns:cx4="http://schemas.microsoft.com/office/drawing/2016/5/10/chartex" xmlns:cx5="http://schemas.microsoft.com/office/drawing/2016/5/11/chartex" xmlns:cx6="http://schemas.microsoft.com/office/drawing/2016/5/12/chartex" xmlns:cx7="http://schemas.microsoft.com/office/drawing/2016/5/13/chartex" xmlns:cx8="http://schemas.microsoft.com/office/drawing/2016/5/14/chartex" xmlns:mc="http://schemas.openxmlformats.org/markup-compatibility/2006" xmlns:aink="http://schemas.microsoft.com/office/drawing/2016/ink" xmlns:am3d="http://schemas.microsoft.com/office/drawing/2017/model3d" xmlns:o="urn:schemas-microsoft-com:office:office" xmlns:r="http://schemas.openxmlformats.org/officeDocument/2006/relationships" xmlns:m="http://schemas.openxmlformats.org/officeDocument/2006/math" xmlns:v="urn:schemas-microsoft-com:vml" xmlns:wp14="http://schemas.microsoft.com/office/word/2010/wordprocessingDrawing" xmlns:wp="http://schemas.openxmlformats.org/drawingml/2006/wordprocessingDrawing" xmlns:w10="urn:schemas-microsoft-com:office:word" xmlns:w="http://schemas.openxmlformats.org/wordprocessingml/2006/main" xmlns:w14="http://schemas.microsoft.com/office/word/2010/wordml" xmlns:w15="http://schemas.microsoft.com/office/word/2012/wordml" xmlns:w16cex="http://schemas.microsoft.com/office/word/2018/wordml/cex" xmlns:w16cid="http://schemas.microsoft.com/office/word/2016/wordml/cid" xmlns:w16="http://schemas.microsoft.com/office/word/2018/wordml" xmlns:w16sdtdh="http://schemas.microsoft.com/office/word/2020/wordml/sdtdatahash" xmlns:w16se="http://schemas.microsoft.com/office/word/2015/wordml/symex" xmlns:wpg="http://schemas.microsoft.com/office/word/2010/wordprocessingGroup" xmlns:wpi="http://schemas.microsoft.com/office/word/2010/wordprocessingInk" xmlns:wne="http://schemas.microsoft.com/office/word/2006/wordml" xmlns:wps="http://schemas.microsoft.com/office/word/2010/wordprocessingShape" mc:Ignorable="w14 w15 w16se w16cid w16 w16cex w16sdtdh wp14">
   <w:p>
     <w:pPr>
       <w:pStyle w:val="Pieddepage"/>
@@ -6065,11 +7241,33 @@
         <w:sz w:val="20"/>
       </w:rPr>
     </w:pPr>
+    <w:proofErr w:type="spellStart"/>
     <w:r>
       <w:rPr>
         <w:sz w:val="20"/>
       </w:rPr>
-      <w:t>Année Académique 20</w:t>
+      <w:t>Année</w:t>
+    </w:r>
+    <w:proofErr w:type="spellEnd"/>
+    <w:r>
+      <w:rPr>
+        <w:sz w:val="20"/>
+      </w:rPr>
+      <w:t xml:space="preserve"> </w:t>
+    </w:r>
+    <w:proofErr w:type="spellStart"/>
+    <w:r>
+      <w:rPr>
+        <w:sz w:val="20"/>
+      </w:rPr>
+      <w:t>Académique</w:t>
+    </w:r>
+    <w:proofErr w:type="spellEnd"/>
+    <w:r>
+      <w:rPr>
+        <w:sz w:val="20"/>
+      </w:rPr>
+      <w:t xml:space="preserve"> 20</w:t>
     </w:r>
     <w:r>
       <w:rPr>
@@ -6099,7 +7297,7 @@
 </file>
 
 <file path=word/footnotes.xml><?xml version="1.0" encoding="utf-8"?>
-<w:footnotes xmlns:wpc="http://schemas.microsoft.com/office/word/2010/wordprocessingCanvas" xmlns:cx="http://schemas.microsoft.com/office/drawing/2014/chartex" xmlns:cx1="http://schemas.microsoft.com/office/drawing/2015/9/8/chartex" xmlns:cx2="http://schemas.microsoft.com/office/drawing/2015/10/21/chartex" xmlns:cx3="http://schemas.microsoft.com/office/drawing/2016/5/9/chartex" xmlns:cx4="http://schemas.microsoft.com/office/drawing/2016/5/10/chartex" xmlns:cx5="http://schemas.microsoft.com/office/drawing/2016/5/11/chartex" xmlns:cx6="http://schemas.microsoft.com/office/drawing/2016/5/12/chartex" xmlns:cx7="http://schemas.microsoft.com/office/drawing/2016/5/13/chartex" xmlns:cx8="http://schemas.microsoft.com/office/drawing/2016/5/14/chartex" xmlns:mc="http://schemas.openxmlformats.org/markup-compatibility/2006" xmlns:aink="http://schemas.microsoft.com/office/drawing/2016/ink" xmlns:am3d="http://schemas.microsoft.com/office/drawing/2017/model3d" xmlns:o="urn:schemas-microsoft-com:office:office" xmlns:oel="http://schemas.microsoft.com/office/2019/extlst" xmlns:r="http://schemas.openxmlformats.org/officeDocument/2006/relationships" xmlns:m="http://schemas.openxmlformats.org/officeDocument/2006/math" xmlns:v="urn:schemas-microsoft-com:vml" xmlns:wp14="http://schemas.microsoft.com/office/word/2010/wordprocessingDrawing" xmlns:wp="http://schemas.openxmlformats.org/drawingml/2006/wordprocessingDrawing" xmlns:w10="urn:schemas-microsoft-com:office:word" xmlns:w="http://schemas.openxmlformats.org/wordprocessingml/2006/main" xmlns:w14="http://schemas.microsoft.com/office/word/2010/wordml" xmlns:w15="http://schemas.microsoft.com/office/word/2012/wordml" xmlns:w16cex="http://schemas.microsoft.com/office/word/2018/wordml/cex" xmlns:w16cid="http://schemas.microsoft.com/office/word/2016/wordml/cid" xmlns:w16="http://schemas.microsoft.com/office/word/2018/wordml" xmlns:w16sdtdh="http://schemas.microsoft.com/office/word/2020/wordml/sdtdatahash" xmlns:w16se="http://schemas.microsoft.com/office/word/2015/wordml/symex" xmlns:wpg="http://schemas.microsoft.com/office/word/2010/wordprocessingGroup" xmlns:wpi="http://schemas.microsoft.com/office/word/2010/wordprocessingInk" xmlns:wne="http://schemas.microsoft.com/office/word/2006/wordml" xmlns:wps="http://schemas.microsoft.com/office/word/2010/wordprocessingShape" mc:Ignorable="w14 w15 w16se w16cid w16 w16cex w16sdtdh wp14">
+<w:footnotes xmlns:wpc="http://schemas.microsoft.com/office/word/2010/wordprocessingCanvas" xmlns:cx="http://schemas.microsoft.com/office/drawing/2014/chartex" xmlns:cx1="http://schemas.microsoft.com/office/drawing/2015/9/8/chartex" xmlns:cx2="http://schemas.microsoft.com/office/drawing/2015/10/21/chartex" xmlns:cx3="http://schemas.microsoft.com/office/drawing/2016/5/9/chartex" xmlns:cx4="http://schemas.microsoft.com/office/drawing/2016/5/10/chartex" xmlns:cx5="http://schemas.microsoft.com/office/drawing/2016/5/11/chartex" xmlns:cx6="http://schemas.microsoft.com/office/drawing/2016/5/12/chartex" xmlns:cx7="http://schemas.microsoft.com/office/drawing/2016/5/13/chartex" xmlns:cx8="http://schemas.microsoft.com/office/drawing/2016/5/14/chartex" xmlns:mc="http://schemas.openxmlformats.org/markup-compatibility/2006" xmlns:aink="http://schemas.microsoft.com/office/drawing/2016/ink" xmlns:am3d="http://schemas.microsoft.com/office/drawing/2017/model3d" xmlns:o="urn:schemas-microsoft-com:office:office" xmlns:r="http://schemas.openxmlformats.org/officeDocument/2006/relationships" xmlns:m="http://schemas.openxmlformats.org/officeDocument/2006/math" xmlns:v="urn:schemas-microsoft-com:vml" xmlns:wp14="http://schemas.microsoft.com/office/word/2010/wordprocessingDrawing" xmlns:wp="http://schemas.openxmlformats.org/drawingml/2006/wordprocessingDrawing" xmlns:w10="urn:schemas-microsoft-com:office:word" xmlns:w="http://schemas.openxmlformats.org/wordprocessingml/2006/main" xmlns:w14="http://schemas.microsoft.com/office/word/2010/wordml" xmlns:w15="http://schemas.microsoft.com/office/word/2012/wordml" xmlns:w16cex="http://schemas.microsoft.com/office/word/2018/wordml/cex" xmlns:w16cid="http://schemas.microsoft.com/office/word/2016/wordml/cid" xmlns:w16="http://schemas.microsoft.com/office/word/2018/wordml" xmlns:w16sdtdh="http://schemas.microsoft.com/office/word/2020/wordml/sdtdatahash" xmlns:w16se="http://schemas.microsoft.com/office/word/2015/wordml/symex" xmlns:wpg="http://schemas.microsoft.com/office/word/2010/wordprocessingGroup" xmlns:wpi="http://schemas.microsoft.com/office/word/2010/wordprocessingInk" xmlns:wne="http://schemas.microsoft.com/office/word/2006/wordml" xmlns:wps="http://schemas.microsoft.com/office/word/2010/wordprocessingShape" mc:Ignorable="w14 w15 w16se w16cid w16 w16cex w16sdtdh wp14">
   <w:footnote w:type="separator" w:id="-1">
     <w:p>
       <w:r>
@@ -6118,7 +7316,7 @@
 </file>
 
 <file path=word/header1.xml><?xml version="1.0" encoding="utf-8"?>
-<w:hdr xmlns:wpc="http://schemas.microsoft.com/office/word/2010/wordprocessingCanvas" xmlns:cx="http://schemas.microsoft.com/office/drawing/2014/chartex" xmlns:cx1="http://schemas.microsoft.com/office/drawing/2015/9/8/chartex" xmlns:cx2="http://schemas.microsoft.com/office/drawing/2015/10/21/chartex" xmlns:cx3="http://schemas.microsoft.com/office/drawing/2016/5/9/chartex" xmlns:cx4="http://schemas.microsoft.com/office/drawing/2016/5/10/chartex" xmlns:cx5="http://schemas.microsoft.com/office/drawing/2016/5/11/chartex" xmlns:cx6="http://schemas.microsoft.com/office/drawing/2016/5/12/chartex" xmlns:cx7="http://schemas.microsoft.com/office/drawing/2016/5/13/chartex" xmlns:cx8="http://schemas.microsoft.com/office/drawing/2016/5/14/chartex" xmlns:mc="http://schemas.openxmlformats.org/markup-compatibility/2006" xmlns:aink="http://schemas.microsoft.com/office/drawing/2016/ink" xmlns:am3d="http://schemas.microsoft.com/office/drawing/2017/model3d" xmlns:o="urn:schemas-microsoft-com:office:office" xmlns:oel="http://schemas.microsoft.com/office/2019/extlst" xmlns:r="http://schemas.openxmlformats.org/officeDocument/2006/relationships" xmlns:m="http://schemas.openxmlformats.org/officeDocument/2006/math" xmlns:v="urn:schemas-microsoft-com:vml" xmlns:wp14="http://schemas.microsoft.com/office/word/2010/wordprocessingDrawing" xmlns:wp="http://schemas.openxmlformats.org/drawingml/2006/wordprocessingDrawing" xmlns:w10="urn:schemas-microsoft-com:office:word" xmlns:w="http://schemas.openxmlformats.org/wordprocessingml/2006/main" xmlns:w14="http://schemas.microsoft.com/office/word/2010/wordml" xmlns:w15="http://schemas.microsoft.com/office/word/2012/wordml" xmlns:w16cex="http://schemas.microsoft.com/office/word/2018/wordml/cex" xmlns:w16cid="http://schemas.microsoft.com/office/word/2016/wordml/cid" xmlns:w16="http://schemas.microsoft.com/office/word/2018/wordml" xmlns:w16sdtdh="http://schemas.microsoft.com/office/word/2020/wordml/sdtdatahash" xmlns:w16se="http://schemas.microsoft.com/office/word/2015/wordml/symex" xmlns:wpg="http://schemas.microsoft.com/office/word/2010/wordprocessingGroup" xmlns:wpi="http://schemas.microsoft.com/office/word/2010/wordprocessingInk" xmlns:wne="http://schemas.microsoft.com/office/word/2006/wordml" xmlns:wps="http://schemas.microsoft.com/office/word/2010/wordprocessingShape" mc:Ignorable="w14 w15 w16se w16cid w16 w16cex w16sdtdh wp14">
+<w:hdr xmlns:wpc="http://schemas.microsoft.com/office/word/2010/wordprocessingCanvas" xmlns:cx="http://schemas.microsoft.com/office/drawing/2014/chartex" xmlns:cx1="http://schemas.microsoft.com/office/drawing/2015/9/8/chartex" xmlns:cx2="http://schemas.microsoft.com/office/drawing/2015/10/21/chartex" xmlns:cx3="http://schemas.microsoft.com/office/drawing/2016/5/9/chartex" xmlns:cx4="http://schemas.microsoft.com/office/drawing/2016/5/10/chartex" xmlns:cx5="http://schemas.microsoft.com/office/drawing/2016/5/11/chartex" xmlns:cx6="http://schemas.microsoft.com/office/drawing/2016/5/12/chartex" xmlns:cx7="http://schemas.microsoft.com/office/drawing/2016/5/13/chartex" xmlns:cx8="http://schemas.microsoft.com/office/drawing/2016/5/14/chartex" xmlns:mc="http://schemas.openxmlformats.org/markup-compatibility/2006" xmlns:aink="http://schemas.microsoft.com/office/drawing/2016/ink" xmlns:am3d="http://schemas.microsoft.com/office/drawing/2017/model3d" xmlns:o="urn:schemas-microsoft-com:office:office" xmlns:r="http://schemas.openxmlformats.org/officeDocument/2006/relationships" xmlns:m="http://schemas.openxmlformats.org/officeDocument/2006/math" xmlns:v="urn:schemas-microsoft-com:vml" xmlns:wp14="http://schemas.microsoft.com/office/word/2010/wordprocessingDrawing" xmlns:wp="http://schemas.openxmlformats.org/drawingml/2006/wordprocessingDrawing" xmlns:w10="urn:schemas-microsoft-com:office:word" xmlns:w="http://schemas.openxmlformats.org/wordprocessingml/2006/main" xmlns:w14="http://schemas.microsoft.com/office/word/2010/wordml" xmlns:w15="http://schemas.microsoft.com/office/word/2012/wordml" xmlns:w16cex="http://schemas.microsoft.com/office/word/2018/wordml/cex" xmlns:w16cid="http://schemas.microsoft.com/office/word/2016/wordml/cid" xmlns:w16="http://schemas.microsoft.com/office/word/2018/wordml" xmlns:w16sdtdh="http://schemas.microsoft.com/office/word/2020/wordml/sdtdatahash" xmlns:w16se="http://schemas.microsoft.com/office/word/2015/wordml/symex" xmlns:wpg="http://schemas.microsoft.com/office/word/2010/wordprocessingGroup" xmlns:wpi="http://schemas.microsoft.com/office/word/2010/wordprocessingInk" xmlns:wne="http://schemas.microsoft.com/office/word/2006/wordml" xmlns:wps="http://schemas.microsoft.com/office/word/2010/wordprocessingShape" mc:Ignorable="w14 w15 w16se w16cid w16 w16cex w16sdtdh wp14">
   <w:p>
     <w:pPr>
       <w:pStyle w:val="En-tte"/>
@@ -6231,7 +7429,7 @@
 </file>
 
 <file path=word/numbering.xml><?xml version="1.0" encoding="utf-8"?>
-<w:numbering xmlns:wpc="http://schemas.microsoft.com/office/word/2010/wordprocessingCanvas" xmlns:cx="http://schemas.microsoft.com/office/drawing/2014/chartex" xmlns:cx1="http://schemas.microsoft.com/office/drawing/2015/9/8/chartex" xmlns:cx2="http://schemas.microsoft.com/office/drawing/2015/10/21/chartex" xmlns:cx3="http://schemas.microsoft.com/office/drawing/2016/5/9/chartex" xmlns:cx4="http://schemas.microsoft.com/office/drawing/2016/5/10/chartex" xmlns:cx5="http://schemas.microsoft.com/office/drawing/2016/5/11/chartex" xmlns:cx6="http://schemas.microsoft.com/office/drawing/2016/5/12/chartex" xmlns:cx7="http://schemas.microsoft.com/office/drawing/2016/5/13/chartex" xmlns:cx8="http://schemas.microsoft.com/office/drawing/2016/5/14/chartex" xmlns:mc="http://schemas.openxmlformats.org/markup-compatibility/2006" xmlns:aink="http://schemas.microsoft.com/office/drawing/2016/ink" xmlns:am3d="http://schemas.microsoft.com/office/drawing/2017/model3d" xmlns:o="urn:schemas-microsoft-com:office:office" xmlns:oel="http://schemas.microsoft.com/office/2019/extlst" xmlns:r="http://schemas.openxmlformats.org/officeDocument/2006/relationships" xmlns:m="http://schemas.openxmlformats.org/officeDocument/2006/math" xmlns:v="urn:schemas-microsoft-com:vml" xmlns:wp14="http://schemas.microsoft.com/office/word/2010/wordprocessingDrawing" xmlns:wp="http://schemas.openxmlformats.org/drawingml/2006/wordprocessingDrawing" xmlns:w10="urn:schemas-microsoft-com:office:word" xmlns:w="http://schemas.openxmlformats.org/wordprocessingml/2006/main" xmlns:w14="http://schemas.microsoft.com/office/word/2010/wordml" xmlns:w15="http://schemas.microsoft.com/office/word/2012/wordml" xmlns:w16cex="http://schemas.microsoft.com/office/word/2018/wordml/cex" xmlns:w16cid="http://schemas.microsoft.com/office/word/2016/wordml/cid" xmlns:w16="http://schemas.microsoft.com/office/word/2018/wordml" xmlns:w16sdtdh="http://schemas.microsoft.com/office/word/2020/wordml/sdtdatahash" xmlns:w16se="http://schemas.microsoft.com/office/word/2015/wordml/symex" xmlns:wpg="http://schemas.microsoft.com/office/word/2010/wordprocessingGroup" xmlns:wpi="http://schemas.microsoft.com/office/word/2010/wordprocessingInk" xmlns:wne="http://schemas.microsoft.com/office/word/2006/wordml" xmlns:wps="http://schemas.microsoft.com/office/word/2010/wordprocessingShape" mc:Ignorable="w14 w15 w16se w16cid w16 w16cex w16sdtdh wp14">
+<w:numbering xmlns:wpc="http://schemas.microsoft.com/office/word/2010/wordprocessingCanvas" xmlns:cx="http://schemas.microsoft.com/office/drawing/2014/chartex" xmlns:cx1="http://schemas.microsoft.com/office/drawing/2015/9/8/chartex" xmlns:cx2="http://schemas.microsoft.com/office/drawing/2015/10/21/chartex" xmlns:cx3="http://schemas.microsoft.com/office/drawing/2016/5/9/chartex" xmlns:cx4="http://schemas.microsoft.com/office/drawing/2016/5/10/chartex" xmlns:cx5="http://schemas.microsoft.com/office/drawing/2016/5/11/chartex" xmlns:cx6="http://schemas.microsoft.com/office/drawing/2016/5/12/chartex" xmlns:cx7="http://schemas.microsoft.com/office/drawing/2016/5/13/chartex" xmlns:cx8="http://schemas.microsoft.com/office/drawing/2016/5/14/chartex" xmlns:mc="http://schemas.openxmlformats.org/markup-compatibility/2006" xmlns:aink="http://schemas.microsoft.com/office/drawing/2016/ink" xmlns:am3d="http://schemas.microsoft.com/office/drawing/2017/model3d" xmlns:o="urn:schemas-microsoft-com:office:office" xmlns:r="http://schemas.openxmlformats.org/officeDocument/2006/relationships" xmlns:m="http://schemas.openxmlformats.org/officeDocument/2006/math" xmlns:v="urn:schemas-microsoft-com:vml" xmlns:wp14="http://schemas.microsoft.com/office/word/2010/wordprocessingDrawing" xmlns:wp="http://schemas.openxmlformats.org/drawingml/2006/wordprocessingDrawing" xmlns:w10="urn:schemas-microsoft-com:office:word" xmlns:w="http://schemas.openxmlformats.org/wordprocessingml/2006/main" xmlns:w14="http://schemas.microsoft.com/office/word/2010/wordml" xmlns:w15="http://schemas.microsoft.com/office/word/2012/wordml" xmlns:w16cex="http://schemas.microsoft.com/office/word/2018/wordml/cex" xmlns:w16cid="http://schemas.microsoft.com/office/word/2016/wordml/cid" xmlns:w16="http://schemas.microsoft.com/office/word/2018/wordml" xmlns:w16sdtdh="http://schemas.microsoft.com/office/word/2020/wordml/sdtdatahash" xmlns:w16se="http://schemas.microsoft.com/office/word/2015/wordml/symex" xmlns:wpg="http://schemas.microsoft.com/office/word/2010/wordprocessingGroup" xmlns:wpi="http://schemas.microsoft.com/office/word/2010/wordprocessingInk" xmlns:wne="http://schemas.microsoft.com/office/word/2006/wordml" xmlns:wps="http://schemas.microsoft.com/office/word/2010/wordprocessingShape" mc:Ignorable="w14 w15 w16se w16cid w16 w16cex w16sdtdh wp14">
   <w:abstractNum w:abstractNumId="0" w15:restartNumberingAfterBreak="0">
     <w:nsid w:val="04414E94"/>
     <w:multiLevelType w:val="hybridMultilevel"/>
@@ -10021,124 +11219,124 @@
       </w:pPr>
     </w:lvl>
   </w:abstractNum>
-  <w:num w:numId="1" w16cid:durableId="526722368">
+  <w:num w:numId="1">
     <w:abstractNumId w:val="37"/>
   </w:num>
-  <w:num w:numId="2" w16cid:durableId="1389767494">
+  <w:num w:numId="2">
     <w:abstractNumId w:val="31"/>
   </w:num>
-  <w:num w:numId="3" w16cid:durableId="1355880154">
+  <w:num w:numId="3">
     <w:abstractNumId w:val="29"/>
   </w:num>
-  <w:num w:numId="4" w16cid:durableId="375394929">
+  <w:num w:numId="4">
     <w:abstractNumId w:val="8"/>
   </w:num>
-  <w:num w:numId="5" w16cid:durableId="705645908">
+  <w:num w:numId="5">
     <w:abstractNumId w:val="34"/>
   </w:num>
-  <w:num w:numId="6" w16cid:durableId="1188056674">
+  <w:num w:numId="6">
     <w:abstractNumId w:val="5"/>
   </w:num>
-  <w:num w:numId="7" w16cid:durableId="471949816">
+  <w:num w:numId="7">
     <w:abstractNumId w:val="21"/>
   </w:num>
-  <w:num w:numId="8" w16cid:durableId="190806040">
+  <w:num w:numId="8">
     <w:abstractNumId w:val="39"/>
   </w:num>
-  <w:num w:numId="9" w16cid:durableId="1628777711">
+  <w:num w:numId="9">
     <w:abstractNumId w:val="6"/>
   </w:num>
-  <w:num w:numId="10" w16cid:durableId="1068771323">
+  <w:num w:numId="10">
     <w:abstractNumId w:val="25"/>
   </w:num>
-  <w:num w:numId="11" w16cid:durableId="829294514">
+  <w:num w:numId="11">
     <w:abstractNumId w:val="3"/>
   </w:num>
-  <w:num w:numId="12" w16cid:durableId="1131243772">
+  <w:num w:numId="12">
     <w:abstractNumId w:val="15"/>
   </w:num>
-  <w:num w:numId="13" w16cid:durableId="432827509">
+  <w:num w:numId="13">
     <w:abstractNumId w:val="27"/>
   </w:num>
-  <w:num w:numId="14" w16cid:durableId="1637449575">
+  <w:num w:numId="14">
     <w:abstractNumId w:val="12"/>
   </w:num>
-  <w:num w:numId="15" w16cid:durableId="545602684">
+  <w:num w:numId="15">
     <w:abstractNumId w:val="10"/>
   </w:num>
-  <w:num w:numId="16" w16cid:durableId="1923221188">
+  <w:num w:numId="16">
     <w:abstractNumId w:val="28"/>
   </w:num>
-  <w:num w:numId="17" w16cid:durableId="1421293798">
+  <w:num w:numId="17">
     <w:abstractNumId w:val="23"/>
   </w:num>
-  <w:num w:numId="18" w16cid:durableId="1627813074">
+  <w:num w:numId="18">
     <w:abstractNumId w:val="24"/>
   </w:num>
-  <w:num w:numId="19" w16cid:durableId="269506483">
+  <w:num w:numId="19">
     <w:abstractNumId w:val="18"/>
   </w:num>
-  <w:num w:numId="20" w16cid:durableId="1667170338">
+  <w:num w:numId="20">
     <w:abstractNumId w:val="7"/>
   </w:num>
-  <w:num w:numId="21" w16cid:durableId="1414157429">
+  <w:num w:numId="21">
     <w:abstractNumId w:val="2"/>
   </w:num>
-  <w:num w:numId="22" w16cid:durableId="136074011">
+  <w:num w:numId="22">
     <w:abstractNumId w:val="19"/>
   </w:num>
-  <w:num w:numId="23" w16cid:durableId="340591558">
+  <w:num w:numId="23">
     <w:abstractNumId w:val="26"/>
   </w:num>
-  <w:num w:numId="24" w16cid:durableId="1938637454">
+  <w:num w:numId="24">
     <w:abstractNumId w:val="22"/>
   </w:num>
-  <w:num w:numId="25" w16cid:durableId="219680265">
+  <w:num w:numId="25">
     <w:abstractNumId w:val="0"/>
   </w:num>
-  <w:num w:numId="26" w16cid:durableId="689069076">
+  <w:num w:numId="26">
     <w:abstractNumId w:val="38"/>
   </w:num>
-  <w:num w:numId="27" w16cid:durableId="902447681">
+  <w:num w:numId="27">
     <w:abstractNumId w:val="30"/>
   </w:num>
-  <w:num w:numId="28" w16cid:durableId="1251889658">
+  <w:num w:numId="28">
     <w:abstractNumId w:val="17"/>
   </w:num>
-  <w:num w:numId="29" w16cid:durableId="584807024">
+  <w:num w:numId="29">
     <w:abstractNumId w:val="4"/>
   </w:num>
-  <w:num w:numId="30" w16cid:durableId="1166703806">
+  <w:num w:numId="30">
     <w:abstractNumId w:val="9"/>
   </w:num>
-  <w:num w:numId="31" w16cid:durableId="1979413684">
+  <w:num w:numId="31">
     <w:abstractNumId w:val="33"/>
   </w:num>
-  <w:num w:numId="32" w16cid:durableId="1203249218">
+  <w:num w:numId="32">
     <w:abstractNumId w:val="20"/>
   </w:num>
-  <w:num w:numId="33" w16cid:durableId="727413460">
+  <w:num w:numId="33">
     <w:abstractNumId w:val="1"/>
   </w:num>
-  <w:num w:numId="34" w16cid:durableId="626468263">
+  <w:num w:numId="34">
     <w:abstractNumId w:val="35"/>
   </w:num>
-  <w:num w:numId="35" w16cid:durableId="753477579">
+  <w:num w:numId="35">
     <w:abstractNumId w:val="14"/>
   </w:num>
-  <w:num w:numId="36" w16cid:durableId="1329869478">
+  <w:num w:numId="36">
     <w:abstractNumId w:val="16"/>
   </w:num>
-  <w:num w:numId="37" w16cid:durableId="958872523">
+  <w:num w:numId="37">
     <w:abstractNumId w:val="36"/>
   </w:num>
-  <w:num w:numId="38" w16cid:durableId="1516655594">
+  <w:num w:numId="38">
     <w:abstractNumId w:val="13"/>
   </w:num>
-  <w:num w:numId="39" w16cid:durableId="1691569954">
+  <w:num w:numId="39">
     <w:abstractNumId w:val="11"/>
   </w:num>
-  <w:num w:numId="40" w16cid:durableId="1691299882">
+  <w:num w:numId="40">
     <w:abstractNumId w:val="32"/>
   </w:num>
 </w:numbering>

</xml_diff>

<commit_message>
BDD - Oracle exo 4 et 5
</commit_message>
<xml_diff>
--- a/SGBD/part2_sql/TP/TP_BDD_Exercices_Oracle_2024-2025.docx
+++ b/SGBD/part2_sql/TP/TP_BDD_Exercices_Oracle_2024-2025.docx
@@ -1979,52 +1979,40 @@
         <w:rPr>
           <w:sz w:val="20"/>
           <w:szCs w:val="20"/>
-        </w:rPr>
-      </w:pPr>
-      <w:r>
-        <w:rPr>
-          <w:sz w:val="20"/>
-          <w:szCs w:val="20"/>
-        </w:rPr>
-        <w:t xml:space="preserve">Un tablespace </w:t>
-      </w:r>
-      <w:proofErr w:type="gramStart"/>
-      <w:r>
-        <w:rPr>
-          <w:sz w:val="20"/>
-          <w:szCs w:val="20"/>
-        </w:rPr>
-        <w:t xml:space="preserve">nommé  </w:t>
+          <w:highlight w:val="yellow"/>
+        </w:rPr>
+      </w:pPr>
+      <w:r>
+        <w:rPr>
+          <w:sz w:val="20"/>
+          <w:szCs w:val="20"/>
+          <w:highlight w:val="yellow"/>
+        </w:rPr>
+        <w:t xml:space="preserve">Un tablespace nommé </w:t>
       </w:r>
       <w:r>
         <w:rPr>
           <w:b/>
           <w:sz w:val="20"/>
           <w:szCs w:val="20"/>
-        </w:rPr>
-        <w:t>DATA</w:t>
-      </w:r>
-      <w:proofErr w:type="gramEnd"/>
-      <w:r>
-        <w:rPr>
-          <w:b/>
-          <w:sz w:val="20"/>
-          <w:szCs w:val="20"/>
-        </w:rPr>
-        <w:t>_SC_PISE</w:t>
-      </w:r>
-      <w:r>
-        <w:rPr>
-          <w:sz w:val="20"/>
-          <w:szCs w:val="20"/>
-        </w:rPr>
-        <w:t xml:space="preserve">  constitué de 3 </w:t>
+          <w:highlight w:val="yellow"/>
+        </w:rPr>
+        <w:t>DATA_SC_PISE</w:t>
+      </w:r>
+      <w:r>
+        <w:rPr>
+          <w:sz w:val="20"/>
+          <w:szCs w:val="20"/>
+          <w:highlight w:val="yellow"/>
+        </w:rPr>
+        <w:t xml:space="preserve"> constitué de 3 </w:t>
       </w:r>
       <w:proofErr w:type="spellStart"/>
       <w:r>
         <w:rPr>
           <w:sz w:val="20"/>
           <w:szCs w:val="20"/>
+          <w:highlight w:val="yellow"/>
         </w:rPr>
         <w:t>datafiles</w:t>
       </w:r>
@@ -2033,6 +2021,7 @@
         <w:rPr>
           <w:sz w:val="20"/>
           <w:szCs w:val="20"/>
+          <w:highlight w:val="yellow"/>
         </w:rPr>
         <w:t xml:space="preserve"> d’une taille chacun de </w:t>
       </w:r>
@@ -2040,6 +2029,7 @@
         <w:rPr>
           <w:sz w:val="20"/>
           <w:szCs w:val="20"/>
+          <w:highlight w:val="yellow"/>
         </w:rPr>
         <w:t>256 Mo</w:t>
       </w:r>
@@ -2054,12 +2044,14 @@
         <w:rPr>
           <w:sz w:val="20"/>
           <w:szCs w:val="20"/>
-        </w:rPr>
-      </w:pPr>
-      <w:r>
-        <w:rPr>
-          <w:sz w:val="20"/>
-          <w:szCs w:val="20"/>
+          <w:highlight w:val="yellow"/>
+        </w:rPr>
+      </w:pPr>
+      <w:r>
+        <w:rPr>
+          <w:sz w:val="20"/>
+          <w:szCs w:val="20"/>
+          <w:highlight w:val="yellow"/>
         </w:rPr>
         <w:t xml:space="preserve">Un tablespace nommé </w:t>
       </w:r>
@@ -2068,6 +2060,7 @@
           <w:b/>
           <w:sz w:val="20"/>
           <w:szCs w:val="20"/>
+          <w:highlight w:val="yellow"/>
         </w:rPr>
         <w:t>INDX_SC_PISE</w:t>
       </w:r>
@@ -2075,6 +2068,7 @@
         <w:rPr>
           <w:sz w:val="20"/>
           <w:szCs w:val="20"/>
+          <w:highlight w:val="yellow"/>
         </w:rPr>
         <w:t xml:space="preserve"> constitué de 2 </w:t>
       </w:r>
@@ -2083,6 +2077,7 @@
         <w:rPr>
           <w:sz w:val="20"/>
           <w:szCs w:val="20"/>
+          <w:highlight w:val="yellow"/>
         </w:rPr>
         <w:t>datafiles</w:t>
       </w:r>
@@ -2091,6 +2086,7 @@
         <w:rPr>
           <w:sz w:val="20"/>
           <w:szCs w:val="20"/>
+          <w:highlight w:val="yellow"/>
         </w:rPr>
         <w:t xml:space="preserve"> d’une taille chacun de </w:t>
       </w:r>
@@ -2098,6 +2094,7 @@
         <w:rPr>
           <w:sz w:val="20"/>
           <w:szCs w:val="20"/>
+          <w:highlight w:val="yellow"/>
         </w:rPr>
         <w:t xml:space="preserve">128 </w:t>
       </w:r>
@@ -2105,6 +2102,7 @@
         <w:rPr>
           <w:sz w:val="20"/>
           <w:szCs w:val="20"/>
+          <w:highlight w:val="yellow"/>
         </w:rPr>
         <w:t>M</w:t>
       </w:r>
@@ -2112,6 +2110,7 @@
         <w:rPr>
           <w:sz w:val="20"/>
           <w:szCs w:val="20"/>
+          <w:highlight w:val="yellow"/>
         </w:rPr>
         <w:t>o</w:t>
       </w:r>
@@ -3820,7 +3819,7 @@
           <v:shape id="_x0000_i1025" type="#_x0000_t75" style="width:61pt;height:39.5pt" o:ole="">
             <v:imagedata r:id="rId9" o:title=""/>
           </v:shape>
-          <o:OLEObject Type="Embed" ProgID="Package" ShapeID="_x0000_i1025" DrawAspect="Icon" ObjectID="_1793712600" r:id="rId10"/>
+          <o:OLEObject Type="Embed" ProgID="Package" ShapeID="_x0000_i1025" DrawAspect="Icon" ObjectID="_1794761073" r:id="rId10"/>
         </w:object>
       </w:r>
     </w:p>
@@ -6475,7 +6474,7 @@
           <v:shape id="_x0000_i1026" type="#_x0000_t75" style="width:76pt;height:49.5pt" o:ole="">
             <v:imagedata r:id="rId13" o:title=""/>
           </v:shape>
-          <o:OLEObject Type="Embed" ProgID="Package" ShapeID="_x0000_i1026" DrawAspect="Icon" ObjectID="_1793712601" r:id="rId14"/>
+          <o:OLEObject Type="Embed" ProgID="Package" ShapeID="_x0000_i1026" DrawAspect="Icon" ObjectID="_1794761074" r:id="rId14"/>
         </w:object>
       </w:r>
     </w:p>
@@ -7161,7 +7160,7 @@
           <v:shape id="_x0000_i1027" type="#_x0000_t75" style="width:75.5pt;height:49.5pt" o:ole="">
             <v:imagedata r:id="rId15" o:title=""/>
           </v:shape>
-          <o:OLEObject Type="Embed" ProgID="Package" ShapeID="_x0000_i1027" DrawAspect="Icon" ObjectID="_1793712602" r:id="rId16"/>
+          <o:OLEObject Type="Embed" ProgID="Package" ShapeID="_x0000_i1027" DrawAspect="Icon" ObjectID="_1794761075" r:id="rId16"/>
         </w:object>
       </w:r>
     </w:p>

</xml_diff>

<commit_message>
"Updated PostgreSQL exercises and Oracle scripts, removed unnecessary files, and reformatted code."
</commit_message>
<xml_diff>
--- a/SGBD/part2_sql/TP/TP_BDD_Exercices_Oracle_2024-2025.docx
+++ b/SGBD/part2_sql/TP/TP_BDD_Exercices_Oracle_2024-2025.docx
@@ -3202,6 +3202,7 @@
           <w:rFonts w:cs="Arial"/>
           <w:sz w:val="20"/>
           <w:szCs w:val="20"/>
+          <w:highlight w:val="yellow"/>
         </w:rPr>
       </w:pPr>
       <w:r>
@@ -3209,6 +3210,7 @@
           <w:rFonts w:cs="Arial"/>
           <w:sz w:val="20"/>
           <w:szCs w:val="20"/>
+          <w:highlight w:val="yellow"/>
         </w:rPr>
         <w:t xml:space="preserve">Après avoir proposé un MLD </w:t>
       </w:r>
@@ -3217,6 +3219,7 @@
           <w:rFonts w:cs="Arial"/>
           <w:sz w:val="20"/>
           <w:szCs w:val="20"/>
+          <w:highlight w:val="yellow"/>
         </w:rPr>
         <w:t>qui découle de ce MCD, p</w:t>
       </w:r>
@@ -3225,6 +3228,7 @@
           <w:rFonts w:cs="Arial"/>
           <w:sz w:val="20"/>
           <w:szCs w:val="20"/>
+          <w:highlight w:val="yellow"/>
         </w:rPr>
         <w:t xml:space="preserve">roposez </w:t>
       </w:r>
@@ -3233,6 +3237,7 @@
           <w:rFonts w:cs="Arial"/>
           <w:sz w:val="20"/>
           <w:szCs w:val="20"/>
+          <w:highlight w:val="yellow"/>
         </w:rPr>
         <w:t xml:space="preserve">par la suite </w:t>
       </w:r>
@@ -3241,6 +3246,7 @@
           <w:rFonts w:cs="Arial"/>
           <w:sz w:val="20"/>
           <w:szCs w:val="20"/>
+          <w:highlight w:val="yellow"/>
         </w:rPr>
         <w:t>un script de création des tables</w:t>
       </w:r>
@@ -3249,6 +3255,7 @@
           <w:rFonts w:cs="Arial"/>
           <w:sz w:val="20"/>
           <w:szCs w:val="20"/>
+          <w:highlight w:val="yellow"/>
         </w:rPr>
         <w:t xml:space="preserve"> du MLD</w:t>
       </w:r>
@@ -3257,6 +3264,7 @@
           <w:rFonts w:cs="Arial"/>
           <w:sz w:val="20"/>
           <w:szCs w:val="20"/>
+          <w:highlight w:val="yellow"/>
         </w:rPr>
         <w:t xml:space="preserve">. Nommez ce script </w:t>
       </w:r>
@@ -3267,6 +3275,7 @@
           <w:b/>
           <w:sz w:val="20"/>
           <w:szCs w:val="20"/>
+          <w:highlight w:val="yellow"/>
         </w:rPr>
         <w:t>create_table.sql</w:t>
       </w:r>
@@ -3276,6 +3285,7 @@
           <w:rFonts w:cs="Arial"/>
           <w:sz w:val="20"/>
           <w:szCs w:val="20"/>
+          <w:highlight w:val="yellow"/>
         </w:rPr>
         <w:t xml:space="preserve"> ou bien </w:t>
       </w:r>
@@ -3285,6 +3295,7 @@
           <w:b/>
           <w:sz w:val="20"/>
           <w:szCs w:val="20"/>
+          <w:highlight w:val="yellow"/>
         </w:rPr>
         <w:t>exercice_5.sql</w:t>
       </w:r>
@@ -3315,6 +3326,7 @@
           <w:rFonts w:cs="Arial"/>
           <w:sz w:val="20"/>
           <w:szCs w:val="20"/>
+          <w:highlight w:val="yellow"/>
         </w:rPr>
       </w:pPr>
       <w:r>
@@ -3322,6 +3334,7 @@
           <w:rFonts w:cs="Arial"/>
           <w:sz w:val="20"/>
           <w:szCs w:val="20"/>
+          <w:highlight w:val="yellow"/>
         </w:rPr>
         <w:t xml:space="preserve">Lancez SQL*Plus, </w:t>
       </w:r>
@@ -3330,6 +3343,7 @@
           <w:rFonts w:cs="Arial"/>
           <w:sz w:val="20"/>
           <w:szCs w:val="20"/>
+          <w:highlight w:val="yellow"/>
         </w:rPr>
         <w:t>connectez-vous</w:t>
       </w:r>
@@ -3338,6 +3352,7 @@
           <w:rFonts w:cs="Arial"/>
           <w:sz w:val="20"/>
           <w:szCs w:val="20"/>
+          <w:highlight w:val="yellow"/>
         </w:rPr>
         <w:t xml:space="preserve"> avec le compte crée à l'exercice 2 puis </w:t>
       </w:r>
@@ -3347,6 +3362,7 @@
           <w:rFonts w:cs="Arial"/>
           <w:sz w:val="20"/>
           <w:szCs w:val="20"/>
+          <w:highlight w:val="yellow"/>
         </w:rPr>
         <w:t>exécutez  le</w:t>
       </w:r>
@@ -3356,6 +3372,7 @@
           <w:rFonts w:cs="Arial"/>
           <w:sz w:val="20"/>
           <w:szCs w:val="20"/>
+          <w:highlight w:val="yellow"/>
         </w:rPr>
         <w:t xml:space="preserve"> script crée au 4)</w:t>
       </w:r>
@@ -3386,6 +3403,7 @@
           <w:rFonts w:cs="Arial"/>
           <w:sz w:val="20"/>
           <w:szCs w:val="20"/>
+          <w:highlight w:val="yellow"/>
         </w:rPr>
       </w:pPr>
       <w:r>
@@ -3393,6 +3411,7 @@
           <w:rFonts w:cs="Arial"/>
           <w:sz w:val="20"/>
           <w:szCs w:val="20"/>
+          <w:highlight w:val="yellow"/>
         </w:rPr>
         <w:t xml:space="preserve">Lancez </w:t>
       </w:r>
@@ -3402,6 +3421,7 @@
           <w:rFonts w:cs="Arial"/>
           <w:sz w:val="20"/>
           <w:szCs w:val="20"/>
+          <w:highlight w:val="yellow"/>
         </w:rPr>
         <w:t>SQLDevelopper</w:t>
       </w:r>
@@ -3411,6 +3431,7 @@
           <w:rFonts w:cs="Arial"/>
           <w:sz w:val="20"/>
           <w:szCs w:val="20"/>
+          <w:highlight w:val="yellow"/>
         </w:rPr>
         <w:t xml:space="preserve">, créez une connexion avec le compte </w:t>
       </w:r>
@@ -3418,6 +3439,7 @@
         <w:rPr>
           <w:sz w:val="20"/>
           <w:szCs w:val="20"/>
+          <w:highlight w:val="yellow"/>
         </w:rPr>
         <w:t>nouvellement crée à l’exercice 2</w:t>
       </w:r>
@@ -3426,6 +3448,7 @@
           <w:i/>
           <w:sz w:val="20"/>
           <w:szCs w:val="20"/>
+          <w:highlight w:val="yellow"/>
         </w:rPr>
         <w:t xml:space="preserve"> </w:t>
       </w:r>
@@ -3433,6 +3456,7 @@
         <w:rPr>
           <w:sz w:val="20"/>
           <w:szCs w:val="20"/>
+          <w:highlight w:val="yellow"/>
         </w:rPr>
         <w:t>puis vérifier la présence des tables nouvellement créées.</w:t>
       </w:r>
@@ -3819,7 +3843,7 @@
           <v:shape id="_x0000_i1025" type="#_x0000_t75" style="width:61pt;height:39.5pt" o:ole="">
             <v:imagedata r:id="rId9" o:title=""/>
           </v:shape>
-          <o:OLEObject Type="Embed" ProgID="Package" ShapeID="_x0000_i1025" DrawAspect="Icon" ObjectID="_1794761073" r:id="rId10"/>
+          <o:OLEObject Type="Embed" ProgID="Package" ShapeID="_x0000_i1025" DrawAspect="Icon" ObjectID="_1794844978" r:id="rId10"/>
         </w:object>
       </w:r>
     </w:p>
@@ -6474,7 +6498,7 @@
           <v:shape id="_x0000_i1026" type="#_x0000_t75" style="width:76pt;height:49.5pt" o:ole="">
             <v:imagedata r:id="rId13" o:title=""/>
           </v:shape>
-          <o:OLEObject Type="Embed" ProgID="Package" ShapeID="_x0000_i1026" DrawAspect="Icon" ObjectID="_1794761074" r:id="rId14"/>
+          <o:OLEObject Type="Embed" ProgID="Package" ShapeID="_x0000_i1026" DrawAspect="Icon" ObjectID="_1794844979" r:id="rId14"/>
         </w:object>
       </w:r>
     </w:p>
@@ -7160,7 +7184,7 @@
           <v:shape id="_x0000_i1027" type="#_x0000_t75" style="width:75.5pt;height:49.5pt" o:ole="">
             <v:imagedata r:id="rId15" o:title=""/>
           </v:shape>
-          <o:OLEObject Type="Embed" ProgID="Package" ShapeID="_x0000_i1027" DrawAspect="Icon" ObjectID="_1794761075" r:id="rId16"/>
+          <o:OLEObject Type="Embed" ProgID="Package" ShapeID="_x0000_i1027" DrawAspect="Icon" ObjectID="_1794844980" r:id="rId16"/>
         </w:object>
       </w:r>
     </w:p>

</xml_diff>

<commit_message>
BDD - Exo 6 à 8 oracle
</commit_message>
<xml_diff>
--- a/SGBD/part2_sql/TP/TP_BDD_Exercices_Oracle_2024-2025.docx
+++ b/SGBD/part2_sql/TP/TP_BDD_Exercices_Oracle_2024-2025.docx
@@ -3721,12 +3721,14 @@
         <w:rPr>
           <w:sz w:val="20"/>
           <w:szCs w:val="20"/>
-        </w:rPr>
-      </w:pPr>
-      <w:r>
-        <w:rPr>
-          <w:sz w:val="20"/>
-          <w:szCs w:val="20"/>
+          <w:highlight w:val="yellow"/>
+        </w:rPr>
+      </w:pPr>
+      <w:r>
+        <w:rPr>
+          <w:sz w:val="20"/>
+          <w:szCs w:val="20"/>
+          <w:highlight w:val="yellow"/>
         </w:rPr>
         <w:t>Sous SQL*Plus</w:t>
       </w:r>
@@ -3734,6 +3736,7 @@
         <w:rPr>
           <w:sz w:val="20"/>
           <w:szCs w:val="20"/>
+          <w:highlight w:val="yellow"/>
         </w:rPr>
         <w:t xml:space="preserve"> ou </w:t>
       </w:r>
@@ -3742,6 +3745,7 @@
         <w:rPr>
           <w:sz w:val="20"/>
           <w:szCs w:val="20"/>
+          <w:highlight w:val="yellow"/>
         </w:rPr>
         <w:t>SQLDeveloper</w:t>
       </w:r>
@@ -3750,6 +3754,7 @@
         <w:rPr>
           <w:sz w:val="20"/>
           <w:szCs w:val="20"/>
+          <w:highlight w:val="yellow"/>
         </w:rPr>
         <w:t xml:space="preserve"> (à votre convenance), </w:t>
       </w:r>
@@ -3757,6 +3762,7 @@
         <w:rPr>
           <w:sz w:val="20"/>
           <w:szCs w:val="20"/>
+          <w:highlight w:val="yellow"/>
         </w:rPr>
         <w:t>connectez-vous</w:t>
       </w:r>
@@ -3764,6 +3770,7 @@
         <w:rPr>
           <w:sz w:val="20"/>
           <w:szCs w:val="20"/>
+          <w:highlight w:val="yellow"/>
         </w:rPr>
         <w:t xml:space="preserve"> avec le compte crée </w:t>
       </w:r>
@@ -3771,6 +3778,7 @@
         <w:rPr>
           <w:sz w:val="20"/>
           <w:szCs w:val="20"/>
+          <w:highlight w:val="yellow"/>
         </w:rPr>
         <w:t>à</w:t>
       </w:r>
@@ -3778,6 +3786,7 @@
         <w:rPr>
           <w:sz w:val="20"/>
           <w:szCs w:val="20"/>
+          <w:highlight w:val="yellow"/>
         </w:rPr>
         <w:t xml:space="preserve"> l’exercice</w:t>
       </w:r>
@@ -3785,6 +3794,7 @@
         <w:rPr>
           <w:sz w:val="20"/>
           <w:szCs w:val="20"/>
+          <w:highlight w:val="yellow"/>
         </w:rPr>
         <w:t xml:space="preserve"> 2</w:t>
       </w:r>
@@ -3799,12 +3809,14 @@
         <w:rPr>
           <w:sz w:val="20"/>
           <w:szCs w:val="20"/>
-        </w:rPr>
-      </w:pPr>
-      <w:r>
-        <w:rPr>
-          <w:sz w:val="20"/>
-          <w:szCs w:val="20"/>
+          <w:highlight w:val="yellow"/>
+        </w:rPr>
+      </w:pPr>
+      <w:r>
+        <w:rPr>
+          <w:sz w:val="20"/>
+          <w:szCs w:val="20"/>
+          <w:highlight w:val="yellow"/>
         </w:rPr>
         <w:t>Exécutez le script Script_Exo_5.sql ci-joint</w:t>
       </w:r>
@@ -3812,8 +3824,16 @@
         <w:rPr>
           <w:sz w:val="20"/>
           <w:szCs w:val="20"/>
-        </w:rPr>
-        <w:t xml:space="preserve">  </w:t>
+          <w:highlight w:val="yellow"/>
+        </w:rPr>
+        <w:t xml:space="preserve"> </w:t>
+      </w:r>
+      <w:r>
+        <w:rPr>
+          <w:sz w:val="20"/>
+          <w:szCs w:val="20"/>
+        </w:rPr>
+        <w:t xml:space="preserve"> </w:t>
       </w:r>
       <w:r>
         <w:rPr>
@@ -3840,10 +3860,10 @@
             <v:path o:extrusionok="f" gradientshapeok="t" o:connecttype="rect"/>
             <o:lock v:ext="edit" aspectratio="t"/>
           </v:shapetype>
-          <v:shape id="_x0000_i1025" type="#_x0000_t75" style="width:61pt;height:39.5pt" o:ole="">
+          <v:shape id="_x0000_i1029" type="#_x0000_t75" style="width:60.75pt;height:39.75pt" o:ole="">
             <v:imagedata r:id="rId9" o:title=""/>
           </v:shape>
-          <o:OLEObject Type="Embed" ProgID="Package" ShapeID="_x0000_i1025" DrawAspect="Icon" ObjectID="_1794844978" r:id="rId10"/>
+          <o:OLEObject Type="Embed" ProgID="Package" ShapeID="_x0000_i1029" DrawAspect="Icon" ObjectID="_1796127378" r:id="rId10"/>
         </w:object>
       </w:r>
     </w:p>
@@ -3857,12 +3877,14 @@
         <w:rPr>
           <w:sz w:val="20"/>
           <w:szCs w:val="20"/>
-        </w:rPr>
-      </w:pPr>
-      <w:r>
-        <w:rPr>
-          <w:sz w:val="20"/>
-          <w:szCs w:val="20"/>
+          <w:highlight w:val="yellow"/>
+        </w:rPr>
+      </w:pPr>
+      <w:r>
+        <w:rPr>
+          <w:sz w:val="20"/>
+          <w:szCs w:val="20"/>
+          <w:highlight w:val="yellow"/>
         </w:rPr>
         <w:t>Quels sont les jours pour lesquels le taux de remise est supérieur à 10% ?</w:t>
       </w:r>
@@ -3877,12 +3899,14 @@
         <w:rPr>
           <w:sz w:val="20"/>
           <w:szCs w:val="20"/>
-        </w:rPr>
-      </w:pPr>
-      <w:r>
-        <w:rPr>
-          <w:sz w:val="20"/>
-          <w:szCs w:val="20"/>
+          <w:highlight w:val="yellow"/>
+        </w:rPr>
+      </w:pPr>
+      <w:r>
+        <w:rPr>
+          <w:sz w:val="20"/>
+          <w:szCs w:val="20"/>
+          <w:highlight w:val="yellow"/>
         </w:rPr>
         <w:t>Quels sont les élèves nés en 1986 ou en 1987 ?</w:t>
       </w:r>
@@ -3897,12 +3921,14 @@
         <w:rPr>
           <w:sz w:val="20"/>
           <w:szCs w:val="20"/>
-        </w:rPr>
-      </w:pPr>
-      <w:r>
-        <w:rPr>
-          <w:sz w:val="20"/>
-          <w:szCs w:val="20"/>
+          <w:highlight w:val="yellow"/>
+        </w:rPr>
+      </w:pPr>
+      <w:r>
+        <w:rPr>
+          <w:sz w:val="20"/>
+          <w:szCs w:val="20"/>
+          <w:highlight w:val="yellow"/>
         </w:rPr>
         <w:t>Q</w:t>
       </w:r>
@@ -3910,6 +3936,7 @@
         <w:rPr>
           <w:sz w:val="20"/>
           <w:szCs w:val="20"/>
+          <w:highlight w:val="yellow"/>
         </w:rPr>
         <w:t xml:space="preserve">uels sont les élèves nés en 1986 ou en </w:t>
       </w:r>
@@ -3918,6 +3945,7 @@
         <w:rPr>
           <w:sz w:val="20"/>
           <w:szCs w:val="20"/>
+          <w:highlight w:val="yellow"/>
         </w:rPr>
         <w:t>1987  et</w:t>
       </w:r>
@@ -3926,6 +3954,7 @@
         <w:rPr>
           <w:sz w:val="20"/>
           <w:szCs w:val="20"/>
+          <w:highlight w:val="yellow"/>
         </w:rPr>
         <w:t xml:space="preserve"> n’habitant pas Paris ?</w:t>
       </w:r>
@@ -3940,12 +3969,14 @@
         <w:rPr>
           <w:sz w:val="20"/>
           <w:szCs w:val="20"/>
-        </w:rPr>
-      </w:pPr>
-      <w:r>
-        <w:rPr>
-          <w:sz w:val="20"/>
-          <w:szCs w:val="20"/>
+          <w:highlight w:val="yellow"/>
+        </w:rPr>
+      </w:pPr>
+      <w:r>
+        <w:rPr>
+          <w:sz w:val="20"/>
+          <w:szCs w:val="20"/>
+          <w:highlight w:val="yellow"/>
         </w:rPr>
         <w:t>Q</w:t>
       </w:r>
@@ -3953,6 +3984,7 @@
         <w:rPr>
           <w:sz w:val="20"/>
           <w:szCs w:val="20"/>
+          <w:highlight w:val="yellow"/>
         </w:rPr>
         <w:t>uels sont les véhicules mis en service entre le 1er janvier 2001 et le 15 juillet 2002 ?</w:t>
       </w:r>
@@ -3967,12 +3999,14 @@
         <w:rPr>
           <w:sz w:val="20"/>
           <w:szCs w:val="20"/>
-        </w:rPr>
-      </w:pPr>
-      <w:r>
-        <w:rPr>
-          <w:sz w:val="20"/>
-          <w:szCs w:val="20"/>
+          <w:highlight w:val="yellow"/>
+        </w:rPr>
+      </w:pPr>
+      <w:r>
+        <w:rPr>
+          <w:sz w:val="20"/>
+          <w:szCs w:val="20"/>
+          <w:highlight w:val="yellow"/>
         </w:rPr>
         <w:t>Q</w:t>
       </w:r>
@@ -3980,6 +4014,7 @@
         <w:rPr>
           <w:sz w:val="20"/>
           <w:szCs w:val="20"/>
+          <w:highlight w:val="yellow"/>
         </w:rPr>
         <w:t xml:space="preserve">uels sont les élèves prénommés Pierre ou </w:t>
       </w:r>
@@ -3988,6 +4023,7 @@
         <w:rPr>
           <w:sz w:val="20"/>
           <w:szCs w:val="20"/>
+          <w:highlight w:val="yellow"/>
         </w:rPr>
         <w:t>Eric</w:t>
       </w:r>
@@ -3996,6 +4032,7 @@
         <w:rPr>
           <w:sz w:val="20"/>
           <w:szCs w:val="20"/>
+          <w:highlight w:val="yellow"/>
         </w:rPr>
         <w:t> ?</w:t>
       </w:r>
@@ -4010,12 +4047,14 @@
         <w:rPr>
           <w:sz w:val="20"/>
           <w:szCs w:val="20"/>
-        </w:rPr>
-      </w:pPr>
-      <w:r>
-        <w:rPr>
-          <w:sz w:val="20"/>
-          <w:szCs w:val="20"/>
+          <w:highlight w:val="yellow"/>
+        </w:rPr>
+      </w:pPr>
+      <w:r>
+        <w:rPr>
+          <w:sz w:val="20"/>
+          <w:szCs w:val="20"/>
+          <w:highlight w:val="yellow"/>
         </w:rPr>
         <w:t>Q</w:t>
       </w:r>
@@ -4023,6 +4062,7 @@
         <w:rPr>
           <w:sz w:val="20"/>
           <w:szCs w:val="20"/>
+          <w:highlight w:val="yellow"/>
         </w:rPr>
         <w:t>uels sont les véhicules de marque Renault ?</w:t>
       </w:r>
@@ -4129,6 +4169,7 @@
         <w:rPr>
           <w:sz w:val="20"/>
           <w:szCs w:val="20"/>
+          <w:highlight w:val="yellow"/>
         </w:rPr>
         <w:t xml:space="preserve">Que désigne la clause </w:t>
       </w:r>
@@ -4138,6 +4179,7 @@
           <w:color w:val="0066FF"/>
           <w:sz w:val="20"/>
           <w:szCs w:val="20"/>
+          <w:highlight w:val="yellow"/>
         </w:rPr>
         <w:t>NOT NULL</w:t>
       </w:r>
@@ -4145,8 +4187,25 @@
         <w:rPr>
           <w:sz w:val="20"/>
           <w:szCs w:val="20"/>
+          <w:highlight w:val="yellow"/>
         </w:rPr>
         <w:t xml:space="preserve"> dans la création d’une table ?</w:t>
+      </w:r>
+      <w:r>
+        <w:rPr>
+          <w:sz w:val="20"/>
+          <w:szCs w:val="20"/>
+        </w:rPr>
+        <w:t xml:space="preserve"> </w:t>
+      </w:r>
+      <w:r>
+        <w:rPr>
+          <w:b/>
+          <w:bCs/>
+          <w:sz w:val="20"/>
+          <w:szCs w:val="20"/>
+        </w:rPr>
+        <w:t>Champ Obligatoire</w:t>
       </w:r>
     </w:p>
     <w:p>
@@ -4165,6 +4224,7 @@
         <w:rPr>
           <w:sz w:val="20"/>
           <w:szCs w:val="20"/>
+          <w:highlight w:val="yellow"/>
         </w:rPr>
         <w:t xml:space="preserve">Que désigne la clause </w:t>
       </w:r>
@@ -4174,6 +4234,7 @@
           <w:color w:val="0066FF"/>
           <w:sz w:val="20"/>
           <w:szCs w:val="20"/>
+          <w:highlight w:val="yellow"/>
         </w:rPr>
         <w:t>NULL</w:t>
       </w:r>
@@ -4181,8 +4242,57 @@
         <w:rPr>
           <w:sz w:val="20"/>
           <w:szCs w:val="20"/>
+          <w:highlight w:val="yellow"/>
         </w:rPr>
         <w:t xml:space="preserve"> dans la création d’une table ?</w:t>
+      </w:r>
+      <w:r>
+        <w:rPr>
+          <w:sz w:val="20"/>
+          <w:szCs w:val="20"/>
+        </w:rPr>
+        <w:t xml:space="preserve"> </w:t>
+      </w:r>
+      <w:r>
+        <w:rPr>
+          <w:b/>
+          <w:bCs/>
+          <w:sz w:val="20"/>
+          <w:szCs w:val="20"/>
+        </w:rPr>
+        <w:t>Inverse</w:t>
+      </w:r>
+      <w:r>
+        <w:rPr>
+          <w:sz w:val="20"/>
+          <w:szCs w:val="20"/>
+        </w:rPr>
+        <w:t> </w:t>
+      </w:r>
+      <w:r>
+        <w:rPr>
+          <w:b/>
+          <w:bCs/>
+          <w:sz w:val="20"/>
+          <w:szCs w:val="20"/>
+        </w:rPr>
+        <w:t>:</w:t>
+      </w:r>
+      <w:r>
+        <w:rPr>
+          <w:sz w:val="20"/>
+          <w:szCs w:val="20"/>
+        </w:rPr>
+        <w:t xml:space="preserve"> </w:t>
+      </w:r>
+      <w:r>
+        <w:rPr>
+          <w:b/>
+          <w:bCs/>
+          <w:sz w:val="20"/>
+          <w:szCs w:val="20"/>
+        </w:rPr>
+        <w:t>champ optionnel</w:t>
       </w:r>
     </w:p>
     <w:p>
@@ -4267,12 +4377,14 @@
         <w:rPr>
           <w:sz w:val="20"/>
           <w:szCs w:val="20"/>
-        </w:rPr>
-      </w:pPr>
-      <w:r>
-        <w:rPr>
-          <w:sz w:val="20"/>
-          <w:szCs w:val="20"/>
+          <w:highlight w:val="yellow"/>
+        </w:rPr>
+      </w:pPr>
+      <w:r>
+        <w:rPr>
+          <w:sz w:val="20"/>
+          <w:szCs w:val="20"/>
+          <w:highlight w:val="yellow"/>
         </w:rPr>
         <w:t xml:space="preserve">Ecrivez la requête SQL qui rend le champ DATE_NAIS_ELEVE de la table ELEVE non </w:t>
       </w:r>
@@ -4281,6 +4393,7 @@
         <w:rPr>
           <w:sz w:val="20"/>
           <w:szCs w:val="20"/>
+          <w:highlight w:val="yellow"/>
         </w:rPr>
         <w:t>nullable</w:t>
       </w:r>
@@ -4310,12 +4423,14 @@
         <w:rPr>
           <w:sz w:val="20"/>
           <w:szCs w:val="20"/>
-        </w:rPr>
-      </w:pPr>
-      <w:r>
-        <w:rPr>
-          <w:sz w:val="20"/>
-          <w:szCs w:val="20"/>
+          <w:highlight w:val="yellow"/>
+        </w:rPr>
+      </w:pPr>
+      <w:r>
+        <w:rPr>
+          <w:sz w:val="20"/>
+          <w:szCs w:val="20"/>
+          <w:highlight w:val="yellow"/>
         </w:rPr>
         <w:t>Ecrivez la requête SQL qui ajoute le champ ADR_PROPRIO de type VARCHAR2(50) à la table VEHICULE. Ce nouveau champ peut être vide.</w:t>
       </w:r>
@@ -4344,12 +4459,14 @@
         <w:rPr>
           <w:sz w:val="20"/>
           <w:szCs w:val="20"/>
-        </w:rPr>
-      </w:pPr>
-      <w:r>
-        <w:rPr>
-          <w:sz w:val="20"/>
-          <w:szCs w:val="20"/>
+          <w:highlight w:val="yellow"/>
+        </w:rPr>
+      </w:pPr>
+      <w:r>
+        <w:rPr>
+          <w:sz w:val="20"/>
+          <w:szCs w:val="20"/>
+          <w:highlight w:val="yellow"/>
         </w:rPr>
         <w:t xml:space="preserve">Les élèves Paul DUPOND, Sylvie DIMI et Thomas DEDIEUX ont déménagé et habitent respectivement dans les villes Bobigny, Nice et Argenteuil. </w:t>
       </w:r>
@@ -4357,6 +4474,7 @@
         <w:rPr>
           <w:sz w:val="20"/>
           <w:szCs w:val="20"/>
+          <w:highlight w:val="yellow"/>
         </w:rPr>
         <w:t>Ecrivez l</w:t>
       </w:r>
@@ -4364,6 +4482,7 @@
         <w:rPr>
           <w:sz w:val="20"/>
           <w:szCs w:val="20"/>
+          <w:highlight w:val="yellow"/>
         </w:rPr>
         <w:t>es</w:t>
       </w:r>
@@ -4371,6 +4490,7 @@
         <w:rPr>
           <w:sz w:val="20"/>
           <w:szCs w:val="20"/>
+          <w:highlight w:val="yellow"/>
         </w:rPr>
         <w:t xml:space="preserve"> requête</w:t>
       </w:r>
@@ -4378,6 +4498,7 @@
         <w:rPr>
           <w:sz w:val="20"/>
           <w:szCs w:val="20"/>
+          <w:highlight w:val="yellow"/>
         </w:rPr>
         <w:t>s</w:t>
       </w:r>
@@ -4385,6 +4506,7 @@
         <w:rPr>
           <w:sz w:val="20"/>
           <w:szCs w:val="20"/>
+          <w:highlight w:val="yellow"/>
         </w:rPr>
         <w:t xml:space="preserve"> SQL </w:t>
       </w:r>
@@ -4392,6 +4514,7 @@
         <w:rPr>
           <w:sz w:val="20"/>
           <w:szCs w:val="20"/>
+          <w:highlight w:val="yellow"/>
         </w:rPr>
         <w:t>qui permettent de faire ces mises à jour.</w:t>
       </w:r>
@@ -4420,12 +4543,14 @@
         <w:rPr>
           <w:sz w:val="20"/>
           <w:szCs w:val="20"/>
-        </w:rPr>
-      </w:pPr>
-      <w:r>
-        <w:rPr>
-          <w:sz w:val="20"/>
-          <w:szCs w:val="20"/>
+          <w:highlight w:val="yellow"/>
+        </w:rPr>
+      </w:pPr>
+      <w:r>
+        <w:rPr>
+          <w:sz w:val="20"/>
+          <w:szCs w:val="20"/>
+          <w:highlight w:val="yellow"/>
         </w:rPr>
         <w:t>L’opératrice de saisie qui a effectué les saisies dans la base s’est trompée. En réalité, tous les élèves qui habitent paris sont nés en 1990. Ecrivez la ou les requêtes qui permettent de corriger cette anomalie.</w:t>
       </w:r>
@@ -4932,6 +5057,7 @@
           <w:b/>
           <w:sz w:val="20"/>
           <w:szCs w:val="20"/>
+          <w:highlight w:val="yellow"/>
           <w:lang w:val="fr-FR"/>
         </w:rPr>
         <w:t>U</w:t>
@@ -4941,6 +5067,7 @@
           <w:rFonts w:asciiTheme="minorHAnsi" w:hAnsiTheme="minorHAnsi"/>
           <w:sz w:val="20"/>
           <w:szCs w:val="20"/>
+          <w:highlight w:val="yellow"/>
           <w:lang w:val="fr-FR"/>
         </w:rPr>
         <w:t xml:space="preserve"> : une usine est décrite par son numéro </w:t>
@@ -4951,6 +5078,7 @@
           <w:rFonts w:asciiTheme="minorHAnsi" w:hAnsiTheme="minorHAnsi"/>
           <w:sz w:val="20"/>
           <w:szCs w:val="20"/>
+          <w:highlight w:val="yellow"/>
           <w:lang w:val="fr-FR"/>
         </w:rPr>
         <w:t>NumU</w:t>
@@ -4961,6 +5089,7 @@
           <w:rFonts w:asciiTheme="minorHAnsi" w:hAnsiTheme="minorHAnsi"/>
           <w:sz w:val="20"/>
           <w:szCs w:val="20"/>
+          <w:highlight w:val="yellow"/>
           <w:lang w:val="fr-FR"/>
         </w:rPr>
         <w:t xml:space="preserve">, son nom </w:t>
@@ -4971,6 +5100,7 @@
           <w:rFonts w:asciiTheme="minorHAnsi" w:hAnsiTheme="minorHAnsi"/>
           <w:sz w:val="20"/>
           <w:szCs w:val="20"/>
+          <w:highlight w:val="yellow"/>
           <w:lang w:val="fr-FR"/>
         </w:rPr>
         <w:t>NomU</w:t>
@@ -4981,6 +5111,7 @@
           <w:rFonts w:asciiTheme="minorHAnsi" w:hAnsiTheme="minorHAnsi"/>
           <w:sz w:val="20"/>
           <w:szCs w:val="20"/>
+          <w:highlight w:val="yellow"/>
           <w:lang w:val="fr-FR"/>
         </w:rPr>
         <w:t xml:space="preserve"> et la ville </w:t>
@@ -4991,6 +5122,7 @@
           <w:rFonts w:asciiTheme="minorHAnsi" w:hAnsiTheme="minorHAnsi"/>
           <w:sz w:val="20"/>
           <w:szCs w:val="20"/>
+          <w:highlight w:val="yellow"/>
           <w:lang w:val="fr-FR"/>
         </w:rPr>
         <w:t>VilleU</w:t>
@@ -5001,9 +5133,19 @@
           <w:rFonts w:asciiTheme="minorHAnsi" w:hAnsiTheme="minorHAnsi"/>
           <w:sz w:val="20"/>
           <w:szCs w:val="20"/>
-          <w:lang w:val="fr-FR"/>
-        </w:rPr>
-        <w:t xml:space="preserve"> où elle est située </w:t>
+          <w:highlight w:val="yellow"/>
+          <w:lang w:val="fr-FR"/>
+        </w:rPr>
+        <w:t xml:space="preserve"> où elle est située</w:t>
+      </w:r>
+      <w:r>
+        <w:rPr>
+          <w:rFonts w:asciiTheme="minorHAnsi" w:hAnsiTheme="minorHAnsi"/>
+          <w:sz w:val="20"/>
+          <w:szCs w:val="20"/>
+          <w:lang w:val="fr-FR"/>
+        </w:rPr>
+        <w:t xml:space="preserve"> </w:t>
       </w:r>
     </w:p>
     <w:p>
@@ -5022,6 +5164,7 @@
           <w:b/>
           <w:sz w:val="20"/>
           <w:szCs w:val="20"/>
+          <w:highlight w:val="yellow"/>
           <w:lang w:val="fr-FR"/>
         </w:rPr>
         <w:t>P</w:t>
@@ -5031,6 +5174,7 @@
           <w:rFonts w:asciiTheme="minorHAnsi" w:hAnsiTheme="minorHAnsi"/>
           <w:sz w:val="20"/>
           <w:szCs w:val="20"/>
+          <w:highlight w:val="yellow"/>
           <w:lang w:val="fr-FR"/>
         </w:rPr>
         <w:t xml:space="preserve"> : un produit est décrit par son numéro </w:t>
@@ -5041,6 +5185,7 @@
           <w:rFonts w:asciiTheme="minorHAnsi" w:hAnsiTheme="minorHAnsi"/>
           <w:sz w:val="20"/>
           <w:szCs w:val="20"/>
+          <w:highlight w:val="yellow"/>
           <w:lang w:val="fr-FR"/>
         </w:rPr>
         <w:t>NumP</w:t>
@@ -5051,6 +5196,7 @@
           <w:rFonts w:asciiTheme="minorHAnsi" w:hAnsiTheme="minorHAnsi"/>
           <w:sz w:val="20"/>
           <w:szCs w:val="20"/>
+          <w:highlight w:val="yellow"/>
           <w:lang w:val="fr-FR"/>
         </w:rPr>
         <w:t xml:space="preserve">, son nom </w:t>
@@ -5061,6 +5207,7 @@
           <w:rFonts w:asciiTheme="minorHAnsi" w:hAnsiTheme="minorHAnsi"/>
           <w:sz w:val="20"/>
           <w:szCs w:val="20"/>
+          <w:highlight w:val="yellow"/>
           <w:lang w:val="fr-FR"/>
         </w:rPr>
         <w:t>NomP</w:t>
@@ -5071,6 +5218,7 @@
           <w:rFonts w:asciiTheme="minorHAnsi" w:hAnsiTheme="minorHAnsi"/>
           <w:sz w:val="20"/>
           <w:szCs w:val="20"/>
+          <w:highlight w:val="yellow"/>
           <w:lang w:val="fr-FR"/>
         </w:rPr>
         <w:t xml:space="preserve">, sa </w:t>
@@ -5080,6 +5228,7 @@
           <w:rFonts w:asciiTheme="minorHAnsi" w:hAnsiTheme="minorHAnsi"/>
           <w:sz w:val="20"/>
           <w:szCs w:val="20"/>
+          <w:highlight w:val="yellow"/>
           <w:lang w:val="fr-FR"/>
         </w:rPr>
         <w:t>C</w:t>
@@ -5089,6 +5238,7 @@
           <w:rFonts w:asciiTheme="minorHAnsi" w:hAnsiTheme="minorHAnsi"/>
           <w:sz w:val="20"/>
           <w:szCs w:val="20"/>
+          <w:highlight w:val="yellow"/>
           <w:lang w:val="fr-FR"/>
         </w:rPr>
         <w:t xml:space="preserve">ouleur et son </w:t>
@@ -5098,6 +5248,7 @@
           <w:rFonts w:asciiTheme="minorHAnsi" w:hAnsiTheme="minorHAnsi"/>
           <w:sz w:val="20"/>
           <w:szCs w:val="20"/>
+          <w:highlight w:val="yellow"/>
           <w:lang w:val="fr-FR"/>
         </w:rPr>
         <w:t>P</w:t>
@@ -5107,6 +5258,7 @@
           <w:rFonts w:asciiTheme="minorHAnsi" w:hAnsiTheme="minorHAnsi"/>
           <w:sz w:val="20"/>
           <w:szCs w:val="20"/>
+          <w:highlight w:val="yellow"/>
           <w:lang w:val="fr-FR"/>
         </w:rPr>
         <w:t>oids</w:t>
@@ -5128,6 +5280,7 @@
           <w:b/>
           <w:sz w:val="20"/>
           <w:szCs w:val="20"/>
+          <w:highlight w:val="yellow"/>
           <w:lang w:val="fr-FR"/>
         </w:rPr>
         <w:t>F</w:t>
@@ -5137,6 +5290,7 @@
           <w:rFonts w:asciiTheme="minorHAnsi" w:hAnsiTheme="minorHAnsi"/>
           <w:sz w:val="20"/>
           <w:szCs w:val="20"/>
+          <w:highlight w:val="yellow"/>
           <w:lang w:val="fr-FR"/>
         </w:rPr>
         <w:t xml:space="preserve"> : un fournisseur est décrit par son numéro </w:t>
@@ -5147,6 +5301,7 @@
           <w:rFonts w:asciiTheme="minorHAnsi" w:hAnsiTheme="minorHAnsi"/>
           <w:sz w:val="20"/>
           <w:szCs w:val="20"/>
+          <w:highlight w:val="yellow"/>
           <w:lang w:val="fr-FR"/>
         </w:rPr>
         <w:t>NumP</w:t>
@@ -5157,6 +5312,7 @@
           <w:rFonts w:asciiTheme="minorHAnsi" w:hAnsiTheme="minorHAnsi"/>
           <w:sz w:val="20"/>
           <w:szCs w:val="20"/>
+          <w:highlight w:val="yellow"/>
           <w:lang w:val="fr-FR"/>
         </w:rPr>
         <w:t xml:space="preserve">, son nom </w:t>
@@ -5167,6 +5323,7 @@
           <w:rFonts w:asciiTheme="minorHAnsi" w:hAnsiTheme="minorHAnsi"/>
           <w:sz w:val="20"/>
           <w:szCs w:val="20"/>
+          <w:highlight w:val="yellow"/>
           <w:lang w:val="fr-FR"/>
         </w:rPr>
         <w:t>NomF</w:t>
@@ -5177,6 +5334,7 @@
           <w:rFonts w:asciiTheme="minorHAnsi" w:hAnsiTheme="minorHAnsi"/>
           <w:sz w:val="20"/>
           <w:szCs w:val="20"/>
+          <w:highlight w:val="yellow"/>
           <w:lang w:val="fr-FR"/>
         </w:rPr>
         <w:t xml:space="preserve">, son </w:t>
@@ -5186,6 +5344,7 @@
           <w:rFonts w:asciiTheme="minorHAnsi" w:hAnsiTheme="minorHAnsi"/>
           <w:sz w:val="20"/>
           <w:szCs w:val="20"/>
+          <w:highlight w:val="yellow"/>
           <w:lang w:val="fr-FR"/>
         </w:rPr>
         <w:t>S</w:t>
@@ -5195,6 +5354,7 @@
           <w:rFonts w:asciiTheme="minorHAnsi" w:hAnsiTheme="minorHAnsi"/>
           <w:sz w:val="20"/>
           <w:szCs w:val="20"/>
+          <w:highlight w:val="yellow"/>
           <w:lang w:val="fr-FR"/>
         </w:rPr>
         <w:t>tatut</w:t>
@@ -5204,6 +5364,7 @@
           <w:rFonts w:asciiTheme="minorHAnsi" w:hAnsiTheme="minorHAnsi"/>
           <w:sz w:val="20"/>
           <w:szCs w:val="20"/>
+          <w:highlight w:val="yellow"/>
           <w:lang w:val="fr-FR"/>
         </w:rPr>
         <w:t xml:space="preserve"> </w:t>
@@ -5213,6 +5374,7 @@
           <w:rFonts w:asciiTheme="minorHAnsi" w:hAnsiTheme="minorHAnsi"/>
           <w:sz w:val="20"/>
           <w:szCs w:val="20"/>
+          <w:highlight w:val="yellow"/>
           <w:lang w:val="fr-FR"/>
         </w:rPr>
         <w:t xml:space="preserve">(sous-traitant, client…) et la ville </w:t>
@@ -5223,6 +5385,7 @@
           <w:rFonts w:asciiTheme="minorHAnsi" w:hAnsiTheme="minorHAnsi"/>
           <w:sz w:val="20"/>
           <w:szCs w:val="20"/>
+          <w:highlight w:val="yellow"/>
           <w:lang w:val="fr-FR"/>
         </w:rPr>
         <w:t>VilleF</w:t>
@@ -5233,6 +5396,7 @@
           <w:rFonts w:asciiTheme="minorHAnsi" w:hAnsiTheme="minorHAnsi"/>
           <w:sz w:val="20"/>
           <w:szCs w:val="20"/>
+          <w:highlight w:val="yellow"/>
           <w:lang w:val="fr-FR"/>
         </w:rPr>
         <w:t xml:space="preserve"> où il est domicilié</w:t>
@@ -5265,6 +5429,7 @@
           <w:b/>
           <w:sz w:val="20"/>
           <w:szCs w:val="20"/>
+          <w:highlight w:val="yellow"/>
           <w:lang w:val="fr-FR"/>
         </w:rPr>
         <w:t>PUF</w:t>
@@ -5274,6 +5439,7 @@
           <w:rFonts w:asciiTheme="minorHAnsi" w:hAnsiTheme="minorHAnsi"/>
           <w:sz w:val="20"/>
           <w:szCs w:val="20"/>
+          <w:highlight w:val="yellow"/>
           <w:lang w:val="fr-FR"/>
         </w:rPr>
         <w:t xml:space="preserve"> : le produit de numéro </w:t>
@@ -5284,6 +5450,7 @@
           <w:rFonts w:asciiTheme="minorHAnsi" w:hAnsiTheme="minorHAnsi"/>
           <w:sz w:val="20"/>
           <w:szCs w:val="20"/>
+          <w:highlight w:val="yellow"/>
           <w:lang w:val="fr-FR"/>
         </w:rPr>
         <w:t>NumP</w:t>
@@ -5294,6 +5461,7 @@
           <w:rFonts w:asciiTheme="minorHAnsi" w:hAnsiTheme="minorHAnsi"/>
           <w:sz w:val="20"/>
           <w:szCs w:val="20"/>
+          <w:highlight w:val="yellow"/>
           <w:lang w:val="fr-FR"/>
         </w:rPr>
         <w:t xml:space="preserve"> a été délivré à l’usine de numéro </w:t>
@@ -5304,6 +5472,7 @@
           <w:rFonts w:asciiTheme="minorHAnsi" w:hAnsiTheme="minorHAnsi"/>
           <w:sz w:val="20"/>
           <w:szCs w:val="20"/>
+          <w:highlight w:val="yellow"/>
           <w:lang w:val="fr-FR"/>
         </w:rPr>
         <w:t>NumU</w:t>
@@ -5314,6 +5483,7 @@
           <w:rFonts w:asciiTheme="minorHAnsi" w:hAnsiTheme="minorHAnsi"/>
           <w:sz w:val="20"/>
           <w:szCs w:val="20"/>
+          <w:highlight w:val="yellow"/>
           <w:lang w:val="fr-FR"/>
         </w:rPr>
         <w:t xml:space="preserve"> par le fournisseur de numéro </w:t>
@@ -5324,6 +5494,7 @@
           <w:rFonts w:asciiTheme="minorHAnsi" w:hAnsiTheme="minorHAnsi"/>
           <w:sz w:val="20"/>
           <w:szCs w:val="20"/>
+          <w:highlight w:val="yellow"/>
           <w:lang w:val="fr-FR"/>
         </w:rPr>
         <w:t>NumF</w:t>
@@ -5334,6 +5505,7 @@
           <w:rFonts w:asciiTheme="minorHAnsi" w:hAnsiTheme="minorHAnsi"/>
           <w:sz w:val="20"/>
           <w:szCs w:val="20"/>
+          <w:highlight w:val="yellow"/>
           <w:lang w:val="fr-FR"/>
         </w:rPr>
         <w:t xml:space="preserve"> dans une quantité donnée</w:t>
@@ -5356,12 +5528,14 @@
         <w:rPr>
           <w:sz w:val="20"/>
           <w:szCs w:val="20"/>
-        </w:rPr>
-      </w:pPr>
-      <w:r>
-        <w:rPr>
-          <w:sz w:val="20"/>
-          <w:szCs w:val="20"/>
+          <w:highlight w:val="yellow"/>
+        </w:rPr>
+      </w:pPr>
+      <w:r>
+        <w:rPr>
+          <w:sz w:val="20"/>
+          <w:szCs w:val="20"/>
+          <w:highlight w:val="yellow"/>
         </w:rPr>
         <w:t xml:space="preserve">Créez ces tables dans le schéma </w:t>
       </w:r>
@@ -5369,6 +5543,7 @@
         <w:rPr>
           <w:sz w:val="20"/>
           <w:szCs w:val="20"/>
+          <w:highlight w:val="yellow"/>
         </w:rPr>
         <w:t xml:space="preserve">que vous avez </w:t>
       </w:r>
@@ -5376,6 +5551,7 @@
         <w:rPr>
           <w:sz w:val="20"/>
           <w:szCs w:val="20"/>
+          <w:highlight w:val="yellow"/>
         </w:rPr>
         <w:t>créé</w:t>
       </w:r>
@@ -5383,6 +5559,7 @@
         <w:rPr>
           <w:sz w:val="20"/>
           <w:szCs w:val="20"/>
+          <w:highlight w:val="yellow"/>
         </w:rPr>
         <w:t xml:space="preserve"> à l'exercice 2</w:t>
       </w:r>
@@ -5420,12 +5597,14 @@
         <w:rPr>
           <w:sz w:val="20"/>
           <w:szCs w:val="20"/>
-        </w:rPr>
-      </w:pPr>
-      <w:r>
-        <w:rPr>
-          <w:sz w:val="20"/>
-          <w:szCs w:val="20"/>
+          <w:highlight w:val="yellow"/>
+        </w:rPr>
+      </w:pPr>
+      <w:r>
+        <w:rPr>
+          <w:sz w:val="20"/>
+          <w:szCs w:val="20"/>
+          <w:highlight w:val="yellow"/>
         </w:rPr>
         <w:t xml:space="preserve">Changer la ville du fournisseur 3 par Toulouse </w:t>
       </w:r>
@@ -5440,12 +5619,14 @@
         <w:rPr>
           <w:sz w:val="20"/>
           <w:szCs w:val="20"/>
-        </w:rPr>
-      </w:pPr>
-      <w:r>
-        <w:rPr>
-          <w:sz w:val="20"/>
-          <w:szCs w:val="20"/>
+          <w:highlight w:val="yellow"/>
+        </w:rPr>
+      </w:pPr>
+      <w:r>
+        <w:rPr>
+          <w:sz w:val="20"/>
+          <w:szCs w:val="20"/>
+          <w:highlight w:val="yellow"/>
         </w:rPr>
         <w:t>Donnez le numéro, le nom, la ville de toutes les usines</w:t>
       </w:r>
@@ -5460,12 +5641,14 @@
         <w:rPr>
           <w:sz w:val="20"/>
           <w:szCs w:val="20"/>
-        </w:rPr>
-      </w:pPr>
-      <w:r>
-        <w:rPr>
-          <w:sz w:val="20"/>
-          <w:szCs w:val="20"/>
+          <w:highlight w:val="yellow"/>
+        </w:rPr>
+      </w:pPr>
+      <w:r>
+        <w:rPr>
+          <w:sz w:val="20"/>
+          <w:szCs w:val="20"/>
+          <w:highlight w:val="yellow"/>
         </w:rPr>
         <w:t>Donnez le numéro, le nom, la ville de toutes les usines de Paris</w:t>
       </w:r>
@@ -5480,12 +5663,14 @@
         <w:rPr>
           <w:sz w:val="20"/>
           <w:szCs w:val="20"/>
-        </w:rPr>
-      </w:pPr>
-      <w:r>
-        <w:rPr>
-          <w:sz w:val="20"/>
-          <w:szCs w:val="20"/>
+          <w:highlight w:val="yellow"/>
+        </w:rPr>
+      </w:pPr>
+      <w:r>
+        <w:rPr>
+          <w:sz w:val="20"/>
+          <w:szCs w:val="20"/>
+          <w:highlight w:val="yellow"/>
         </w:rPr>
         <w:t>Donnez les numéros des fournisseurs qui approvisionnent l’usine de numéro 2 en produit de numéro 100</w:t>
       </w:r>
@@ -5500,12 +5685,14 @@
         <w:rPr>
           <w:sz w:val="20"/>
           <w:szCs w:val="20"/>
-        </w:rPr>
-      </w:pPr>
-      <w:r>
-        <w:rPr>
-          <w:sz w:val="20"/>
-          <w:szCs w:val="20"/>
+          <w:highlight w:val="yellow"/>
+        </w:rPr>
+      </w:pPr>
+      <w:r>
+        <w:rPr>
+          <w:sz w:val="20"/>
+          <w:szCs w:val="20"/>
+          <w:highlight w:val="yellow"/>
         </w:rPr>
         <w:t>Donnez les noms et les couleurs des produits livrés par le fournisseur de numéro 2</w:t>
       </w:r>
@@ -5520,12 +5707,14 @@
         <w:rPr>
           <w:sz w:val="20"/>
           <w:szCs w:val="20"/>
-        </w:rPr>
-      </w:pPr>
-      <w:r>
-        <w:rPr>
-          <w:sz w:val="20"/>
-          <w:szCs w:val="20"/>
+          <w:highlight w:val="yellow"/>
+        </w:rPr>
+      </w:pPr>
+      <w:r>
+        <w:rPr>
+          <w:sz w:val="20"/>
+          <w:szCs w:val="20"/>
+          <w:highlight w:val="yellow"/>
         </w:rPr>
         <w:t>Donnez les numéros des fournisseurs qui approvisionnent l’usine de numéro 2 en un produit rouge</w:t>
       </w:r>
@@ -5540,12 +5729,14 @@
         <w:rPr>
           <w:sz w:val="20"/>
           <w:szCs w:val="20"/>
-        </w:rPr>
-      </w:pPr>
-      <w:r>
-        <w:rPr>
-          <w:sz w:val="20"/>
-          <w:szCs w:val="20"/>
+          <w:highlight w:val="yellow"/>
+        </w:rPr>
+      </w:pPr>
+      <w:r>
+        <w:rPr>
+          <w:sz w:val="20"/>
+          <w:szCs w:val="20"/>
+          <w:highlight w:val="yellow"/>
         </w:rPr>
         <w:t>Donnez les noms des fournisseurs qui approvisionnent une usine de Paris ou de Créteil en produit rouge</w:t>
       </w:r>
@@ -5560,12 +5751,14 @@
         <w:rPr>
           <w:sz w:val="20"/>
           <w:szCs w:val="20"/>
-        </w:rPr>
-      </w:pPr>
-      <w:r>
-        <w:rPr>
-          <w:sz w:val="20"/>
-          <w:szCs w:val="20"/>
+          <w:highlight w:val="yellow"/>
+        </w:rPr>
+      </w:pPr>
+      <w:r>
+        <w:rPr>
+          <w:sz w:val="20"/>
+          <w:szCs w:val="20"/>
+          <w:highlight w:val="yellow"/>
         </w:rPr>
         <w:t xml:space="preserve">Donnez les numéros des produits livrés à une usine de Paris par un </w:t>
       </w:r>
@@ -5573,6 +5766,7 @@
         <w:rPr>
           <w:sz w:val="20"/>
           <w:szCs w:val="20"/>
+          <w:highlight w:val="yellow"/>
         </w:rPr>
         <w:t>fournisseur de Paris</w:t>
       </w:r>
@@ -5587,12 +5781,14 @@
         <w:rPr>
           <w:sz w:val="20"/>
           <w:szCs w:val="20"/>
-        </w:rPr>
-      </w:pPr>
-      <w:r>
-        <w:rPr>
-          <w:sz w:val="20"/>
-          <w:szCs w:val="20"/>
+          <w:highlight w:val="yellow"/>
+        </w:rPr>
+      </w:pPr>
+      <w:r>
+        <w:rPr>
+          <w:sz w:val="20"/>
+          <w:szCs w:val="20"/>
+          <w:highlight w:val="yellow"/>
         </w:rPr>
         <w:t>Donnez le numéro du produit le plus léger (les numéros si plusieurs produits ont ce même poids)</w:t>
       </w:r>
@@ -6495,10 +6691,10 @@
           <w:lang w:val="fr-FR" w:eastAsia="fr-FR"/>
         </w:rPr>
         <w:object w:dxaOrig="1520" w:dyaOrig="987" w14:anchorId="695F546B">
-          <v:shape id="_x0000_i1026" type="#_x0000_t75" style="width:76pt;height:49.5pt" o:ole="">
+          <v:shape id="_x0000_i1026" type="#_x0000_t75" style="width:75.75pt;height:49.5pt" o:ole="">
             <v:imagedata r:id="rId13" o:title=""/>
           </v:shape>
-          <o:OLEObject Type="Embed" ProgID="Package" ShapeID="_x0000_i1026" DrawAspect="Icon" ObjectID="_1794844979" r:id="rId14"/>
+          <o:OLEObject Type="Embed" ProgID="Package" ShapeID="_x0000_i1026" DrawAspect="Icon" ObjectID="_1796127379" r:id="rId14"/>
         </w:object>
       </w:r>
     </w:p>
@@ -7181,10 +7377,10 @@
           <w:lang w:val="fr-FR"/>
         </w:rPr>
         <w:object w:dxaOrig="1520" w:dyaOrig="987" w14:anchorId="42CD0C6D">
-          <v:shape id="_x0000_i1027" type="#_x0000_t75" style="width:75.5pt;height:49.5pt" o:ole="">
+          <v:shape id="_x0000_i1027" type="#_x0000_t75" style="width:75.75pt;height:49.5pt" o:ole="">
             <v:imagedata r:id="rId15" o:title=""/>
           </v:shape>
-          <o:OLEObject Type="Embed" ProgID="Package" ShapeID="_x0000_i1027" DrawAspect="Icon" ObjectID="_1794844980" r:id="rId16"/>
+          <o:OLEObject Type="Embed" ProgID="Package" ShapeID="_x0000_i1027" DrawAspect="Icon" ObjectID="_1796127380" r:id="rId16"/>
         </w:object>
       </w:r>
     </w:p>

</xml_diff>

<commit_message>
TP - Exo 9 et début 10
</commit_message>
<xml_diff>
--- a/SGBD/part2_sql/TP/TP_BDD_Exercices_Oracle_2024-2025.docx
+++ b/SGBD/part2_sql/TP/TP_BDD_Exercices_Oracle_2024-2025.docx
@@ -3860,10 +3860,10 @@
             <v:path o:extrusionok="f" gradientshapeok="t" o:connecttype="rect"/>
             <o:lock v:ext="edit" aspectratio="t"/>
           </v:shapetype>
-          <v:shape id="_x0000_i1029" type="#_x0000_t75" style="width:60.75pt;height:39.75pt" o:ole="">
+          <v:shape id="_x0000_i1025" type="#_x0000_t75" style="width:60.5pt;height:39.5pt" o:ole="">
             <v:imagedata r:id="rId9" o:title=""/>
           </v:shape>
-          <o:OLEObject Type="Embed" ProgID="Package" ShapeID="_x0000_i1029" DrawAspect="Icon" ObjectID="_1796127378" r:id="rId10"/>
+          <o:OLEObject Type="Embed" ProgID="Package" ShapeID="_x0000_i1025" DrawAspect="Icon" ObjectID="_1797947182" r:id="rId10"/>
         </w:object>
       </w:r>
     </w:p>
@@ -6379,12 +6379,14 @@
         <w:rPr>
           <w:sz w:val="20"/>
           <w:szCs w:val="20"/>
-        </w:rPr>
-      </w:pPr>
-      <w:r>
-        <w:rPr>
-          <w:sz w:val="20"/>
-          <w:szCs w:val="20"/>
+          <w:highlight w:val="yellow"/>
+        </w:rPr>
+      </w:pPr>
+      <w:r>
+        <w:rPr>
+          <w:sz w:val="20"/>
+          <w:szCs w:val="20"/>
+          <w:highlight w:val="yellow"/>
         </w:rPr>
         <w:t>Donnez la liste des employés ayant une commission (non NULL) classé par commission décroissante</w:t>
       </w:r>
@@ -6399,75 +6401,17 @@
         <w:rPr>
           <w:sz w:val="20"/>
           <w:szCs w:val="20"/>
-        </w:rPr>
-      </w:pPr>
-      <w:r>
-        <w:rPr>
-          <w:sz w:val="20"/>
-          <w:szCs w:val="20"/>
-        </w:rPr>
-        <w:t xml:space="preserve">Donnez </w:t>
-      </w:r>
-      <w:proofErr w:type="gramStart"/>
-      <w:r>
-        <w:rPr>
-          <w:sz w:val="20"/>
-          <w:szCs w:val="20"/>
-        </w:rPr>
-        <w:t>les  noms</w:t>
-      </w:r>
-      <w:proofErr w:type="gramEnd"/>
-      <w:r>
-        <w:rPr>
-          <w:sz w:val="20"/>
-          <w:szCs w:val="20"/>
-        </w:rPr>
-        <w:t xml:space="preserve"> des personnes embauchées depuis le 01-09-2006</w:t>
-      </w:r>
-    </w:p>
-    <w:p>
-      <w:pPr>
-        <w:pStyle w:val="Paragraphedeliste"/>
-        <w:numPr>
-          <w:ilvl w:val="0"/>
-          <w:numId w:val="0"/>
-        </w:numPr>
-        <w:ind w:left="720"/>
-        <w:rPr>
-          <w:sz w:val="20"/>
-          <w:szCs w:val="20"/>
-        </w:rPr>
-      </w:pPr>
-      <w:r>
-        <w:rPr>
-          <w:sz w:val="20"/>
-          <w:szCs w:val="20"/>
-        </w:rPr>
-        <w:t xml:space="preserve">Donnez la liste des employés travaillant à </w:t>
-      </w:r>
-      <w:proofErr w:type="spellStart"/>
-      <w:r>
-        <w:rPr>
-          <w:sz w:val="20"/>
-          <w:szCs w:val="20"/>
-        </w:rPr>
-        <w:t>Cr</w:t>
-      </w:r>
-      <w:r>
-        <w:rPr>
-          <w:sz w:val="20"/>
-          <w:szCs w:val="20"/>
-        </w:rPr>
-        <w:t>e</w:t>
-      </w:r>
-      <w:r>
-        <w:rPr>
-          <w:sz w:val="20"/>
-          <w:szCs w:val="20"/>
-        </w:rPr>
-        <w:t>eil</w:t>
-      </w:r>
-      <w:proofErr w:type="spellEnd"/>
+          <w:highlight w:val="yellow"/>
+        </w:rPr>
+      </w:pPr>
+      <w:r>
+        <w:rPr>
+          <w:sz w:val="20"/>
+          <w:szCs w:val="20"/>
+          <w:highlight w:val="yellow"/>
+        </w:rPr>
+        <w:t>Donnez les noms des personnes embauchées depuis le 01-09-2006</w:t>
+      </w:r>
     </w:p>
     <w:p>
       <w:pPr>
@@ -6479,15 +6423,43 @@
         <w:rPr>
           <w:sz w:val="20"/>
           <w:szCs w:val="20"/>
-        </w:rPr>
-      </w:pPr>
-      <w:r>
-        <w:rPr>
-          <w:sz w:val="20"/>
-          <w:szCs w:val="20"/>
-        </w:rPr>
-        <w:t>Donner le nombre d’employés ainsi que le salaire moyen par département</w:t>
-      </w:r>
+          <w:highlight w:val="yellow"/>
+        </w:rPr>
+      </w:pPr>
+      <w:r>
+        <w:rPr>
+          <w:sz w:val="20"/>
+          <w:szCs w:val="20"/>
+          <w:highlight w:val="yellow"/>
+        </w:rPr>
+        <w:t xml:space="preserve">Donnez la liste des employés travaillant à </w:t>
+      </w:r>
+      <w:proofErr w:type="spellStart"/>
+      <w:r>
+        <w:rPr>
+          <w:sz w:val="20"/>
+          <w:szCs w:val="20"/>
+          <w:highlight w:val="yellow"/>
+        </w:rPr>
+        <w:t>Cr</w:t>
+      </w:r>
+      <w:r>
+        <w:rPr>
+          <w:sz w:val="20"/>
+          <w:szCs w:val="20"/>
+          <w:highlight w:val="yellow"/>
+        </w:rPr>
+        <w:t>e</w:t>
+      </w:r>
+      <w:r>
+        <w:rPr>
+          <w:sz w:val="20"/>
+          <w:szCs w:val="20"/>
+          <w:highlight w:val="yellow"/>
+        </w:rPr>
+        <w:t>eil</w:t>
+      </w:r>
+      <w:proofErr w:type="spellEnd"/>
     </w:p>
     <w:p>
       <w:pPr>
@@ -6499,30 +6471,16 @@
         <w:rPr>
           <w:sz w:val="20"/>
           <w:szCs w:val="20"/>
-        </w:rPr>
-      </w:pPr>
-      <w:r>
-        <w:rPr>
-          <w:sz w:val="20"/>
-          <w:szCs w:val="20"/>
-        </w:rPr>
-        <w:t>Donnez la liste des subordonnés de "</w:t>
-      </w:r>
-      <w:proofErr w:type="spellStart"/>
-      <w:r>
-        <w:rPr>
-          <w:sz w:val="20"/>
-          <w:szCs w:val="20"/>
-        </w:rPr>
-        <w:t>Guimezanes</w:t>
-      </w:r>
-      <w:proofErr w:type="spellEnd"/>
-      <w:r>
-        <w:rPr>
-          <w:sz w:val="20"/>
-          <w:szCs w:val="20"/>
-        </w:rPr>
-        <w:t xml:space="preserve">" </w:t>
+          <w:highlight w:val="yellow"/>
+        </w:rPr>
+      </w:pPr>
+      <w:r>
+        <w:rPr>
+          <w:sz w:val="20"/>
+          <w:szCs w:val="20"/>
+          <w:highlight w:val="yellow"/>
+        </w:rPr>
+        <w:t>Donner le nombre d’employés ainsi que le salaire moyen par département</w:t>
       </w:r>
     </w:p>
     <w:p>
@@ -6542,35 +6500,23 @@
           <w:sz w:val="20"/>
           <w:szCs w:val="20"/>
         </w:rPr>
-        <w:t xml:space="preserve">Donnez </w:t>
-      </w:r>
-      <w:r>
-        <w:rPr>
-          <w:sz w:val="20"/>
-          <w:szCs w:val="20"/>
-        </w:rPr>
-        <w:t xml:space="preserve">le </w:t>
-      </w:r>
-      <w:r>
-        <w:rPr>
-          <w:sz w:val="20"/>
-          <w:szCs w:val="20"/>
-        </w:rPr>
-        <w:t>salaire</w:t>
-      </w:r>
-      <w:r>
-        <w:rPr>
-          <w:sz w:val="20"/>
-          <w:szCs w:val="20"/>
-        </w:rPr>
-        <w:t xml:space="preserve"> moyen</w:t>
-      </w:r>
-      <w:r>
-        <w:rPr>
-          <w:sz w:val="20"/>
-          <w:szCs w:val="20"/>
-        </w:rPr>
-        <w:t xml:space="preserve"> de l’entreprise</w:t>
+        <w:t>Donnez la liste des subordonnés de "</w:t>
+      </w:r>
+      <w:proofErr w:type="spellStart"/>
+      <w:r>
+        <w:rPr>
+          <w:sz w:val="20"/>
+          <w:szCs w:val="20"/>
+        </w:rPr>
+        <w:t>Guimezanes</w:t>
+      </w:r>
+      <w:proofErr w:type="spellEnd"/>
+      <w:r>
+        <w:rPr>
+          <w:sz w:val="20"/>
+          <w:szCs w:val="20"/>
+        </w:rPr>
+        <w:t xml:space="preserve">" </w:t>
       </w:r>
     </w:p>
     <w:p>
@@ -6583,14 +6529,48 @@
         <w:rPr>
           <w:sz w:val="20"/>
           <w:szCs w:val="20"/>
-        </w:rPr>
-      </w:pPr>
-      <w:r>
-        <w:rPr>
-          <w:sz w:val="20"/>
-          <w:szCs w:val="20"/>
-        </w:rPr>
-        <w:t>Donnez le nombre de commissions non NULL</w:t>
+          <w:highlight w:val="yellow"/>
+        </w:rPr>
+      </w:pPr>
+      <w:r>
+        <w:rPr>
+          <w:sz w:val="20"/>
+          <w:szCs w:val="20"/>
+          <w:highlight w:val="yellow"/>
+        </w:rPr>
+        <w:t xml:space="preserve">Donnez </w:t>
+      </w:r>
+      <w:r>
+        <w:rPr>
+          <w:sz w:val="20"/>
+          <w:szCs w:val="20"/>
+          <w:highlight w:val="yellow"/>
+        </w:rPr>
+        <w:t xml:space="preserve">le </w:t>
+      </w:r>
+      <w:r>
+        <w:rPr>
+          <w:sz w:val="20"/>
+          <w:szCs w:val="20"/>
+          <w:highlight w:val="yellow"/>
+        </w:rPr>
+        <w:t>salaire</w:t>
+      </w:r>
+      <w:r>
+        <w:rPr>
+          <w:sz w:val="20"/>
+          <w:szCs w:val="20"/>
+          <w:highlight w:val="yellow"/>
+        </w:rPr>
+        <w:t xml:space="preserve"> moyen</w:t>
+      </w:r>
+      <w:r>
+        <w:rPr>
+          <w:sz w:val="20"/>
+          <w:szCs w:val="20"/>
+          <w:highlight w:val="yellow"/>
+        </w:rPr>
+        <w:t xml:space="preserve"> de l’entreprise</w:t>
       </w:r>
     </w:p>
     <w:p>
@@ -6603,14 +6583,16 @@
         <w:rPr>
           <w:sz w:val="20"/>
           <w:szCs w:val="20"/>
-        </w:rPr>
-      </w:pPr>
-      <w:r>
-        <w:rPr>
-          <w:sz w:val="20"/>
-          <w:szCs w:val="20"/>
-        </w:rPr>
-        <w:t>Donnez la liste des employés gagnant plus que la moyenne des salaires de l’entreprise</w:t>
+          <w:highlight w:val="yellow"/>
+        </w:rPr>
+      </w:pPr>
+      <w:r>
+        <w:rPr>
+          <w:sz w:val="20"/>
+          <w:szCs w:val="20"/>
+          <w:highlight w:val="yellow"/>
+        </w:rPr>
+        <w:t>Donnez le nombre de commissions non NULL</w:t>
       </w:r>
     </w:p>
     <w:p>
@@ -6620,11 +6602,37 @@
           <w:ilvl w:val="0"/>
           <w:numId w:val="40"/>
         </w:numPr>
-      </w:pPr>
-      <w:r>
-        <w:rPr>
-          <w:sz w:val="20"/>
-          <w:szCs w:val="20"/>
+        <w:rPr>
+          <w:sz w:val="20"/>
+          <w:szCs w:val="20"/>
+          <w:highlight w:val="yellow"/>
+        </w:rPr>
+      </w:pPr>
+      <w:r>
+        <w:rPr>
+          <w:sz w:val="20"/>
+          <w:szCs w:val="20"/>
+          <w:highlight w:val="yellow"/>
+        </w:rPr>
+        <w:t>Donnez la liste des employés gagnant plus que la moyenne des salaires de l’entreprise</w:t>
+      </w:r>
+    </w:p>
+    <w:p>
+      <w:pPr>
+        <w:pStyle w:val="Paragraphedeliste"/>
+        <w:numPr>
+          <w:ilvl w:val="0"/>
+          <w:numId w:val="40"/>
+        </w:numPr>
+        <w:rPr>
+          <w:highlight w:val="yellow"/>
+        </w:rPr>
+      </w:pPr>
+      <w:r>
+        <w:rPr>
+          <w:sz w:val="20"/>
+          <w:szCs w:val="20"/>
+          <w:highlight w:val="yellow"/>
         </w:rPr>
         <w:t>Donnez le total de la masse salariale de l’entreprise</w:t>
       </w:r>
@@ -6690,11 +6698,11 @@
         <w:rPr>
           <w:lang w:val="fr-FR" w:eastAsia="fr-FR"/>
         </w:rPr>
-        <w:object w:dxaOrig="1520" w:dyaOrig="987" w14:anchorId="695F546B">
-          <v:shape id="_x0000_i1026" type="#_x0000_t75" style="width:75.75pt;height:49.5pt" o:ole="">
+        <w:object w:dxaOrig="1287" w:dyaOrig="837" w14:anchorId="695F546B">
+          <v:shape id="_x0000_i1029" type="#_x0000_t75" style="width:64pt;height:42pt" o:ole="">
             <v:imagedata r:id="rId13" o:title=""/>
           </v:shape>
-          <o:OLEObject Type="Embed" ProgID="Package" ShapeID="_x0000_i1026" DrawAspect="Icon" ObjectID="_1796127379" r:id="rId14"/>
+          <o:OLEObject Type="Embed" ProgID="Package" ShapeID="_x0000_i1029" DrawAspect="Icon" ObjectID="_1797947183" r:id="rId14"/>
         </w:object>
       </w:r>
     </w:p>
@@ -6813,6 +6821,7 @@
           <w:rFonts w:cstheme="minorHAnsi"/>
           <w:sz w:val="20"/>
           <w:szCs w:val="20"/>
+          <w:highlight w:val="yellow"/>
         </w:rPr>
       </w:pPr>
       <w:r>
@@ -6820,6 +6829,7 @@
           <w:rFonts w:cstheme="minorHAnsi"/>
           <w:sz w:val="20"/>
           <w:szCs w:val="20"/>
+          <w:highlight w:val="yellow"/>
         </w:rPr>
         <w:t>Connectez-vous à la base de données puis exécutez ce script</w:t>
       </w:r>
@@ -6870,6 +6880,7 @@
           <w:rFonts w:asciiTheme="minorHAnsi" w:hAnsiTheme="minorHAnsi" w:cstheme="minorHAnsi"/>
           <w:sz w:val="20"/>
           <w:szCs w:val="20"/>
+          <w:highlight w:val="yellow"/>
           <w:lang w:val="fr-FR"/>
         </w:rPr>
         <w:t>1 : Informations sur les employés dont la fonction est "MANAGER" dans les départements 20 et 30</w:t>
@@ -6889,6 +6900,7 @@
           <w:rFonts w:asciiTheme="minorHAnsi" w:hAnsiTheme="minorHAnsi" w:cstheme="minorHAnsi"/>
           <w:sz w:val="20"/>
           <w:szCs w:val="20"/>
+          <w:highlight w:val="yellow"/>
           <w:lang w:val="fr-FR"/>
         </w:rPr>
         <w:t>2 : Liste des employés qui n'ont pas la fonction "MANAGER" et qui ont été embauchés en 81</w:t>
@@ -6908,6 +6920,7 @@
           <w:rFonts w:asciiTheme="minorHAnsi" w:hAnsiTheme="minorHAnsi" w:cstheme="minorHAnsi"/>
           <w:sz w:val="20"/>
           <w:szCs w:val="20"/>
+          <w:highlight w:val="yellow"/>
           <w:lang w:val="fr-FR"/>
         </w:rPr>
         <w:t>3 : Liste des employés ayant un "M" et un "A" dans leur nom</w:t>
@@ -6927,6 +6940,7 @@
           <w:rFonts w:asciiTheme="minorHAnsi" w:hAnsiTheme="minorHAnsi" w:cstheme="minorHAnsi"/>
           <w:sz w:val="20"/>
           <w:szCs w:val="20"/>
+          <w:highlight w:val="yellow"/>
           <w:lang w:val="fr-FR"/>
         </w:rPr>
         <w:t>4 : Liste des employés ayant deux "A" dans leur nom</w:t>
@@ -6946,6 +6960,7 @@
           <w:rFonts w:asciiTheme="minorHAnsi" w:hAnsiTheme="minorHAnsi" w:cstheme="minorHAnsi"/>
           <w:sz w:val="20"/>
           <w:szCs w:val="20"/>
+          <w:highlight w:val="yellow"/>
           <w:lang w:val="fr-FR"/>
         </w:rPr>
         <w:t>5 : Liste des employés ayant une commission</w:t>
@@ -6957,6 +6972,7 @@
           <w:rFonts w:asciiTheme="minorHAnsi" w:hAnsiTheme="minorHAnsi" w:cstheme="minorHAnsi"/>
           <w:sz w:val="20"/>
           <w:szCs w:val="20"/>
+          <w:highlight w:val="yellow"/>
           <w:lang w:val="fr-FR"/>
         </w:rPr>
       </w:pPr>
@@ -6965,6 +6981,7 @@
           <w:rFonts w:asciiTheme="minorHAnsi" w:hAnsiTheme="minorHAnsi" w:cstheme="minorHAnsi"/>
           <w:sz w:val="20"/>
           <w:szCs w:val="20"/>
+          <w:highlight w:val="yellow"/>
           <w:lang w:val="fr-FR"/>
         </w:rPr>
         <w:t>6 : Liste des noms, numéros de département, jobs et dates d'embauches, triés par :</w:t>
@@ -6976,6 +6993,7 @@
           <w:rFonts w:asciiTheme="minorHAnsi" w:hAnsiTheme="minorHAnsi" w:cstheme="minorHAnsi"/>
           <w:sz w:val="20"/>
           <w:szCs w:val="20"/>
+          <w:highlight w:val="yellow"/>
           <w:lang w:val="fr-FR"/>
         </w:rPr>
       </w:pPr>
@@ -6984,6 +7002,7 @@
           <w:rFonts w:asciiTheme="minorHAnsi" w:hAnsiTheme="minorHAnsi" w:cstheme="minorHAnsi"/>
           <w:sz w:val="20"/>
           <w:szCs w:val="20"/>
+          <w:highlight w:val="yellow"/>
           <w:lang w:val="fr-FR"/>
         </w:rPr>
         <w:t>- numéro de département croissant,</w:t>
@@ -6995,6 +7014,7 @@
           <w:rFonts w:asciiTheme="minorHAnsi" w:hAnsiTheme="minorHAnsi" w:cstheme="minorHAnsi"/>
           <w:sz w:val="20"/>
           <w:szCs w:val="20"/>
+          <w:highlight w:val="yellow"/>
           <w:lang w:val="fr-FR"/>
         </w:rPr>
       </w:pPr>
@@ -7003,6 +7023,7 @@
           <w:rFonts w:asciiTheme="minorHAnsi" w:hAnsiTheme="minorHAnsi" w:cstheme="minorHAnsi"/>
           <w:sz w:val="20"/>
           <w:szCs w:val="20"/>
+          <w:highlight w:val="yellow"/>
           <w:lang w:val="fr-FR"/>
         </w:rPr>
         <w:t>- ordre alphabétique des jobs,</w:t>
@@ -7022,6 +7043,7 @@
           <w:rFonts w:asciiTheme="minorHAnsi" w:hAnsiTheme="minorHAnsi" w:cstheme="minorHAnsi"/>
           <w:sz w:val="20"/>
           <w:szCs w:val="20"/>
+          <w:highlight w:val="yellow"/>
           <w:lang w:val="fr-FR"/>
         </w:rPr>
         <w:t>- ancienneté croissante (les derniers embauchés d'abord)</w:t>
@@ -7041,6 +7063,7 @@
           <w:rFonts w:asciiTheme="minorHAnsi" w:hAnsiTheme="minorHAnsi" w:cstheme="minorHAnsi"/>
           <w:sz w:val="20"/>
           <w:szCs w:val="20"/>
+          <w:highlight w:val="yellow"/>
           <w:lang w:val="fr-FR"/>
         </w:rPr>
         <w:t>7 : Liste des employés travaillant à "DALLAS"</w:t>
@@ -7097,6 +7120,7 @@
           <w:rFonts w:asciiTheme="minorHAnsi" w:hAnsiTheme="minorHAnsi" w:cstheme="minorHAnsi"/>
           <w:sz w:val="20"/>
           <w:szCs w:val="20"/>
+          <w:highlight w:val="yellow"/>
           <w:lang w:val="fr-FR"/>
         </w:rPr>
         <w:t>9 : Noms et dates d'embauche des employés embauchés avant 'BLAKE'</w:t>
@@ -7376,11 +7400,11 @@
         <w:rPr>
           <w:lang w:val="fr-FR"/>
         </w:rPr>
-        <w:object w:dxaOrig="1520" w:dyaOrig="987" w14:anchorId="42CD0C6D">
-          <v:shape id="_x0000_i1027" type="#_x0000_t75" style="width:75.75pt;height:49.5pt" o:ole="">
+        <w:object w:dxaOrig="1287" w:dyaOrig="837" w14:anchorId="42CD0C6D">
+          <v:shape id="_x0000_i1031" type="#_x0000_t75" style="width:64pt;height:42pt" o:ole="">
             <v:imagedata r:id="rId15" o:title=""/>
           </v:shape>
-          <o:OLEObject Type="Embed" ProgID="Package" ShapeID="_x0000_i1027" DrawAspect="Icon" ObjectID="_1796127380" r:id="rId16"/>
+          <o:OLEObject Type="Embed" ProgID="Package" ShapeID="_x0000_i1031" DrawAspect="Icon" ObjectID="_1797947184" r:id="rId16"/>
         </w:object>
       </w:r>
     </w:p>

</xml_diff>